<commit_message>
XP value Courage added
</commit_message>
<xml_diff>
--- a/XP Values_Fourth_week.docx
+++ b/XP Values_Fourth_week.docx
@@ -1,6 +1,6 @@
 
 <file path=word/document.xml><?xml version="1.0" encoding="utf-8"?>
-<w:document xmlns:wpc="http://schemas.microsoft.com/office/word/2010/wordprocessingCanvas" xmlns:cx="http://schemas.microsoft.com/office/drawing/2014/chartex" xmlns:cx1="http://schemas.microsoft.com/office/drawing/2015/9/8/chartex" xmlns:mc="http://schemas.openxmlformats.org/markup-compatibility/2006" xmlns:o="urn:schemas-microsoft-com:office:office" xmlns:r="http://schemas.openxmlformats.org/officeDocument/2006/relationships" xmlns:m="http://schemas.openxmlformats.org/officeDocument/2006/math" xmlns:v="urn:schemas-microsoft-com:vml" xmlns:wp14="http://schemas.microsoft.com/office/word/2010/wordprocessingDrawing" xmlns:wp="http://schemas.openxmlformats.org/drawingml/2006/wordprocessingDrawing" xmlns:w10="urn:schemas-microsoft-com:office:word" xmlns:w="http://schemas.openxmlformats.org/wordprocessingml/2006/main" xmlns:w14="http://schemas.microsoft.com/office/word/2010/wordml" xmlns:w15="http://schemas.microsoft.com/office/word/2012/wordml" xmlns:w16se="http://schemas.microsoft.com/office/word/2015/wordml/symex" xmlns:wpg="http://schemas.microsoft.com/office/word/2010/wordprocessingGroup" xmlns:wpi="http://schemas.microsoft.com/office/word/2010/wordprocessingInk" xmlns:wne="http://schemas.microsoft.com/office/word/2006/wordml" xmlns:wps="http://schemas.microsoft.com/office/word/2010/wordprocessingShape" mc:Ignorable="w14 w15 w16se wp14">
+<w:document xmlns:ve="http://schemas.openxmlformats.org/markup-compatibility/2006" xmlns:o="urn:schemas-microsoft-com:office:office" xmlns:r="http://schemas.openxmlformats.org/officeDocument/2006/relationships" xmlns:m="http://schemas.openxmlformats.org/officeDocument/2006/math" xmlns:v="urn:schemas-microsoft-com:vml" xmlns:wp="http://schemas.openxmlformats.org/drawingml/2006/wordprocessingDrawing" xmlns:w10="urn:schemas-microsoft-com:office:word" xmlns:w="http://schemas.openxmlformats.org/wordprocessingml/2006/main" xmlns:wne="http://schemas.microsoft.com/office/word/2006/wordml">
   <w:body>
     <w:p>
       <w:pPr>
@@ -106,7 +106,7 @@
         <w:tblCellMar>
           <w:left w:w="93" w:type="dxa"/>
         </w:tblCellMar>
-        <w:tblLook w:val="04A0" w:firstRow="1" w:lastRow="0" w:firstColumn="1" w:lastColumn="0" w:noHBand="0" w:noVBand="1"/>
+        <w:tblLook w:val="04A0"/>
       </w:tblPr>
       <w:tblGrid>
         <w:gridCol w:w="1242"/>
@@ -735,8 +735,18 @@
                 <w:szCs w:val="28"/>
                 <w:lang w:val="en-US"/>
               </w:rPr>
-              <w:t xml:space="preserve"> Agrawal</w:t>
-            </w:r>
+              <w:t xml:space="preserve"> </w:t>
+            </w:r>
+            <w:proofErr w:type="spellStart"/>
+            <w:r>
+              <w:rPr>
+                <w:sz w:val="28"/>
+                <w:szCs w:val="28"/>
+                <w:lang w:val="en-US"/>
+              </w:rPr>
+              <w:t>Agrawal</w:t>
+            </w:r>
+            <w:proofErr w:type="spellEnd"/>
           </w:p>
         </w:tc>
         <w:tc>
@@ -1361,28 +1371,24 @@
     <w:p>
       <w:pPr>
         <w:pStyle w:val="ListParagraph"/>
-        <w:numPr>
-          <w:ilvl w:val="0"/>
-          <w:numId w:val="1"/>
-        </w:numPr>
+        <w:ind w:left="360"/>
         <w:jc w:val="both"/>
         <w:rPr>
-          <w:b/>
-          <w:sz w:val="30"/>
-          <w:szCs w:val="30"/>
-        </w:rPr>
-      </w:pPr>
-      <w:r>
-        <w:rPr>
-          <w:b/>
-          <w:sz w:val="30"/>
-          <w:szCs w:val="30"/>
-        </w:rPr>
-        <w:t>Respect</w:t>
+          <w:sz w:val="24"/>
+          <w:szCs w:val="24"/>
+        </w:rPr>
+      </w:pPr>
+      <w:r>
+        <w:rPr>
+          <w:sz w:val="24"/>
+          <w:szCs w:val="24"/>
+        </w:rPr>
+        <w:t xml:space="preserve">In this week, my team was working on the implementation part.  We as a team worked on each module together and finished the code. Our next task was to implement the patterns which we decided for each team member. Owing to facing difficulties initially, we discussed patterns concept again. Apart from this, we also discussed where and how we can apply these patterns and what will be the challenges. </w:t>
       </w:r>
     </w:p>
     <w:p>
       <w:pPr>
+        <w:pStyle w:val="ListParagraph"/>
         <w:ind w:left="360"/>
         <w:jc w:val="both"/>
         <w:rPr>
@@ -1395,231 +1401,61 @@
           <w:sz w:val="24"/>
           <w:szCs w:val="24"/>
         </w:rPr>
-        <w:t>Our main task in this week is to implement design patterns to different modules of the game. With this we were required to implement remaining operations of the game like</w:t>
-      </w:r>
+        <w:t xml:space="preserve">As we had to make changes into one shared file, we encountered lots of conflicts. Upon discussion, we decided to sit together and implement the patterns individually. Some of my team members were not comfortable on patterns but I made sure nobody gets stuck at any point by encouraging </w:t>
+      </w:r>
+      <w:proofErr w:type="gramStart"/>
       <w:r>
         <w:rPr>
           <w:sz w:val="24"/>
           <w:szCs w:val="24"/>
         </w:rPr>
-        <w:t xml:space="preserve"> </w:t>
-      </w:r>
+        <w:t>everyone</w:t>
+      </w:r>
+      <w:proofErr w:type="gramEnd"/>
       <w:r>
         <w:rPr>
           <w:sz w:val="24"/>
           <w:szCs w:val="24"/>
         </w:rPr>
-        <w:t xml:space="preserve">character selections. We </w:t>
+        <w:t xml:space="preserve"> to be truthful about their current progress. I implemented Observer pattern which involved highest complexity compared to all other patterns as I had to integrate other patterns into Observer pattern. I started implementation after my team members completed their code and could complete </w:t>
       </w:r>
       <w:r>
         <w:rPr>
           <w:sz w:val="24"/>
           <w:szCs w:val="24"/>
         </w:rPr>
-        <w:t>collaboratively</w:t>
-      </w:r>
-      <w:r>
+        <w:lastRenderedPageBreak/>
+        <w:t xml:space="preserve">successfully with the inputs from them. I made sure no other modules are affected with my pattern's implementation. </w:t>
+      </w:r>
+    </w:p>
+    <w:p>
+      <w:pPr>
+        <w:pStyle w:val="ListParagraph"/>
+        <w:ind w:left="360"/>
+        <w:jc w:val="both"/>
         <w:rPr>
           <w:sz w:val="24"/>
           <w:szCs w:val="24"/>
         </w:rPr>
-        <w:t xml:space="preserve"> require to decide which characters should be included and which should be not. We have </w:t>
-      </w:r>
+      </w:pPr>
       <w:r>
         <w:rPr>
           <w:sz w:val="24"/>
           <w:szCs w:val="24"/>
         </w:rPr>
-        <w:t>finalized</w:t>
-      </w:r>
-      <w:r>
+        <w:t>By maintaining the true definition of Courage value of XP, we could successfully reach our milestone to create the Chicken Runner game.</w:t>
+      </w:r>
+    </w:p>
+    <w:p>
+      <w:pPr>
+        <w:pStyle w:val="ListParagraph"/>
+        <w:ind w:left="360"/>
+        <w:jc w:val="both"/>
         <w:rPr>
           <w:sz w:val="24"/>
           <w:szCs w:val="24"/>
         </w:rPr>
-        <w:t xml:space="preserve"> three characters which are Chicken which is selected by default, </w:t>
-      </w:r>
-      <w:r>
-        <w:rPr>
-          <w:sz w:val="24"/>
-          <w:szCs w:val="24"/>
-        </w:rPr>
-        <w:t>Chicken Brown</w:t>
-      </w:r>
-      <w:r>
-        <w:rPr>
-          <w:sz w:val="24"/>
-          <w:szCs w:val="24"/>
-        </w:rPr>
-        <w:t xml:space="preserve"> and Duck. One of our team member designed and implemented character selection functionality in the game.</w:t>
-      </w:r>
-      <w:r>
-        <w:rPr>
-          <w:sz w:val="24"/>
-          <w:szCs w:val="24"/>
-        </w:rPr>
-        <w:t xml:space="preserve"> </w:t>
-      </w:r>
-      <w:r>
-        <w:rPr>
-          <w:sz w:val="24"/>
-          <w:szCs w:val="24"/>
-        </w:rPr>
-        <w:t xml:space="preserve">After implementing all the </w:t>
-      </w:r>
-      <w:r>
-        <w:rPr>
-          <w:sz w:val="24"/>
-          <w:szCs w:val="24"/>
-        </w:rPr>
-        <w:t>functionalities,</w:t>
-      </w:r>
-      <w:r>
-        <w:rPr>
-          <w:sz w:val="24"/>
-          <w:szCs w:val="24"/>
-        </w:rPr>
-        <w:t xml:space="preserve"> it was required to design class diagr</w:t>
-      </w:r>
-      <w:r>
-        <w:rPr>
-          <w:sz w:val="24"/>
-          <w:szCs w:val="24"/>
-        </w:rPr>
-        <w:t xml:space="preserve">am for each and every pattern. </w:t>
-      </w:r>
-    </w:p>
-    <w:p>
-      <w:pPr>
-        <w:ind w:left="360"/>
-        <w:jc w:val="both"/>
-        <w:rPr>
-          <w:sz w:val="24"/>
-          <w:szCs w:val="24"/>
-        </w:rPr>
-      </w:pPr>
-      <w:r>
-        <w:rPr>
-          <w:sz w:val="24"/>
-          <w:szCs w:val="24"/>
-        </w:rPr>
-        <w:t xml:space="preserve">My part was to design class diagram for Score Module in which I am implementing decorator pattern. I have designed classes and </w:t>
-      </w:r>
-      <w:r>
-        <w:rPr>
-          <w:sz w:val="24"/>
-          <w:szCs w:val="24"/>
-        </w:rPr>
-        <w:t>implemented</w:t>
-      </w:r>
-      <w:r>
-        <w:rPr>
-          <w:sz w:val="24"/>
-          <w:szCs w:val="24"/>
-        </w:rPr>
-        <w:t xml:space="preserve"> my pattern to the score </w:t>
-      </w:r>
-      <w:r>
-        <w:rPr>
-          <w:sz w:val="24"/>
-          <w:szCs w:val="24"/>
-        </w:rPr>
-        <w:lastRenderedPageBreak/>
-        <w:t>module.</w:t>
-      </w:r>
-      <w:r>
-        <w:rPr>
-          <w:sz w:val="24"/>
-          <w:szCs w:val="24"/>
-        </w:rPr>
-        <w:t xml:space="preserve"> </w:t>
-      </w:r>
-      <w:r>
-        <w:rPr>
-          <w:sz w:val="24"/>
-          <w:szCs w:val="24"/>
-        </w:rPr>
-        <w:t>Main challenge for me was to integrate my pattern to one of our team member</w:t>
-      </w:r>
-      <w:r>
-        <w:rPr>
-          <w:sz w:val="24"/>
-          <w:szCs w:val="24"/>
-        </w:rPr>
-        <w:t>’s</w:t>
-      </w:r>
-      <w:r>
-        <w:rPr>
-          <w:sz w:val="24"/>
-          <w:szCs w:val="24"/>
-        </w:rPr>
-        <w:t xml:space="preserve"> pattern Observer. It was not difficult to implement pattern individually but for us both pattern should go hand on hand and it was</w:t>
-      </w:r>
-      <w:r>
-        <w:rPr>
-          <w:sz w:val="24"/>
-          <w:szCs w:val="24"/>
-        </w:rPr>
-        <w:t xml:space="preserve"> </w:t>
-      </w:r>
-      <w:r>
-        <w:rPr>
-          <w:sz w:val="24"/>
-          <w:szCs w:val="24"/>
-        </w:rPr>
-        <w:t>quite difficult to maintain behaviour of both pattern</w:t>
-      </w:r>
-      <w:r>
-        <w:rPr>
-          <w:sz w:val="24"/>
-          <w:szCs w:val="24"/>
-        </w:rPr>
-        <w:t>s</w:t>
-      </w:r>
-      <w:r>
-        <w:rPr>
-          <w:sz w:val="24"/>
-          <w:szCs w:val="24"/>
-        </w:rPr>
-        <w:t>. We have implemented both the patterns successfully without disturbing</w:t>
-      </w:r>
-      <w:r>
-        <w:rPr>
-          <w:sz w:val="24"/>
-          <w:szCs w:val="24"/>
-        </w:rPr>
-        <w:t xml:space="preserve"> </w:t>
-      </w:r>
-      <w:r>
-        <w:rPr>
-          <w:sz w:val="24"/>
-          <w:szCs w:val="24"/>
-        </w:rPr>
-        <w:t>behaviour of each pattern. It was requi</w:t>
-      </w:r>
-      <w:bookmarkStart w:id="1" w:name="_GoBack"/>
-      <w:bookmarkEnd w:id="1"/>
-      <w:r>
-        <w:rPr>
-          <w:sz w:val="24"/>
-          <w:szCs w:val="24"/>
-        </w:rPr>
-        <w:t>red to change some implementation part of both the patterns to work with each other and we have achieved it successfully.</w:t>
-      </w:r>
-      <w:r>
-        <w:rPr>
-          <w:sz w:val="24"/>
-          <w:szCs w:val="24"/>
-        </w:rPr>
-        <w:t xml:space="preserve"> </w:t>
-      </w:r>
-      <w:r>
-        <w:rPr>
-          <w:sz w:val="24"/>
-          <w:szCs w:val="24"/>
-        </w:rPr>
-        <w:t>My XP value is respect and in this way we have respected each other's implementation.</w:t>
-      </w:r>
+      </w:pPr>
     </w:p>
     <w:p>
       <w:pPr>
@@ -1641,15 +1477,115 @@
           <w:sz w:val="30"/>
           <w:szCs w:val="30"/>
         </w:rPr>
-        <w:t>F</w:t>
-      </w:r>
-      <w:r>
+        <w:t>Respect</w:t>
+      </w:r>
+    </w:p>
+    <w:p>
+      <w:pPr>
+        <w:ind w:left="360"/>
+        <w:jc w:val="both"/>
+        <w:rPr>
+          <w:sz w:val="24"/>
+          <w:szCs w:val="24"/>
+        </w:rPr>
+      </w:pPr>
+      <w:r>
+        <w:rPr>
+          <w:sz w:val="24"/>
+          <w:szCs w:val="24"/>
+        </w:rPr>
+        <w:t xml:space="preserve">Our main task in this week is to implement design patterns to different modules of the game. With this we were required to implement remaining operations of the game like character selections. We collaboratively require to decide which characters should be included and which should be not. We have finalized three characters which are Chicken which is selected by default, Chicken Brown and Duck. One of our team member designed and implemented character selection functionality in the game. After implementing all the functionalities, it was required to design class diagram for each and every pattern. </w:t>
+      </w:r>
+    </w:p>
+    <w:p>
+      <w:pPr>
+        <w:ind w:left="360"/>
+        <w:jc w:val="both"/>
+        <w:rPr>
+          <w:sz w:val="24"/>
+          <w:szCs w:val="24"/>
+        </w:rPr>
+      </w:pPr>
+      <w:r>
+        <w:rPr>
+          <w:sz w:val="24"/>
+          <w:szCs w:val="24"/>
+        </w:rPr>
+        <w:t>My part was to design class diagram for Score Module in which I am implementing decorator pattern. I have designed classes and implemented my pattern to the score module. Main challenge for me was to integrate my pattern to one of our team member</w:t>
+      </w:r>
+      <w:r>
+        <w:rPr>
+          <w:sz w:val="24"/>
+          <w:szCs w:val="24"/>
+        </w:rPr>
+        <w:t>’s</w:t>
+      </w:r>
+      <w:r>
+        <w:rPr>
+          <w:sz w:val="24"/>
+          <w:szCs w:val="24"/>
+        </w:rPr>
+        <w:t xml:space="preserve"> pattern Observer. It was not difficult to implement pattern individually but for us both pattern should go hand on hand and it was quite difficult to maintain behaviour of both pattern</w:t>
+      </w:r>
+      <w:r>
+        <w:rPr>
+          <w:sz w:val="24"/>
+          <w:szCs w:val="24"/>
+        </w:rPr>
+        <w:t>s</w:t>
+      </w:r>
+      <w:r>
+        <w:rPr>
+          <w:sz w:val="24"/>
+          <w:szCs w:val="24"/>
+        </w:rPr>
+        <w:t>. We have implemented both the patterns successfully without disturbing behaviour of each pattern. It was requi</w:t>
+      </w:r>
+      <w:bookmarkStart w:id="1" w:name="_GoBack"/>
+      <w:bookmarkEnd w:id="1"/>
+      <w:r>
+        <w:rPr>
+          <w:sz w:val="24"/>
+          <w:szCs w:val="24"/>
+        </w:rPr>
+        <w:t>red to change some implementation part of both the patterns to work with each other and we have achieved it successfully.</w:t>
+      </w:r>
+      <w:r>
+        <w:rPr>
+          <w:sz w:val="24"/>
+          <w:szCs w:val="24"/>
+        </w:rPr>
+        <w:t xml:space="preserve"> </w:t>
+      </w:r>
+      <w:r>
+        <w:rPr>
+          <w:sz w:val="24"/>
+          <w:szCs w:val="24"/>
+        </w:rPr>
+        <w:t>My XP value is respect and in this way we have respected each other's implementation.</w:t>
+      </w:r>
+    </w:p>
+    <w:p>
+      <w:pPr>
+        <w:pStyle w:val="ListParagraph"/>
+        <w:numPr>
+          <w:ilvl w:val="0"/>
+          <w:numId w:val="1"/>
+        </w:numPr>
+        <w:jc w:val="both"/>
         <w:rPr>
           <w:b/>
           <w:sz w:val="30"/>
           <w:szCs w:val="30"/>
         </w:rPr>
-        <w:t>eedback</w:t>
+      </w:pPr>
+      <w:r>
+        <w:rPr>
+          <w:b/>
+          <w:sz w:val="30"/>
+          <w:szCs w:val="30"/>
+        </w:rPr>
+        <w:t>Feedback</w:t>
       </w:r>
     </w:p>
     <w:p>
@@ -1670,8 +1606,8 @@
 </file>
 
 <file path=word/numbering.xml><?xml version="1.0" encoding="utf-8"?>
-<w:numbering xmlns:wpc="http://schemas.microsoft.com/office/word/2010/wordprocessingCanvas" xmlns:cx="http://schemas.microsoft.com/office/drawing/2014/chartex" xmlns:cx1="http://schemas.microsoft.com/office/drawing/2015/9/8/chartex" xmlns:mc="http://schemas.openxmlformats.org/markup-compatibility/2006" xmlns:o="urn:schemas-microsoft-com:office:office" xmlns:r="http://schemas.openxmlformats.org/officeDocument/2006/relationships" xmlns:m="http://schemas.openxmlformats.org/officeDocument/2006/math" xmlns:v="urn:schemas-microsoft-com:vml" xmlns:wp14="http://schemas.microsoft.com/office/word/2010/wordprocessingDrawing" xmlns:wp="http://schemas.openxmlformats.org/drawingml/2006/wordprocessingDrawing" xmlns:w10="urn:schemas-microsoft-com:office:word" xmlns:w="http://schemas.openxmlformats.org/wordprocessingml/2006/main" xmlns:w14="http://schemas.microsoft.com/office/word/2010/wordml" xmlns:w15="http://schemas.microsoft.com/office/word/2012/wordml" xmlns:w16se="http://schemas.microsoft.com/office/word/2015/wordml/symex" xmlns:wpg="http://schemas.microsoft.com/office/word/2010/wordprocessingGroup" xmlns:wpi="http://schemas.microsoft.com/office/word/2010/wordprocessingInk" xmlns:wne="http://schemas.microsoft.com/office/word/2006/wordml" xmlns:wps="http://schemas.microsoft.com/office/word/2010/wordprocessingShape" mc:Ignorable="w14 w15 w16se wp14">
-  <w:abstractNum w:abstractNumId="0" w15:restartNumberingAfterBreak="0">
+<w:numbering xmlns:ve="http://schemas.openxmlformats.org/markup-compatibility/2006" xmlns:o="urn:schemas-microsoft-com:office:office" xmlns:r="http://schemas.openxmlformats.org/officeDocument/2006/relationships" xmlns:m="http://schemas.openxmlformats.org/officeDocument/2006/math" xmlns:v="urn:schemas-microsoft-com:vml" xmlns:wp="http://schemas.openxmlformats.org/drawingml/2006/wordprocessingDrawing" xmlns:w10="urn:schemas-microsoft-com:office:word" xmlns:w="http://schemas.openxmlformats.org/wordprocessingml/2006/main" xmlns:wne="http://schemas.microsoft.com/office/word/2006/wordml">
+  <w:abstractNum w:abstractNumId="0">
     <w:nsid w:val="4F4D7241"/>
     <w:multiLevelType w:val="multilevel"/>
     <w:tmpl w:val="DCB4955E"/>
@@ -1762,7 +1698,7 @@
       </w:pPr>
     </w:lvl>
   </w:abstractNum>
-  <w:abstractNum w:abstractNumId="1" w15:restartNumberingAfterBreak="0">
+  <w:abstractNum w:abstractNumId="1">
     <w:nsid w:val="5BA5074E"/>
     <w:multiLevelType w:val="multilevel"/>
     <w:tmpl w:val="E7924886"/>
@@ -1894,7 +1830,7 @@
 </file>
 
 <file path=word/styles.xml><?xml version="1.0" encoding="utf-8"?>
-<w:styles xmlns:mc="http://schemas.openxmlformats.org/markup-compatibility/2006" xmlns:r="http://schemas.openxmlformats.org/officeDocument/2006/relationships" xmlns:w="http://schemas.openxmlformats.org/wordprocessingml/2006/main" xmlns:w14="http://schemas.microsoft.com/office/word/2010/wordml" xmlns:w15="http://schemas.microsoft.com/office/word/2012/wordml" xmlns:w16se="http://schemas.microsoft.com/office/word/2015/wordml/symex" mc:Ignorable="w14 w15 w16se">
+<w:styles xmlns:r="http://schemas.openxmlformats.org/officeDocument/2006/relationships" xmlns:w="http://schemas.openxmlformats.org/wordprocessingml/2006/main">
   <w:docDefaults>
     <w:rPrDefault>
       <w:rPr>
@@ -1910,378 +1846,144 @@
       </w:pPr>
     </w:pPrDefault>
   </w:docDefaults>
-  <w:latentStyles w:defLockedState="0" w:defUIPriority="99" w:defSemiHidden="0" w:defUnhideWhenUsed="0" w:defQFormat="0" w:count="371">
-    <w:lsdException w:name="Normal" w:uiPriority="0" w:qFormat="1"/>
-    <w:lsdException w:name="heading 1" w:uiPriority="9" w:qFormat="1"/>
-    <w:lsdException w:name="heading 2" w:semiHidden="1" w:uiPriority="9" w:unhideWhenUsed="1" w:qFormat="1"/>
-    <w:lsdException w:name="heading 3" w:semiHidden="1" w:uiPriority="9" w:unhideWhenUsed="1" w:qFormat="1"/>
-    <w:lsdException w:name="heading 4" w:semiHidden="1" w:uiPriority="9" w:unhideWhenUsed="1" w:qFormat="1"/>
-    <w:lsdException w:name="heading 5" w:semiHidden="1" w:uiPriority="9" w:unhideWhenUsed="1" w:qFormat="1"/>
-    <w:lsdException w:name="heading 6" w:semiHidden="1" w:uiPriority="9" w:unhideWhenUsed="1" w:qFormat="1"/>
-    <w:lsdException w:name="heading 7" w:semiHidden="1" w:uiPriority="9" w:unhideWhenUsed="1" w:qFormat="1"/>
-    <w:lsdException w:name="heading 8" w:semiHidden="1" w:uiPriority="9" w:unhideWhenUsed="1" w:qFormat="1"/>
-    <w:lsdException w:name="heading 9" w:semiHidden="1" w:uiPriority="9" w:unhideWhenUsed="1" w:qFormat="1"/>
-    <w:lsdException w:name="index 1" w:semiHidden="1" w:unhideWhenUsed="1"/>
-    <w:lsdException w:name="index 2" w:semiHidden="1" w:unhideWhenUsed="1"/>
-    <w:lsdException w:name="index 3" w:semiHidden="1" w:unhideWhenUsed="1"/>
-    <w:lsdException w:name="index 4" w:semiHidden="1" w:unhideWhenUsed="1"/>
-    <w:lsdException w:name="index 5" w:semiHidden="1" w:unhideWhenUsed="1"/>
-    <w:lsdException w:name="index 6" w:semiHidden="1" w:unhideWhenUsed="1"/>
-    <w:lsdException w:name="index 7" w:semiHidden="1" w:unhideWhenUsed="1"/>
-    <w:lsdException w:name="index 8" w:semiHidden="1" w:unhideWhenUsed="1"/>
-    <w:lsdException w:name="index 9" w:semiHidden="1" w:unhideWhenUsed="1"/>
-    <w:lsdException w:name="toc 1" w:semiHidden="1" w:uiPriority="39" w:unhideWhenUsed="1"/>
-    <w:lsdException w:name="toc 2" w:semiHidden="1" w:uiPriority="39" w:unhideWhenUsed="1"/>
-    <w:lsdException w:name="toc 3" w:semiHidden="1" w:uiPriority="39" w:unhideWhenUsed="1"/>
-    <w:lsdException w:name="toc 4" w:semiHidden="1" w:uiPriority="39" w:unhideWhenUsed="1"/>
-    <w:lsdException w:name="toc 5" w:semiHidden="1" w:uiPriority="39" w:unhideWhenUsed="1"/>
-    <w:lsdException w:name="toc 6" w:semiHidden="1" w:uiPriority="39" w:unhideWhenUsed="1"/>
-    <w:lsdException w:name="toc 7" w:semiHidden="1" w:uiPriority="39" w:unhideWhenUsed="1"/>
-    <w:lsdException w:name="toc 8" w:semiHidden="1" w:uiPriority="39" w:unhideWhenUsed="1"/>
-    <w:lsdException w:name="toc 9" w:semiHidden="1" w:uiPriority="39" w:unhideWhenUsed="1"/>
-    <w:lsdException w:name="Normal Indent" w:semiHidden="1" w:unhideWhenUsed="1"/>
-    <w:lsdException w:name="footnote text" w:semiHidden="1" w:unhideWhenUsed="1"/>
-    <w:lsdException w:name="annotation text" w:semiHidden="1" w:unhideWhenUsed="1"/>
-    <w:lsdException w:name="header" w:semiHidden="1" w:unhideWhenUsed="1"/>
-    <w:lsdException w:name="footer" w:semiHidden="1" w:unhideWhenUsed="1"/>
-    <w:lsdException w:name="index heading" w:semiHidden="1" w:unhideWhenUsed="1"/>
-    <w:lsdException w:name="caption" w:semiHidden="1" w:uiPriority="35" w:unhideWhenUsed="1" w:qFormat="1"/>
-    <w:lsdException w:name="table of figures" w:semiHidden="1" w:unhideWhenUsed="1"/>
-    <w:lsdException w:name="envelope address" w:semiHidden="1" w:unhideWhenUsed="1"/>
-    <w:lsdException w:name="envelope return" w:semiHidden="1" w:unhideWhenUsed="1"/>
-    <w:lsdException w:name="footnote reference" w:semiHidden="1" w:unhideWhenUsed="1"/>
-    <w:lsdException w:name="annotation reference" w:semiHidden="1" w:unhideWhenUsed="1"/>
-    <w:lsdException w:name="line number" w:semiHidden="1" w:unhideWhenUsed="1"/>
-    <w:lsdException w:name="page number" w:semiHidden="1" w:unhideWhenUsed="1"/>
-    <w:lsdException w:name="endnote reference" w:semiHidden="1" w:unhideWhenUsed="1"/>
-    <w:lsdException w:name="endnote text" w:semiHidden="1" w:unhideWhenUsed="1"/>
-    <w:lsdException w:name="table of authorities" w:semiHidden="1" w:unhideWhenUsed="1"/>
-    <w:lsdException w:name="macro" w:semiHidden="1" w:unhideWhenUsed="1"/>
-    <w:lsdException w:name="toa heading" w:semiHidden="1" w:unhideWhenUsed="1"/>
-    <w:lsdException w:name="List" w:semiHidden="1" w:unhideWhenUsed="1"/>
-    <w:lsdException w:name="List Bullet" w:semiHidden="1" w:unhideWhenUsed="1"/>
-    <w:lsdException w:name="List Number" w:semiHidden="1" w:unhideWhenUsed="1"/>
-    <w:lsdException w:name="List 2" w:semiHidden="1" w:unhideWhenUsed="1"/>
-    <w:lsdException w:name="List 3" w:semiHidden="1" w:unhideWhenUsed="1"/>
-    <w:lsdException w:name="List 4" w:semiHidden="1" w:unhideWhenUsed="1"/>
-    <w:lsdException w:name="List 5" w:semiHidden="1" w:unhideWhenUsed="1"/>
-    <w:lsdException w:name="List Bullet 2" w:semiHidden="1" w:unhideWhenUsed="1"/>
-    <w:lsdException w:name="List Bullet 3" w:semiHidden="1" w:unhideWhenUsed="1"/>
-    <w:lsdException w:name="List Bullet 4" w:semiHidden="1" w:unhideWhenUsed="1"/>
-    <w:lsdException w:name="List Bullet 5" w:semiHidden="1" w:unhideWhenUsed="1"/>
-    <w:lsdException w:name="List Number 2" w:semiHidden="1" w:unhideWhenUsed="1"/>
-    <w:lsdException w:name="List Number 3" w:semiHidden="1" w:unhideWhenUsed="1"/>
-    <w:lsdException w:name="List Number 4" w:semiHidden="1" w:unhideWhenUsed="1"/>
-    <w:lsdException w:name="List Number 5" w:semiHidden="1" w:unhideWhenUsed="1"/>
-    <w:lsdException w:name="Title" w:uiPriority="10" w:qFormat="1"/>
-    <w:lsdException w:name="Closing" w:semiHidden="1" w:unhideWhenUsed="1"/>
-    <w:lsdException w:name="Signature" w:semiHidden="1" w:unhideWhenUsed="1"/>
-    <w:lsdException w:name="Default Paragraph Font" w:semiHidden="1" w:uiPriority="1" w:unhideWhenUsed="1"/>
-    <w:lsdException w:name="Body Text" w:semiHidden="1" w:unhideWhenUsed="1"/>
-    <w:lsdException w:name="Body Text Indent" w:semiHidden="1" w:unhideWhenUsed="1"/>
-    <w:lsdException w:name="List Continue" w:semiHidden="1" w:unhideWhenUsed="1"/>
-    <w:lsdException w:name="List Continue 2" w:semiHidden="1" w:unhideWhenUsed="1"/>
-    <w:lsdException w:name="List Continue 3" w:semiHidden="1" w:unhideWhenUsed="1"/>
-    <w:lsdException w:name="List Continue 4" w:semiHidden="1" w:unhideWhenUsed="1"/>
-    <w:lsdException w:name="List Continue 5" w:semiHidden="1" w:unhideWhenUsed="1"/>
-    <w:lsdException w:name="Message Header" w:semiHidden="1" w:unhideWhenUsed="1"/>
-    <w:lsdException w:name="Subtitle" w:uiPriority="11" w:qFormat="1"/>
-    <w:lsdException w:name="Salutation" w:semiHidden="1" w:unhideWhenUsed="1"/>
-    <w:lsdException w:name="Date" w:semiHidden="1" w:unhideWhenUsed="1"/>
-    <w:lsdException w:name="Body Text First Indent" w:semiHidden="1" w:unhideWhenUsed="1"/>
-    <w:lsdException w:name="Body Text First Indent 2" w:semiHidden="1" w:unhideWhenUsed="1"/>
-    <w:lsdException w:name="Note Heading" w:semiHidden="1" w:unhideWhenUsed="1"/>
-    <w:lsdException w:name="Body Text 2" w:semiHidden="1" w:unhideWhenUsed="1"/>
-    <w:lsdException w:name="Body Text 3" w:semiHidden="1" w:unhideWhenUsed="1"/>
-    <w:lsdException w:name="Body Text Indent 2" w:semiHidden="1" w:unhideWhenUsed="1"/>
-    <w:lsdException w:name="Body Text Indent 3" w:semiHidden="1" w:unhideWhenUsed="1"/>
-    <w:lsdException w:name="Block Text" w:semiHidden="1" w:unhideWhenUsed="1"/>
-    <w:lsdException w:name="Hyperlink" w:semiHidden="1" w:unhideWhenUsed="1"/>
-    <w:lsdException w:name="FollowedHyperlink" w:semiHidden="1" w:unhideWhenUsed="1"/>
-    <w:lsdException w:name="Strong" w:uiPriority="22" w:qFormat="1"/>
-    <w:lsdException w:name="Emphasis" w:uiPriority="20" w:qFormat="1"/>
-    <w:lsdException w:name="Document Map" w:semiHidden="1" w:unhideWhenUsed="1"/>
-    <w:lsdException w:name="Plain Text" w:semiHidden="1" w:unhideWhenUsed="1"/>
-    <w:lsdException w:name="E-mail Signature" w:semiHidden="1" w:unhideWhenUsed="1"/>
-    <w:lsdException w:name="HTML Top of Form" w:semiHidden="1" w:unhideWhenUsed="1"/>
-    <w:lsdException w:name="HTML Bottom of Form" w:semiHidden="1" w:unhideWhenUsed="1"/>
-    <w:lsdException w:name="Normal (Web)" w:semiHidden="1" w:unhideWhenUsed="1"/>
-    <w:lsdException w:name="HTML Acronym" w:semiHidden="1" w:unhideWhenUsed="1"/>
-    <w:lsdException w:name="HTML Address" w:semiHidden="1" w:unhideWhenUsed="1"/>
-    <w:lsdException w:name="HTML Cite" w:semiHidden="1" w:unhideWhenUsed="1"/>
-    <w:lsdException w:name="HTML Code" w:semiHidden="1" w:unhideWhenUsed="1"/>
-    <w:lsdException w:name="HTML Definition" w:semiHidden="1" w:unhideWhenUsed="1"/>
-    <w:lsdException w:name="HTML Keyboard" w:semiHidden="1" w:unhideWhenUsed="1"/>
-    <w:lsdException w:name="HTML Preformatted" w:semiHidden="1" w:unhideWhenUsed="1"/>
-    <w:lsdException w:name="HTML Sample" w:semiHidden="1" w:unhideWhenUsed="1"/>
-    <w:lsdException w:name="HTML Typewriter" w:semiHidden="1" w:unhideWhenUsed="1"/>
-    <w:lsdException w:name="HTML Variable" w:semiHidden="1" w:unhideWhenUsed="1"/>
-    <w:lsdException w:name="Normal Table" w:semiHidden="1" w:unhideWhenUsed="1"/>
-    <w:lsdException w:name="annotation subject" w:semiHidden="1" w:unhideWhenUsed="1"/>
-    <w:lsdException w:name="No List" w:semiHidden="1" w:unhideWhenUsed="1"/>
-    <w:lsdException w:name="Outline List 1" w:semiHidden="1" w:unhideWhenUsed="1"/>
-    <w:lsdException w:name="Outline List 2" w:semiHidden="1" w:unhideWhenUsed="1"/>
-    <w:lsdException w:name="Outline List 3" w:semiHidden="1" w:unhideWhenUsed="1"/>
-    <w:lsdException w:name="Table Simple 1" w:semiHidden="1" w:unhideWhenUsed="1"/>
-    <w:lsdException w:name="Table Simple 2" w:semiHidden="1" w:unhideWhenUsed="1"/>
-    <w:lsdException w:name="Table Simple 3" w:semiHidden="1" w:unhideWhenUsed="1"/>
-    <w:lsdException w:name="Table Classic 1" w:semiHidden="1" w:unhideWhenUsed="1"/>
-    <w:lsdException w:name="Table Classic 2" w:semiHidden="1" w:unhideWhenUsed="1"/>
-    <w:lsdException w:name="Table Classic 3" w:semiHidden="1" w:unhideWhenUsed="1"/>
-    <w:lsdException w:name="Table Classic 4" w:semiHidden="1" w:unhideWhenUsed="1"/>
-    <w:lsdException w:name="Table Colorful 1" w:semiHidden="1" w:unhideWhenUsed="1"/>
-    <w:lsdException w:name="Table Colorful 2" w:semiHidden="1" w:unhideWhenUsed="1"/>
-    <w:lsdException w:name="Table Colorful 3" w:semiHidden="1" w:unhideWhenUsed="1"/>
-    <w:lsdException w:name="Table Columns 1" w:semiHidden="1" w:unhideWhenUsed="1"/>
-    <w:lsdException w:name="Table Columns 2" w:semiHidden="1" w:unhideWhenUsed="1"/>
-    <w:lsdException w:name="Table Columns 3" w:semiHidden="1" w:unhideWhenUsed="1"/>
-    <w:lsdException w:name="Table Columns 4" w:semiHidden="1" w:unhideWhenUsed="1"/>
-    <w:lsdException w:name="Table Columns 5" w:semiHidden="1" w:unhideWhenUsed="1"/>
-    <w:lsdException w:name="Table Grid 1" w:semiHidden="1" w:unhideWhenUsed="1"/>
-    <w:lsdException w:name="Table Grid 2" w:semiHidden="1" w:unhideWhenUsed="1"/>
-    <w:lsdException w:name="Table Grid 3" w:semiHidden="1" w:unhideWhenUsed="1"/>
-    <w:lsdException w:name="Table Grid 4" w:semiHidden="1" w:unhideWhenUsed="1"/>
-    <w:lsdException w:name="Table Grid 5" w:semiHidden="1" w:unhideWhenUsed="1"/>
-    <w:lsdException w:name="Table Grid 6" w:semiHidden="1" w:unhideWhenUsed="1"/>
-    <w:lsdException w:name="Table Grid 7" w:semiHidden="1" w:unhideWhenUsed="1"/>
-    <w:lsdException w:name="Table Grid 8" w:semiHidden="1" w:unhideWhenUsed="1"/>
-    <w:lsdException w:name="Table List 1" w:semiHidden="1" w:unhideWhenUsed="1"/>
-    <w:lsdException w:name="Table List 2" w:semiHidden="1" w:unhideWhenUsed="1"/>
-    <w:lsdException w:name="Table List 3" w:semiHidden="1" w:unhideWhenUsed="1"/>
-    <w:lsdException w:name="Table List 4" w:semiHidden="1" w:unhideWhenUsed="1"/>
-    <w:lsdException w:name="Table List 5" w:semiHidden="1" w:unhideWhenUsed="1"/>
-    <w:lsdException w:name="Table List 6" w:semiHidden="1" w:unhideWhenUsed="1"/>
-    <w:lsdException w:name="Table List 7" w:semiHidden="1" w:unhideWhenUsed="1"/>
-    <w:lsdException w:name="Table List 8" w:semiHidden="1" w:unhideWhenUsed="1"/>
-    <w:lsdException w:name="Table 3D effects 1" w:semiHidden="1" w:unhideWhenUsed="1"/>
-    <w:lsdException w:name="Table 3D effects 2" w:semiHidden="1" w:unhideWhenUsed="1"/>
-    <w:lsdException w:name="Table 3D effects 3" w:semiHidden="1" w:unhideWhenUsed="1"/>
-    <w:lsdException w:name="Table Contemporary" w:semiHidden="1" w:unhideWhenUsed="1"/>
-    <w:lsdException w:name="Table Elegant" w:semiHidden="1" w:unhideWhenUsed="1"/>
-    <w:lsdException w:name="Table Professional" w:semiHidden="1" w:unhideWhenUsed="1"/>
-    <w:lsdException w:name="Table Subtle 1" w:semiHidden="1" w:unhideWhenUsed="1"/>
-    <w:lsdException w:name="Table Subtle 2" w:semiHidden="1" w:unhideWhenUsed="1"/>
-    <w:lsdException w:name="Table Web 1" w:semiHidden="1" w:unhideWhenUsed="1"/>
-    <w:lsdException w:name="Table Web 2" w:semiHidden="1" w:unhideWhenUsed="1"/>
-    <w:lsdException w:name="Table Web 3" w:semiHidden="1" w:unhideWhenUsed="1"/>
-    <w:lsdException w:name="Balloon Text" w:semiHidden="1" w:unhideWhenUsed="1"/>
-    <w:lsdException w:name="Table Grid" w:uiPriority="59"/>
-    <w:lsdException w:name="Table Theme" w:semiHidden="1" w:unhideWhenUsed="1"/>
-    <w:lsdException w:name="Placeholder Text" w:semiHidden="1"/>
-    <w:lsdException w:name="No Spacing" w:uiPriority="1" w:qFormat="1"/>
-    <w:lsdException w:name="Light Shading" w:uiPriority="60"/>
-    <w:lsdException w:name="Light List" w:uiPriority="61"/>
-    <w:lsdException w:name="Light Grid" w:uiPriority="62"/>
-    <w:lsdException w:name="Medium Shading 1" w:uiPriority="63"/>
-    <w:lsdException w:name="Medium Shading 2" w:uiPriority="64"/>
-    <w:lsdException w:name="Medium List 1" w:uiPriority="65"/>
-    <w:lsdException w:name="Medium List 2" w:uiPriority="66"/>
-    <w:lsdException w:name="Medium Grid 1" w:uiPriority="67"/>
-    <w:lsdException w:name="Medium Grid 2" w:uiPriority="68"/>
-    <w:lsdException w:name="Medium Grid 3" w:uiPriority="69"/>
-    <w:lsdException w:name="Dark List" w:uiPriority="70"/>
-    <w:lsdException w:name="Colorful Shading" w:uiPriority="71"/>
-    <w:lsdException w:name="Colorful List" w:uiPriority="72"/>
-    <w:lsdException w:name="Colorful Grid" w:uiPriority="73"/>
-    <w:lsdException w:name="Light Shading Accent 1" w:uiPriority="60"/>
-    <w:lsdException w:name="Light List Accent 1" w:uiPriority="61"/>
-    <w:lsdException w:name="Light Grid Accent 1" w:uiPriority="62"/>
-    <w:lsdException w:name="Medium Shading 1 Accent 1" w:uiPriority="63"/>
-    <w:lsdException w:name="Medium Shading 2 Accent 1" w:uiPriority="64"/>
-    <w:lsdException w:name="Medium List 1 Accent 1" w:uiPriority="65"/>
-    <w:lsdException w:name="Revision" w:semiHidden="1"/>
-    <w:lsdException w:name="List Paragraph" w:uiPriority="34" w:qFormat="1"/>
-    <w:lsdException w:name="Quote" w:uiPriority="29" w:qFormat="1"/>
-    <w:lsdException w:name="Intense Quote" w:uiPriority="30" w:qFormat="1"/>
-    <w:lsdException w:name="Medium List 2 Accent 1" w:uiPriority="66"/>
-    <w:lsdException w:name="Medium Grid 1 Accent 1" w:uiPriority="67"/>
-    <w:lsdException w:name="Medium Grid 2 Accent 1" w:uiPriority="68"/>
-    <w:lsdException w:name="Medium Grid 3 Accent 1" w:uiPriority="69"/>
-    <w:lsdException w:name="Dark List Accent 1" w:uiPriority="70"/>
-    <w:lsdException w:name="Colorful Shading Accent 1" w:uiPriority="71"/>
-    <w:lsdException w:name="Colorful List Accent 1" w:uiPriority="72"/>
-    <w:lsdException w:name="Colorful Grid Accent 1" w:uiPriority="73"/>
-    <w:lsdException w:name="Light Shading Accent 2" w:uiPriority="60"/>
-    <w:lsdException w:name="Light List Accent 2" w:uiPriority="61"/>
-    <w:lsdException w:name="Light Grid Accent 2" w:uiPriority="62"/>
-    <w:lsdException w:name="Medium Shading 1 Accent 2" w:uiPriority="63"/>
-    <w:lsdException w:name="Medium Shading 2 Accent 2" w:uiPriority="64"/>
-    <w:lsdException w:name="Medium List 1 Accent 2" w:uiPriority="65"/>
-    <w:lsdException w:name="Medium List 2 Accent 2" w:uiPriority="66"/>
-    <w:lsdException w:name="Medium Grid 1 Accent 2" w:uiPriority="67"/>
-    <w:lsdException w:name="Medium Grid 2 Accent 2" w:uiPriority="68"/>
-    <w:lsdException w:name="Medium Grid 3 Accent 2" w:uiPriority="69"/>
-    <w:lsdException w:name="Dark List Accent 2" w:uiPriority="70"/>
-    <w:lsdException w:name="Colorful Shading Accent 2" w:uiPriority="71"/>
-    <w:lsdException w:name="Colorful List Accent 2" w:uiPriority="72"/>
-    <w:lsdException w:name="Colorful Grid Accent 2" w:uiPriority="73"/>
-    <w:lsdException w:name="Light Shading Accent 3" w:uiPriority="60"/>
-    <w:lsdException w:name="Light List Accent 3" w:uiPriority="61"/>
-    <w:lsdException w:name="Light Grid Accent 3" w:uiPriority="62"/>
-    <w:lsdException w:name="Medium Shading 1 Accent 3" w:uiPriority="63"/>
-    <w:lsdException w:name="Medium Shading 2 Accent 3" w:uiPriority="64"/>
-    <w:lsdException w:name="Medium List 1 Accent 3" w:uiPriority="65"/>
-    <w:lsdException w:name="Medium List 2 Accent 3" w:uiPriority="66"/>
-    <w:lsdException w:name="Medium Grid 1 Accent 3" w:uiPriority="67"/>
-    <w:lsdException w:name="Medium Grid 2 Accent 3" w:uiPriority="68"/>
-    <w:lsdException w:name="Medium Grid 3 Accent 3" w:uiPriority="69"/>
-    <w:lsdException w:name="Dark List Accent 3" w:uiPriority="70"/>
-    <w:lsdException w:name="Colorful Shading Accent 3" w:uiPriority="71"/>
-    <w:lsdException w:name="Colorful List Accent 3" w:uiPriority="72"/>
-    <w:lsdException w:name="Colorful Grid Accent 3" w:uiPriority="73"/>
-    <w:lsdException w:name="Light Shading Accent 4" w:uiPriority="60"/>
-    <w:lsdException w:name="Light List Accent 4" w:uiPriority="61"/>
-    <w:lsdException w:name="Light Grid Accent 4" w:uiPriority="62"/>
-    <w:lsdException w:name="Medium Shading 1 Accent 4" w:uiPriority="63"/>
-    <w:lsdException w:name="Medium Shading 2 Accent 4" w:uiPriority="64"/>
-    <w:lsdException w:name="Medium List 1 Accent 4" w:uiPriority="65"/>
-    <w:lsdException w:name="Medium List 2 Accent 4" w:uiPriority="66"/>
-    <w:lsdException w:name="Medium Grid 1 Accent 4" w:uiPriority="67"/>
-    <w:lsdException w:name="Medium Grid 2 Accent 4" w:uiPriority="68"/>
-    <w:lsdException w:name="Medium Grid 3 Accent 4" w:uiPriority="69"/>
-    <w:lsdException w:name="Dark List Accent 4" w:uiPriority="70"/>
-    <w:lsdException w:name="Colorful Shading Accent 4" w:uiPriority="71"/>
-    <w:lsdException w:name="Colorful List Accent 4" w:uiPriority="72"/>
-    <w:lsdException w:name="Colorful Grid Accent 4" w:uiPriority="73"/>
-    <w:lsdException w:name="Light Shading Accent 5" w:uiPriority="60"/>
-    <w:lsdException w:name="Light List Accent 5" w:uiPriority="61"/>
-    <w:lsdException w:name="Light Grid Accent 5" w:uiPriority="62"/>
-    <w:lsdException w:name="Medium Shading 1 Accent 5" w:uiPriority="63"/>
-    <w:lsdException w:name="Medium Shading 2 Accent 5" w:uiPriority="64"/>
-    <w:lsdException w:name="Medium List 1 Accent 5" w:uiPriority="65"/>
-    <w:lsdException w:name="Medium List 2 Accent 5" w:uiPriority="66"/>
-    <w:lsdException w:name="Medium Grid 1 Accent 5" w:uiPriority="67"/>
-    <w:lsdException w:name="Medium Grid 2 Accent 5" w:uiPriority="68"/>
-    <w:lsdException w:name="Medium Grid 3 Accent 5" w:uiPriority="69"/>
-    <w:lsdException w:name="Dark List Accent 5" w:uiPriority="70"/>
-    <w:lsdException w:name="Colorful Shading Accent 5" w:uiPriority="71"/>
-    <w:lsdException w:name="Colorful List Accent 5" w:uiPriority="72"/>
-    <w:lsdException w:name="Colorful Grid Accent 5" w:uiPriority="73"/>
-    <w:lsdException w:name="Light Shading Accent 6" w:uiPriority="60"/>
-    <w:lsdException w:name="Light List Accent 6" w:uiPriority="61"/>
-    <w:lsdException w:name="Light Grid Accent 6" w:uiPriority="62"/>
-    <w:lsdException w:name="Medium Shading 1 Accent 6" w:uiPriority="63"/>
-    <w:lsdException w:name="Medium Shading 2 Accent 6" w:uiPriority="64"/>
-    <w:lsdException w:name="Medium List 1 Accent 6" w:uiPriority="65"/>
-    <w:lsdException w:name="Medium List 2 Accent 6" w:uiPriority="66"/>
-    <w:lsdException w:name="Medium Grid 1 Accent 6" w:uiPriority="67"/>
-    <w:lsdException w:name="Medium Grid 2 Accent 6" w:uiPriority="68"/>
-    <w:lsdException w:name="Medium Grid 3 Accent 6" w:uiPriority="69"/>
-    <w:lsdException w:name="Dark List Accent 6" w:uiPriority="70"/>
-    <w:lsdException w:name="Colorful Shading Accent 6" w:uiPriority="71"/>
-    <w:lsdException w:name="Colorful List Accent 6" w:uiPriority="72"/>
-    <w:lsdException w:name="Colorful Grid Accent 6" w:uiPriority="73"/>
-    <w:lsdException w:name="Subtle Emphasis" w:uiPriority="19" w:qFormat="1"/>
-    <w:lsdException w:name="Intense Emphasis" w:uiPriority="21" w:qFormat="1"/>
-    <w:lsdException w:name="Subtle Reference" w:uiPriority="31" w:qFormat="1"/>
-    <w:lsdException w:name="Intense Reference" w:uiPriority="32" w:qFormat="1"/>
-    <w:lsdException w:name="Book Title" w:uiPriority="33" w:qFormat="1"/>
-    <w:lsdException w:name="Bibliography" w:semiHidden="1" w:uiPriority="37" w:unhideWhenUsed="1"/>
-    <w:lsdException w:name="TOC Heading" w:semiHidden="1" w:uiPriority="39" w:unhideWhenUsed="1" w:qFormat="1"/>
-    <w:lsdException w:name="Plain Table 1" w:uiPriority="41"/>
-    <w:lsdException w:name="Plain Table 2" w:uiPriority="42"/>
-    <w:lsdException w:name="Plain Table 3" w:uiPriority="43"/>
-    <w:lsdException w:name="Plain Table 4" w:uiPriority="44"/>
-    <w:lsdException w:name="Plain Table 5" w:uiPriority="45"/>
-    <w:lsdException w:name="Grid Table Light" w:uiPriority="40"/>
-    <w:lsdException w:name="Grid Table 1 Light" w:uiPriority="46"/>
-    <w:lsdException w:name="Grid Table 2" w:uiPriority="47"/>
-    <w:lsdException w:name="Grid Table 3" w:uiPriority="48"/>
-    <w:lsdException w:name="Grid Table 4" w:uiPriority="49"/>
-    <w:lsdException w:name="Grid Table 5 Dark" w:uiPriority="50"/>
-    <w:lsdException w:name="Grid Table 6 Colorful" w:uiPriority="51"/>
-    <w:lsdException w:name="Grid Table 7 Colorful" w:uiPriority="52"/>
-    <w:lsdException w:name="Grid Table 1 Light Accent 1" w:uiPriority="46"/>
-    <w:lsdException w:name="Grid Table 2 Accent 1" w:uiPriority="47"/>
-    <w:lsdException w:name="Grid Table 3 Accent 1" w:uiPriority="48"/>
-    <w:lsdException w:name="Grid Table 4 Accent 1" w:uiPriority="49"/>
-    <w:lsdException w:name="Grid Table 5 Dark Accent 1" w:uiPriority="50"/>
-    <w:lsdException w:name="Grid Table 6 Colorful Accent 1" w:uiPriority="51"/>
-    <w:lsdException w:name="Grid Table 7 Colorful Accent 1" w:uiPriority="52"/>
-    <w:lsdException w:name="Grid Table 1 Light Accent 2" w:uiPriority="46"/>
-    <w:lsdException w:name="Grid Table 2 Accent 2" w:uiPriority="47"/>
-    <w:lsdException w:name="Grid Table 3 Accent 2" w:uiPriority="48"/>
-    <w:lsdException w:name="Grid Table 4 Accent 2" w:uiPriority="49"/>
-    <w:lsdException w:name="Grid Table 5 Dark Accent 2" w:uiPriority="50"/>
-    <w:lsdException w:name="Grid Table 6 Colorful Accent 2" w:uiPriority="51"/>
-    <w:lsdException w:name="Grid Table 7 Colorful Accent 2" w:uiPriority="52"/>
-    <w:lsdException w:name="Grid Table 1 Light Accent 3" w:uiPriority="46"/>
-    <w:lsdException w:name="Grid Table 2 Accent 3" w:uiPriority="47"/>
-    <w:lsdException w:name="Grid Table 3 Accent 3" w:uiPriority="48"/>
-    <w:lsdException w:name="Grid Table 4 Accent 3" w:uiPriority="49"/>
-    <w:lsdException w:name="Grid Table 5 Dark Accent 3" w:uiPriority="50"/>
-    <w:lsdException w:name="Grid Table 6 Colorful Accent 3" w:uiPriority="51"/>
-    <w:lsdException w:name="Grid Table 7 Colorful Accent 3" w:uiPriority="52"/>
-    <w:lsdException w:name="Grid Table 1 Light Accent 4" w:uiPriority="46"/>
-    <w:lsdException w:name="Grid Table 2 Accent 4" w:uiPriority="47"/>
-    <w:lsdException w:name="Grid Table 3 Accent 4" w:uiPriority="48"/>
-    <w:lsdException w:name="Grid Table 4 Accent 4" w:uiPriority="49"/>
-    <w:lsdException w:name="Grid Table 5 Dark Accent 4" w:uiPriority="50"/>
-    <w:lsdException w:name="Grid Table 6 Colorful Accent 4" w:uiPriority="51"/>
-    <w:lsdException w:name="Grid Table 7 Colorful Accent 4" w:uiPriority="52"/>
-    <w:lsdException w:name="Grid Table 1 Light Accent 5" w:uiPriority="46"/>
-    <w:lsdException w:name="Grid Table 2 Accent 5" w:uiPriority="47"/>
-    <w:lsdException w:name="Grid Table 3 Accent 5" w:uiPriority="48"/>
-    <w:lsdException w:name="Grid Table 4 Accent 5" w:uiPriority="49"/>
-    <w:lsdException w:name="Grid Table 5 Dark Accent 5" w:uiPriority="50"/>
-    <w:lsdException w:name="Grid Table 6 Colorful Accent 5" w:uiPriority="51"/>
-    <w:lsdException w:name="Grid Table 7 Colorful Accent 5" w:uiPriority="52"/>
-    <w:lsdException w:name="Grid Table 1 Light Accent 6" w:uiPriority="46"/>
-    <w:lsdException w:name="Grid Table 2 Accent 6" w:uiPriority="47"/>
-    <w:lsdException w:name="Grid Table 3 Accent 6" w:uiPriority="48"/>
-    <w:lsdException w:name="Grid Table 4 Accent 6" w:uiPriority="49"/>
-    <w:lsdException w:name="Grid Table 5 Dark Accent 6" w:uiPriority="50"/>
-    <w:lsdException w:name="Grid Table 6 Colorful Accent 6" w:uiPriority="51"/>
-    <w:lsdException w:name="Grid Table 7 Colorful Accent 6" w:uiPriority="52"/>
-    <w:lsdException w:name="List Table 1 Light" w:uiPriority="46"/>
-    <w:lsdException w:name="List Table 2" w:uiPriority="47"/>
-    <w:lsdException w:name="List Table 3" w:uiPriority="48"/>
-    <w:lsdException w:name="List Table 4" w:uiPriority="49"/>
-    <w:lsdException w:name="List Table 5 Dark" w:uiPriority="50"/>
-    <w:lsdException w:name="List Table 6 Colorful" w:uiPriority="51"/>
-    <w:lsdException w:name="List Table 7 Colorful" w:uiPriority="52"/>
-    <w:lsdException w:name="List Table 1 Light Accent 1" w:uiPriority="46"/>
-    <w:lsdException w:name="List Table 2 Accent 1" w:uiPriority="47"/>
-    <w:lsdException w:name="List Table 3 Accent 1" w:uiPriority="48"/>
-    <w:lsdException w:name="List Table 4 Accent 1" w:uiPriority="49"/>
-    <w:lsdException w:name="List Table 5 Dark Accent 1" w:uiPriority="50"/>
-    <w:lsdException w:name="List Table 6 Colorful Accent 1" w:uiPriority="51"/>
-    <w:lsdException w:name="List Table 7 Colorful Accent 1" w:uiPriority="52"/>
-    <w:lsdException w:name="List Table 1 Light Accent 2" w:uiPriority="46"/>
-    <w:lsdException w:name="List Table 2 Accent 2" w:uiPriority="47"/>
-    <w:lsdException w:name="List Table 3 Accent 2" w:uiPriority="48"/>
-    <w:lsdException w:name="List Table 4 Accent 2" w:uiPriority="49"/>
-    <w:lsdException w:name="List Table 5 Dark Accent 2" w:uiPriority="50"/>
-    <w:lsdException w:name="List Table 6 Colorful Accent 2" w:uiPriority="51"/>
-    <w:lsdException w:name="List Table 7 Colorful Accent 2" w:uiPriority="52"/>
-    <w:lsdException w:name="List Table 1 Light Accent 3" w:uiPriority="46"/>
-    <w:lsdException w:name="List Table 2 Accent 3" w:uiPriority="47"/>
-    <w:lsdException w:name="List Table 3 Accent 3" w:uiPriority="48"/>
-    <w:lsdException w:name="List Table 4 Accent 3" w:uiPriority="49"/>
-    <w:lsdException w:name="List Table 5 Dark Accent 3" w:uiPriority="50"/>
-    <w:lsdException w:name="List Table 6 Colorful Accent 3" w:uiPriority="51"/>
-    <w:lsdException w:name="List Table 7 Colorful Accent 3" w:uiPriority="52"/>
-    <w:lsdException w:name="List Table 1 Light Accent 4" w:uiPriority="46"/>
-    <w:lsdException w:name="List Table 2 Accent 4" w:uiPriority="47"/>
-    <w:lsdException w:name="List Table 3 Accent 4" w:uiPriority="48"/>
-    <w:lsdException w:name="List Table 4 Accent 4" w:uiPriority="49"/>
-    <w:lsdException w:name="List Table 5 Dark Accent 4" w:uiPriority="50"/>
-    <w:lsdException w:name="List Table 6 Colorful Accent 4" w:uiPriority="51"/>
-    <w:lsdException w:name="List Table 7 Colorful Accent 4" w:uiPriority="52"/>
-    <w:lsdException w:name="List Table 1 Light Accent 5" w:uiPriority="46"/>
-    <w:lsdException w:name="List Table 2 Accent 5" w:uiPriority="47"/>
-    <w:lsdException w:name="List Table 3 Accent 5" w:uiPriority="48"/>
-    <w:lsdException w:name="List Table 4 Accent 5" w:uiPriority="49"/>
-    <w:lsdException w:name="List Table 5 Dark Accent 5" w:uiPriority="50"/>
-    <w:lsdException w:name="List Table 6 Colorful Accent 5" w:uiPriority="51"/>
-    <w:lsdException w:name="List Table 7 Colorful Accent 5" w:uiPriority="52"/>
-    <w:lsdException w:name="List Table 1 Light Accent 6" w:uiPriority="46"/>
-    <w:lsdException w:name="List Table 2 Accent 6" w:uiPriority="47"/>
-    <w:lsdException w:name="List Table 3 Accent 6" w:uiPriority="48"/>
-    <w:lsdException w:name="List Table 4 Accent 6" w:uiPriority="49"/>
-    <w:lsdException w:name="List Table 5 Dark Accent 6" w:uiPriority="50"/>
-    <w:lsdException w:name="List Table 6 Colorful Accent 6" w:uiPriority="51"/>
-    <w:lsdException w:name="List Table 7 Colorful Accent 6" w:uiPriority="52"/>
+  <w:latentStyles w:defLockedState="0" w:defUIPriority="99" w:defSemiHidden="1" w:defUnhideWhenUsed="1" w:defQFormat="0" w:count="267">
+    <w:lsdException w:name="Normal" w:semiHidden="0" w:uiPriority="0" w:unhideWhenUsed="0" w:qFormat="1"/>
+    <w:lsdException w:name="heading 1" w:semiHidden="0" w:uiPriority="9" w:unhideWhenUsed="0" w:qFormat="1"/>
+    <w:lsdException w:name="heading 2" w:uiPriority="9" w:qFormat="1"/>
+    <w:lsdException w:name="heading 3" w:uiPriority="9" w:qFormat="1"/>
+    <w:lsdException w:name="heading 4" w:uiPriority="9" w:qFormat="1"/>
+    <w:lsdException w:name="heading 5" w:uiPriority="9" w:qFormat="1"/>
+    <w:lsdException w:name="heading 6" w:uiPriority="9" w:qFormat="1"/>
+    <w:lsdException w:name="heading 7" w:uiPriority="9" w:qFormat="1"/>
+    <w:lsdException w:name="heading 8" w:uiPriority="9" w:qFormat="1"/>
+    <w:lsdException w:name="heading 9" w:uiPriority="9" w:qFormat="1"/>
+    <w:lsdException w:name="toc 1" w:uiPriority="39"/>
+    <w:lsdException w:name="toc 2" w:uiPriority="39"/>
+    <w:lsdException w:name="toc 3" w:uiPriority="39"/>
+    <w:lsdException w:name="toc 4" w:uiPriority="39"/>
+    <w:lsdException w:name="toc 5" w:uiPriority="39"/>
+    <w:lsdException w:name="toc 6" w:uiPriority="39"/>
+    <w:lsdException w:name="toc 7" w:uiPriority="39"/>
+    <w:lsdException w:name="toc 8" w:uiPriority="39"/>
+    <w:lsdException w:name="toc 9" w:uiPriority="39"/>
+    <w:lsdException w:name="caption" w:uiPriority="35" w:qFormat="1"/>
+    <w:lsdException w:name="Title" w:semiHidden="0" w:uiPriority="10" w:unhideWhenUsed="0" w:qFormat="1"/>
+    <w:lsdException w:name="Default Paragraph Font" w:uiPriority="1"/>
+    <w:lsdException w:name="Subtitle" w:semiHidden="0" w:uiPriority="11" w:unhideWhenUsed="0" w:qFormat="1"/>
+    <w:lsdException w:name="Strong" w:semiHidden="0" w:uiPriority="22" w:unhideWhenUsed="0" w:qFormat="1"/>
+    <w:lsdException w:name="Emphasis" w:semiHidden="0" w:uiPriority="20" w:unhideWhenUsed="0" w:qFormat="1"/>
+    <w:lsdException w:name="Table Grid" w:semiHidden="0" w:uiPriority="59" w:unhideWhenUsed="0"/>
+    <w:lsdException w:name="Placeholder Text" w:unhideWhenUsed="0"/>
+    <w:lsdException w:name="No Spacing" w:semiHidden="0" w:uiPriority="1" w:unhideWhenUsed="0" w:qFormat="1"/>
+    <w:lsdException w:name="Light Shading" w:semiHidden="0" w:uiPriority="60" w:unhideWhenUsed="0"/>
+    <w:lsdException w:name="Light List" w:semiHidden="0" w:uiPriority="61" w:unhideWhenUsed="0"/>
+    <w:lsdException w:name="Light Grid" w:semiHidden="0" w:uiPriority="62" w:unhideWhenUsed="0"/>
+    <w:lsdException w:name="Medium Shading 1" w:semiHidden="0" w:uiPriority="63" w:unhideWhenUsed="0"/>
+    <w:lsdException w:name="Medium Shading 2" w:semiHidden="0" w:uiPriority="64" w:unhideWhenUsed="0"/>
+    <w:lsdException w:name="Medium List 1" w:semiHidden="0" w:uiPriority="65" w:unhideWhenUsed="0"/>
+    <w:lsdException w:name="Medium List 2" w:semiHidden="0" w:uiPriority="66" w:unhideWhenUsed="0"/>
+    <w:lsdException w:name="Medium Grid 1" w:semiHidden="0" w:uiPriority="67" w:unhideWhenUsed="0"/>
+    <w:lsdException w:name="Medium Grid 2" w:semiHidden="0" w:uiPriority="68" w:unhideWhenUsed="0"/>
+    <w:lsdException w:name="Medium Grid 3" w:semiHidden="0" w:uiPriority="69" w:unhideWhenUsed="0"/>
+    <w:lsdException w:name="Dark List" w:semiHidden="0" w:uiPriority="70" w:unhideWhenUsed="0"/>
+    <w:lsdException w:name="Colorful Shading" w:semiHidden="0" w:uiPriority="71" w:unhideWhenUsed="0"/>
+    <w:lsdException w:name="Colorful List" w:semiHidden="0" w:uiPriority="72" w:unhideWhenUsed="0"/>
+    <w:lsdException w:name="Colorful Grid" w:semiHidden="0" w:uiPriority="73" w:unhideWhenUsed="0"/>
+    <w:lsdException w:name="Light Shading Accent 1" w:semiHidden="0" w:uiPriority="60" w:unhideWhenUsed="0"/>
+    <w:lsdException w:name="Light List Accent 1" w:semiHidden="0" w:uiPriority="61" w:unhideWhenUsed="0"/>
+    <w:lsdException w:name="Light Grid Accent 1" w:semiHidden="0" w:uiPriority="62" w:unhideWhenUsed="0"/>
+    <w:lsdException w:name="Medium Shading 1 Accent 1" w:semiHidden="0" w:uiPriority="63" w:unhideWhenUsed="0"/>
+    <w:lsdException w:name="Medium Shading 2 Accent 1" w:semiHidden="0" w:uiPriority="64" w:unhideWhenUsed="0"/>
+    <w:lsdException w:name="Medium List 1 Accent 1" w:semiHidden="0" w:uiPriority="65" w:unhideWhenUsed="0"/>
+    <w:lsdException w:name="Revision" w:unhideWhenUsed="0"/>
+    <w:lsdException w:name="List Paragraph" w:semiHidden="0" w:uiPriority="34" w:unhideWhenUsed="0" w:qFormat="1"/>
+    <w:lsdException w:name="Quote" w:semiHidden="0" w:uiPriority="29" w:unhideWhenUsed="0" w:qFormat="1"/>
+    <w:lsdException w:name="Intense Quote" w:semiHidden="0" w:uiPriority="30" w:unhideWhenUsed="0" w:qFormat="1"/>
+    <w:lsdException w:name="Medium List 2 Accent 1" w:semiHidden="0" w:uiPriority="66" w:unhideWhenUsed="0"/>
+    <w:lsdException w:name="Medium Grid 1 Accent 1" w:semiHidden="0" w:uiPriority="67" w:unhideWhenUsed="0"/>
+    <w:lsdException w:name="Medium Grid 2 Accent 1" w:semiHidden="0" w:uiPriority="68" w:unhideWhenUsed="0"/>
+    <w:lsdException w:name="Medium Grid 3 Accent 1" w:semiHidden="0" w:uiPriority="69" w:unhideWhenUsed="0"/>
+    <w:lsdException w:name="Dark List Accent 1" w:semiHidden="0" w:uiPriority="70" w:unhideWhenUsed="0"/>
+    <w:lsdException w:name="Colorful Shading Accent 1" w:semiHidden="0" w:uiPriority="71" w:unhideWhenUsed="0"/>
+    <w:lsdException w:name="Colorful List Accent 1" w:semiHidden="0" w:uiPriority="72" w:unhideWhenUsed="0"/>
+    <w:lsdException w:name="Colorful Grid Accent 1" w:semiHidden="0" w:uiPriority="73" w:unhideWhenUsed="0"/>
+    <w:lsdException w:name="Light Shading Accent 2" w:semiHidden="0" w:uiPriority="60" w:unhideWhenUsed="0"/>
+    <w:lsdException w:name="Light List Accent 2" w:semiHidden="0" w:uiPriority="61" w:unhideWhenUsed="0"/>
+    <w:lsdException w:name="Light Grid Accent 2" w:semiHidden="0" w:uiPriority="62" w:unhideWhenUsed="0"/>
+    <w:lsdException w:name="Medium Shading 1 Accent 2" w:semiHidden="0" w:uiPriority="63" w:unhideWhenUsed="0"/>
+    <w:lsdException w:name="Medium Shading 2 Accent 2" w:semiHidden="0" w:uiPriority="64" w:unhideWhenUsed="0"/>
+    <w:lsdException w:name="Medium List 1 Accent 2" w:semiHidden="0" w:uiPriority="65" w:unhideWhenUsed="0"/>
+    <w:lsdException w:name="Medium List 2 Accent 2" w:semiHidden="0" w:uiPriority="66" w:unhideWhenUsed="0"/>
+    <w:lsdException w:name="Medium Grid 1 Accent 2" w:semiHidden="0" w:uiPriority="67" w:unhideWhenUsed="0"/>
+    <w:lsdException w:name="Medium Grid 2 Accent 2" w:semiHidden="0" w:uiPriority="68" w:unhideWhenUsed="0"/>
+    <w:lsdException w:name="Medium Grid 3 Accent 2" w:semiHidden="0" w:uiPriority="69" w:unhideWhenUsed="0"/>
+    <w:lsdException w:name="Dark List Accent 2" w:semiHidden="0" w:uiPriority="70" w:unhideWhenUsed="0"/>
+    <w:lsdException w:name="Colorful Shading Accent 2" w:semiHidden="0" w:uiPriority="71" w:unhideWhenUsed="0"/>
+    <w:lsdException w:name="Colorful List Accent 2" w:semiHidden="0" w:uiPriority="72" w:unhideWhenUsed="0"/>
+    <w:lsdException w:name="Colorful Grid Accent 2" w:semiHidden="0" w:uiPriority="73" w:unhideWhenUsed="0"/>
+    <w:lsdException w:name="Light Shading Accent 3" w:semiHidden="0" w:uiPriority="60" w:unhideWhenUsed="0"/>
+    <w:lsdException w:name="Light List Accent 3" w:semiHidden="0" w:uiPriority="61" w:unhideWhenUsed="0"/>
+    <w:lsdException w:name="Light Grid Accent 3" w:semiHidden="0" w:uiPriority="62" w:unhideWhenUsed="0"/>
+    <w:lsdException w:name="Medium Shading 1 Accent 3" w:semiHidden="0" w:uiPriority="63" w:unhideWhenUsed="0"/>
+    <w:lsdException w:name="Medium Shading 2 Accent 3" w:semiHidden="0" w:uiPriority="64" w:unhideWhenUsed="0"/>
+    <w:lsdException w:name="Medium List 1 Accent 3" w:semiHidden="0" w:uiPriority="65" w:unhideWhenUsed="0"/>
+    <w:lsdException w:name="Medium List 2 Accent 3" w:semiHidden="0" w:uiPriority="66" w:unhideWhenUsed="0"/>
+    <w:lsdException w:name="Medium Grid 1 Accent 3" w:semiHidden="0" w:uiPriority="67" w:unhideWhenUsed="0"/>
+    <w:lsdException w:name="Medium Grid 2 Accent 3" w:semiHidden="0" w:uiPriority="68" w:unhideWhenUsed="0"/>
+    <w:lsdException w:name="Medium Grid 3 Accent 3" w:semiHidden="0" w:uiPriority="69" w:unhideWhenUsed="0"/>
+    <w:lsdException w:name="Dark List Accent 3" w:semiHidden="0" w:uiPriority="70" w:unhideWhenUsed="0"/>
+    <w:lsdException w:name="Colorful Shading Accent 3" w:semiHidden="0" w:uiPriority="71" w:unhideWhenUsed="0"/>
+    <w:lsdException w:name="Colorful List Accent 3" w:semiHidden="0" w:uiPriority="72" w:unhideWhenUsed="0"/>
+    <w:lsdException w:name="Colorful Grid Accent 3" w:semiHidden="0" w:uiPriority="73" w:unhideWhenUsed="0"/>
+    <w:lsdException w:name="Light Shading Accent 4" w:semiHidden="0" w:uiPriority="60" w:unhideWhenUsed="0"/>
+    <w:lsdException w:name="Light List Accent 4" w:semiHidden="0" w:uiPriority="61" w:unhideWhenUsed="0"/>
+    <w:lsdException w:name="Light Grid Accent 4" w:semiHidden="0" w:uiPriority="62" w:unhideWhenUsed="0"/>
+    <w:lsdException w:name="Medium Shading 1 Accent 4" w:semiHidden="0" w:uiPriority="63" w:unhideWhenUsed="0"/>
+    <w:lsdException w:name="Medium Shading 2 Accent 4" w:semiHidden="0" w:uiPriority="64" w:unhideWhenUsed="0"/>
+    <w:lsdException w:name="Medium List 1 Accent 4" w:semiHidden="0" w:uiPriority="65" w:unhideWhenUsed="0"/>
+    <w:lsdException w:name="Medium List 2 Accent 4" w:semiHidden="0" w:uiPriority="66" w:unhideWhenUsed="0"/>
+    <w:lsdException w:name="Medium Grid 1 Accent 4" w:semiHidden="0" w:uiPriority="67" w:unhideWhenUsed="0"/>
+    <w:lsdException w:name="Medium Grid 2 Accent 4" w:semiHidden="0" w:uiPriority="68" w:unhideWhenUsed="0"/>
+    <w:lsdException w:name="Medium Grid 3 Accent 4" w:semiHidden="0" w:uiPriority="69" w:unhideWhenUsed="0"/>
+    <w:lsdException w:name="Dark List Accent 4" w:semiHidden="0" w:uiPriority="70" w:unhideWhenUsed="0"/>
+    <w:lsdException w:name="Colorful Shading Accent 4" w:semiHidden="0" w:uiPriority="71" w:unhideWhenUsed="0"/>
+    <w:lsdException w:name="Colorful List Accent 4" w:semiHidden="0" w:uiPriority="72" w:unhideWhenUsed="0"/>
+    <w:lsdException w:name="Colorful Grid Accent 4" w:semiHidden="0" w:uiPriority="73" w:unhideWhenUsed="0"/>
+    <w:lsdException w:name="Light Shading Accent 5" w:semiHidden="0" w:uiPriority="60" w:unhideWhenUsed="0"/>
+    <w:lsdException w:name="Light List Accent 5" w:semiHidden="0" w:uiPriority="61" w:unhideWhenUsed="0"/>
+    <w:lsdException w:name="Light Grid Accent 5" w:semiHidden="0" w:uiPriority="62" w:unhideWhenUsed="0"/>
+    <w:lsdException w:name="Medium Shading 1 Accent 5" w:semiHidden="0" w:uiPriority="63" w:unhideWhenUsed="0"/>
+    <w:lsdException w:name="Medium Shading 2 Accent 5" w:semiHidden="0" w:uiPriority="64" w:unhideWhenUsed="0"/>
+    <w:lsdException w:name="Medium List 1 Accent 5" w:semiHidden="0" w:uiPriority="65" w:unhideWhenUsed="0"/>
+    <w:lsdException w:name="Medium List 2 Accent 5" w:semiHidden="0" w:uiPriority="66" w:unhideWhenUsed="0"/>
+    <w:lsdException w:name="Medium Grid 1 Accent 5" w:semiHidden="0" w:uiPriority="67" w:unhideWhenUsed="0"/>
+    <w:lsdException w:name="Medium Grid 2 Accent 5" w:semiHidden="0" w:uiPriority="68" w:unhideWhenUsed="0"/>
+    <w:lsdException w:name="Medium Grid 3 Accent 5" w:semiHidden="0" w:uiPriority="69" w:unhideWhenUsed="0"/>
+    <w:lsdException w:name="Dark List Accent 5" w:semiHidden="0" w:uiPriority="70" w:unhideWhenUsed="0"/>
+    <w:lsdException w:name="Colorful Shading Accent 5" w:semiHidden="0" w:uiPriority="71" w:unhideWhenUsed="0"/>
+    <w:lsdException w:name="Colorful List Accent 5" w:semiHidden="0" w:uiPriority="72" w:unhideWhenUsed="0"/>
+    <w:lsdException w:name="Colorful Grid Accent 5" w:semiHidden="0" w:uiPriority="73" w:unhideWhenUsed="0"/>
+    <w:lsdException w:name="Light Shading Accent 6" w:semiHidden="0" w:uiPriority="60" w:unhideWhenUsed="0"/>
+    <w:lsdException w:name="Light List Accent 6" w:semiHidden="0" w:uiPriority="61" w:unhideWhenUsed="0"/>
+    <w:lsdException w:name="Light Grid Accent 6" w:semiHidden="0" w:uiPriority="62" w:unhideWhenUsed="0"/>
+    <w:lsdException w:name="Medium Shading 1 Accent 6" w:semiHidden="0" w:uiPriority="63" w:unhideWhenUsed="0"/>
+    <w:lsdException w:name="Medium Shading 2 Accent 6" w:semiHidden="0" w:uiPriority="64" w:unhideWhenUsed="0"/>
+    <w:lsdException w:name="Medium List 1 Accent 6" w:semiHidden="0" w:uiPriority="65" w:unhideWhenUsed="0"/>
+    <w:lsdException w:name="Medium List 2 Accent 6" w:semiHidden="0" w:uiPriority="66" w:unhideWhenUsed="0"/>
+    <w:lsdException w:name="Medium Grid 1 Accent 6" w:semiHidden="0" w:uiPriority="67" w:unhideWhenUsed="0"/>
+    <w:lsdException w:name="Medium Grid 2 Accent 6" w:semiHidden="0" w:uiPriority="68" w:unhideWhenUsed="0"/>
+    <w:lsdException w:name="Medium Grid 3 Accent 6" w:semiHidden="0" w:uiPriority="69" w:unhideWhenUsed="0"/>
+    <w:lsdException w:name="Dark List Accent 6" w:semiHidden="0" w:uiPriority="70" w:unhideWhenUsed="0"/>
+    <w:lsdException w:name="Colorful Shading Accent 6" w:semiHidden="0" w:uiPriority="71" w:unhideWhenUsed="0"/>
+    <w:lsdException w:name="Colorful List Accent 6" w:semiHidden="0" w:uiPriority="72" w:unhideWhenUsed="0"/>
+    <w:lsdException w:name="Colorful Grid Accent 6" w:semiHidden="0" w:uiPriority="73" w:unhideWhenUsed="0"/>
+    <w:lsdException w:name="Subtle Emphasis" w:semiHidden="0" w:uiPriority="19" w:unhideWhenUsed="0" w:qFormat="1"/>
+    <w:lsdException w:name="Intense Emphasis" w:semiHidden="0" w:uiPriority="21" w:unhideWhenUsed="0" w:qFormat="1"/>
+    <w:lsdException w:name="Subtle Reference" w:semiHidden="0" w:uiPriority="31" w:unhideWhenUsed="0" w:qFormat="1"/>
+    <w:lsdException w:name="Intense Reference" w:semiHidden="0" w:uiPriority="32" w:unhideWhenUsed="0" w:qFormat="1"/>
+    <w:lsdException w:name="Book Title" w:semiHidden="0" w:uiPriority="33" w:unhideWhenUsed="0" w:qFormat="1"/>
+    <w:lsdException w:name="Bibliography" w:uiPriority="37"/>
+    <w:lsdException w:name="TOC Heading" w:uiPriority="39" w:qFormat="1"/>
   </w:latentStyles>
   <w:style w:type="paragraph" w:default="1" w:styleId="Normal">
     <w:name w:val="Normal"/>
@@ -2303,6 +2005,7 @@
     <w:uiPriority w:val="99"/>
     <w:semiHidden/>
     <w:unhideWhenUsed/>
+    <w:qFormat/>
     <w:tblPr>
       <w:tblInd w:w="0" w:type="dxa"/>
       <w:tblCellMar>
@@ -2356,6 +2059,7 @@
   </w:style>
   <w:style w:type="character" w:customStyle="1" w:styleId="ListLabel3">
     <w:name w:val="ListLabel 3"/>
+    <w:rsid w:val="0060468A"/>
     <w:rPr>
       <w:b/>
       <w:sz w:val="30"/>

</xml_diff>

<commit_message>
XP values 4th Week
</commit_message>
<xml_diff>
--- a/XP Values_Fourth_week.docx
+++ b/XP Values_Fourth_week.docx
@@ -1,11 +1,11 @@
 
 <file path=word/document.xml><?xml version="1.0" encoding="utf-8"?>
-<w:document xmlns:o="urn:schemas-microsoft-com:office:office" xmlns:r="http://schemas.openxmlformats.org/officeDocument/2006/relationships" xmlns:v="urn:schemas-microsoft-com:vml" xmlns:w="http://schemas.openxmlformats.org/wordprocessingml/2006/main" xmlns:w10="urn:schemas-microsoft-com:office:word" xmlns:wp="http://schemas.openxmlformats.org/drawingml/2006/wordprocessingDrawing">
+<w:document xmlns:wpc="http://schemas.microsoft.com/office/word/2010/wordprocessingCanvas" xmlns:cx="http://schemas.microsoft.com/office/drawing/2014/chartex" xmlns:cx1="http://schemas.microsoft.com/office/drawing/2015/9/8/chartex" xmlns:cx2="http://schemas.microsoft.com/office/drawing/2015/10/21/chartex" xmlns:mc="http://schemas.openxmlformats.org/markup-compatibility/2006" xmlns:o="urn:schemas-microsoft-com:office:office" xmlns:r="http://schemas.openxmlformats.org/officeDocument/2006/relationships" xmlns:m="http://schemas.openxmlformats.org/officeDocument/2006/math" xmlns:v="urn:schemas-microsoft-com:vml" xmlns:wp14="http://schemas.microsoft.com/office/word/2010/wordprocessingDrawing" xmlns:wp="http://schemas.openxmlformats.org/drawingml/2006/wordprocessingDrawing" xmlns:w10="urn:schemas-microsoft-com:office:word" xmlns:w="http://schemas.openxmlformats.org/wordprocessingml/2006/main" xmlns:w14="http://schemas.microsoft.com/office/word/2010/wordml" xmlns:w15="http://schemas.microsoft.com/office/word/2012/wordml" xmlns:w16se="http://schemas.microsoft.com/office/word/2015/wordml/symex" xmlns:wpg="http://schemas.microsoft.com/office/word/2010/wordprocessingGroup" xmlns:wpi="http://schemas.microsoft.com/office/word/2010/wordprocessingInk" xmlns:wne="http://schemas.microsoft.com/office/word/2006/wordml" xmlns:wps="http://schemas.microsoft.com/office/word/2010/wordprocessingShape" mc:Ignorable="w14 w15 w16se wp14">
   <w:body>
     <w:p>
       <w:pPr>
         <w:pStyle w:val="NormalWeb"/>
-        <w:spacing w:lineRule="atLeast" w:line="384"/>
+        <w:spacing w:line="384" w:lineRule="atLeast"/>
         <w:rPr>
           <w:rStyle w:val="InternetLink"/>
           <w:rFonts w:ascii="Helvetica" w:hAnsi="Helvetica"/>
@@ -21,13 +21,13 @@
       </w:r>
       <w:r>
         <w:rPr>
-          <w:rStyle w:val="Appleconvertedspace"/>
+          <w:rStyle w:val="apple-converted-space"/>
           <w:rFonts w:ascii="Helvetica" w:hAnsi="Helvetica"/>
           <w:color w:val="333333"/>
         </w:rPr>
         <w:t> </w:t>
       </w:r>
-      <w:hyperlink r:id="rId2">
+      <w:hyperlink r:id="rId5">
         <w:r>
           <w:rPr>
             <w:rStyle w:val="InternetLink"/>
@@ -41,7 +41,7 @@
     <w:p>
       <w:pPr>
         <w:pStyle w:val="NormalWeb"/>
-        <w:spacing w:lineRule="atLeast" w:line="384" w:before="280" w:after="200"/>
+        <w:spacing w:before="280" w:after="200" w:line="384" w:lineRule="atLeast"/>
         <w:rPr>
           <w:rStyle w:val="InternetLink"/>
           <w:rFonts w:ascii="Helvetica" w:hAnsi="Helvetica"/>
@@ -57,13 +57,13 @@
       </w:r>
       <w:r>
         <w:rPr>
-          <w:rStyle w:val="Appleconvertedspace"/>
+          <w:rStyle w:val="apple-converted-space"/>
           <w:rFonts w:ascii="Helvetica" w:hAnsi="Helvetica"/>
           <w:color w:val="333333"/>
         </w:rPr>
         <w:t> </w:t>
       </w:r>
-      <w:hyperlink r:id="rId3">
+      <w:hyperlink r:id="rId6">
         <w:r>
           <w:rPr>
             <w:rStyle w:val="InternetLink"/>
@@ -76,8 +76,7 @@
     </w:p>
     <w:p>
       <w:pPr>
-        <w:pStyle w:val="Normal"/>
-        <w:spacing w:lineRule="auto" w:line="360"/>
+        <w:spacing w:line="360" w:lineRule="auto"/>
         <w:jc w:val="center"/>
         <w:rPr>
           <w:sz w:val="44"/>
@@ -94,34 +93,29 @@
     </w:p>
     <w:tbl>
       <w:tblPr>
-        <w:jc w:val="left"/>
+        <w:tblW w:w="0" w:type="auto"/>
         <w:tblInd w:w="-20" w:type="dxa"/>
         <w:tblBorders>
           <w:top w:val="single" w:sz="4" w:space="0" w:color="00000A"/>
           <w:left w:val="single" w:sz="4" w:space="0" w:color="00000A"/>
           <w:bottom w:val="single" w:sz="4" w:space="0" w:color="00000A"/>
+          <w:right w:val="single" w:sz="4" w:space="0" w:color="00000A"/>
           <w:insideH w:val="single" w:sz="4" w:space="0" w:color="00000A"/>
-          <w:right w:val="single" w:sz="4" w:space="0" w:color="00000A"/>
           <w:insideV w:val="single" w:sz="4" w:space="0" w:color="00000A"/>
         </w:tblBorders>
         <w:tblCellMar>
-          <w:top w:w="0" w:type="dxa"/>
           <w:left w:w="88" w:type="dxa"/>
-          <w:bottom w:w="0" w:type="dxa"/>
-          <w:right w:w="108" w:type="dxa"/>
         </w:tblCellMar>
+        <w:tblLook w:val="04A0" w:firstRow="1" w:lastRow="0" w:firstColumn="1" w:lastColumn="0" w:noHBand="0" w:noVBand="1"/>
       </w:tblPr>
       <w:tblGrid>
         <w:gridCol w:w="1241"/>
         <w:gridCol w:w="1560"/>
         <w:gridCol w:w="2018"/>
-        <w:gridCol w:w="2028"/>
+        <w:gridCol w:w="2027"/>
         <w:gridCol w:w="2396"/>
       </w:tblGrid>
       <w:tr>
-        <w:trPr>
-          <w:cantSplit w:val="false"/>
-        </w:trPr>
         <w:tc>
           <w:tcPr>
             <w:tcW w:w="1241" w:type="dxa"/>
@@ -129,19 +123,16 @@
               <w:top w:val="single" w:sz="4" w:space="0" w:color="00000A"/>
               <w:left w:val="single" w:sz="4" w:space="0" w:color="00000A"/>
               <w:bottom w:val="single" w:sz="4" w:space="0" w:color="00000A"/>
-              <w:insideH w:val="single" w:sz="4" w:space="0" w:color="00000A"/>
-              <w:right w:val="single" w:sz="4" w:space="0" w:color="00000A"/>
-              <w:insideV w:val="single" w:sz="4" w:space="0" w:color="00000A"/>
-            </w:tcBorders>
-            <w:shd w:fill="FFFFFF" w:val="clear"/>
+              <w:right w:val="single" w:sz="4" w:space="0" w:color="00000A"/>
+            </w:tcBorders>
+            <w:shd w:val="clear" w:color="auto" w:fill="FFFFFF"/>
             <w:tcMar>
               <w:left w:w="88" w:type="dxa"/>
             </w:tcMar>
           </w:tcPr>
           <w:p>
             <w:pPr>
-              <w:pStyle w:val="Normal"/>
-              <w:spacing w:before="0" w:after="0"/>
+              <w:spacing w:after="0"/>
               <w:jc w:val="both"/>
               <w:rPr>
                 <w:b/>
@@ -168,19 +159,16 @@
               <w:top w:val="single" w:sz="4" w:space="0" w:color="00000A"/>
               <w:left w:val="single" w:sz="4" w:space="0" w:color="00000A"/>
               <w:bottom w:val="single" w:sz="4" w:space="0" w:color="00000A"/>
-              <w:insideH w:val="single" w:sz="4" w:space="0" w:color="00000A"/>
-              <w:right w:val="single" w:sz="4" w:space="0" w:color="00000A"/>
-              <w:insideV w:val="single" w:sz="4" w:space="0" w:color="00000A"/>
-            </w:tcBorders>
-            <w:shd w:fill="FFFFFF" w:val="clear"/>
+              <w:right w:val="single" w:sz="4" w:space="0" w:color="00000A"/>
+            </w:tcBorders>
+            <w:shd w:val="clear" w:color="auto" w:fill="FFFFFF"/>
             <w:tcMar>
               <w:left w:w="88" w:type="dxa"/>
             </w:tcMar>
           </w:tcPr>
           <w:p>
             <w:pPr>
-              <w:pStyle w:val="Normal"/>
-              <w:spacing w:before="0" w:after="0"/>
+              <w:spacing w:after="0"/>
               <w:jc w:val="both"/>
               <w:rPr>
                 <w:b/>
@@ -207,19 +195,16 @@
               <w:top w:val="single" w:sz="4" w:space="0" w:color="00000A"/>
               <w:left w:val="single" w:sz="4" w:space="0" w:color="00000A"/>
               <w:bottom w:val="single" w:sz="4" w:space="0" w:color="00000A"/>
-              <w:insideH w:val="single" w:sz="4" w:space="0" w:color="00000A"/>
-              <w:right w:val="single" w:sz="4" w:space="0" w:color="00000A"/>
-              <w:insideV w:val="single" w:sz="4" w:space="0" w:color="00000A"/>
-            </w:tcBorders>
-            <w:shd w:fill="FFFFFF" w:val="clear"/>
+              <w:right w:val="single" w:sz="4" w:space="0" w:color="00000A"/>
+            </w:tcBorders>
+            <w:shd w:val="clear" w:color="auto" w:fill="FFFFFF"/>
             <w:tcMar>
               <w:left w:w="88" w:type="dxa"/>
             </w:tcMar>
           </w:tcPr>
           <w:p>
             <w:pPr>
-              <w:pStyle w:val="Normal"/>
-              <w:spacing w:before="0" w:after="0"/>
+              <w:spacing w:after="0"/>
               <w:jc w:val="both"/>
               <w:rPr>
                 <w:b/>
@@ -246,19 +231,16 @@
               <w:top w:val="single" w:sz="4" w:space="0" w:color="00000A"/>
               <w:left w:val="single" w:sz="4" w:space="0" w:color="00000A"/>
               <w:bottom w:val="single" w:sz="4" w:space="0" w:color="00000A"/>
-              <w:insideH w:val="single" w:sz="4" w:space="0" w:color="00000A"/>
-              <w:right w:val="single" w:sz="4" w:space="0" w:color="00000A"/>
-              <w:insideV w:val="single" w:sz="4" w:space="0" w:color="00000A"/>
-            </w:tcBorders>
-            <w:shd w:fill="FFFFFF" w:val="clear"/>
+              <w:right w:val="single" w:sz="4" w:space="0" w:color="00000A"/>
+            </w:tcBorders>
+            <w:shd w:val="clear" w:color="auto" w:fill="FFFFFF"/>
             <w:tcMar>
               <w:left w:w="88" w:type="dxa"/>
             </w:tcMar>
           </w:tcPr>
           <w:p>
             <w:pPr>
-              <w:pStyle w:val="Normal"/>
-              <w:spacing w:before="0" w:after="0"/>
+              <w:spacing w:after="0"/>
               <w:jc w:val="both"/>
               <w:rPr>
                 <w:b/>
@@ -285,16 +267,13 @@
               <w:top w:val="single" w:sz="4" w:space="0" w:color="00000A"/>
               <w:left w:val="single" w:sz="4" w:space="0" w:color="00000A"/>
               <w:bottom w:val="single" w:sz="4" w:space="0" w:color="00000A"/>
-              <w:insideH w:val="single" w:sz="4" w:space="0" w:color="00000A"/>
-              <w:right w:val="single" w:sz="4" w:space="0" w:color="00000A"/>
-              <w:insideV w:val="single" w:sz="4" w:space="0" w:color="00000A"/>
-            </w:tcBorders>
-            <w:shd w:fill="FFFFFF" w:val="clear"/>
-          </w:tcPr>
-          <w:p>
-            <w:pPr>
-              <w:pStyle w:val="Normal"/>
-              <w:spacing w:before="0" w:after="0"/>
+              <w:right w:val="single" w:sz="4" w:space="0" w:color="00000A"/>
+            </w:tcBorders>
+            <w:shd w:val="clear" w:color="auto" w:fill="FFFFFF"/>
+          </w:tcPr>
+          <w:p>
+            <w:pPr>
+              <w:spacing w:after="0"/>
               <w:jc w:val="both"/>
               <w:rPr>
                 <w:b/>
@@ -316,9 +295,6 @@
         </w:tc>
       </w:tr>
       <w:tr>
-        <w:trPr>
-          <w:cantSplit w:val="false"/>
-        </w:trPr>
         <w:tc>
           <w:tcPr>
             <w:tcW w:w="1241" w:type="dxa"/>
@@ -326,19 +302,16 @@
               <w:top w:val="single" w:sz="4" w:space="0" w:color="00000A"/>
               <w:left w:val="single" w:sz="4" w:space="0" w:color="00000A"/>
               <w:bottom w:val="single" w:sz="4" w:space="0" w:color="00000A"/>
-              <w:insideH w:val="single" w:sz="4" w:space="0" w:color="00000A"/>
-              <w:right w:val="single" w:sz="4" w:space="0" w:color="00000A"/>
-              <w:insideV w:val="single" w:sz="4" w:space="0" w:color="00000A"/>
-            </w:tcBorders>
-            <w:shd w:fill="FFFFFF" w:val="clear"/>
+              <w:right w:val="single" w:sz="4" w:space="0" w:color="00000A"/>
+            </w:tcBorders>
+            <w:shd w:val="clear" w:color="auto" w:fill="FFFFFF"/>
             <w:tcMar>
               <w:left w:w="88" w:type="dxa"/>
             </w:tcMar>
           </w:tcPr>
           <w:p>
             <w:pPr>
-              <w:pStyle w:val="Normal"/>
-              <w:spacing w:before="0" w:after="0"/>
+              <w:spacing w:after="0"/>
               <w:jc w:val="both"/>
               <w:rPr>
                 <w:sz w:val="28"/>
@@ -363,36 +336,33 @@
               <w:top w:val="single" w:sz="4" w:space="0" w:color="00000A"/>
               <w:left w:val="single" w:sz="4" w:space="0" w:color="00000A"/>
               <w:bottom w:val="single" w:sz="4" w:space="0" w:color="00000A"/>
-              <w:insideH w:val="single" w:sz="4" w:space="0" w:color="00000A"/>
-              <w:right w:val="single" w:sz="4" w:space="0" w:color="00000A"/>
-              <w:insideV w:val="single" w:sz="4" w:space="0" w:color="00000A"/>
-            </w:tcBorders>
-            <w:shd w:fill="FFFFFF" w:val="clear"/>
+              <w:right w:val="single" w:sz="4" w:space="0" w:color="00000A"/>
+            </w:tcBorders>
+            <w:shd w:val="clear" w:color="auto" w:fill="FFFFFF"/>
             <w:tcMar>
               <w:left w:w="88" w:type="dxa"/>
             </w:tcMar>
           </w:tcPr>
           <w:p>
             <w:pPr>
-              <w:pStyle w:val="Normal"/>
-              <w:spacing w:before="0" w:after="0"/>
-              <w:jc w:val="both"/>
-              <w:rPr>
-                <w:rFonts w:cs="Arial"/>
-                <w:color w:val="222222"/>
-                <w:sz w:val="28"/>
-                <w:szCs w:val="28"/>
-                <w:shd w:fill="FFFFFF" w:val="clear"/>
-                <w:lang w:val="en-US"/>
-              </w:rPr>
-            </w:pPr>
-            <w:r>
-              <w:rPr>
-                <w:rFonts w:cs="Arial"/>
-                <w:color w:val="222222"/>
-                <w:sz w:val="28"/>
-                <w:szCs w:val="28"/>
-                <w:shd w:fill="FFFFFF" w:val="clear"/>
+              <w:spacing w:after="0"/>
+              <w:jc w:val="both"/>
+              <w:rPr>
+                <w:rFonts w:cs="Arial"/>
+                <w:color w:val="222222"/>
+                <w:sz w:val="28"/>
+                <w:szCs w:val="28"/>
+                <w:shd w:val="clear" w:color="auto" w:fill="FFFFFF"/>
+                <w:lang w:val="en-US"/>
+              </w:rPr>
+            </w:pPr>
+            <w:r>
+              <w:rPr>
+                <w:rFonts w:cs="Arial"/>
+                <w:color w:val="222222"/>
+                <w:sz w:val="28"/>
+                <w:szCs w:val="28"/>
+                <w:shd w:val="clear" w:color="auto" w:fill="FFFFFF"/>
                 <w:lang w:val="en-US"/>
               </w:rPr>
               <w:t>010817703</w:t>
@@ -406,36 +376,33 @@
               <w:top w:val="single" w:sz="4" w:space="0" w:color="00000A"/>
               <w:left w:val="single" w:sz="4" w:space="0" w:color="00000A"/>
               <w:bottom w:val="single" w:sz="4" w:space="0" w:color="00000A"/>
-              <w:insideH w:val="single" w:sz="4" w:space="0" w:color="00000A"/>
-              <w:right w:val="single" w:sz="4" w:space="0" w:color="00000A"/>
-              <w:insideV w:val="single" w:sz="4" w:space="0" w:color="00000A"/>
-            </w:tcBorders>
-            <w:shd w:fill="FFFFFF" w:val="clear"/>
+              <w:right w:val="single" w:sz="4" w:space="0" w:color="00000A"/>
+            </w:tcBorders>
+            <w:shd w:val="clear" w:color="auto" w:fill="FFFFFF"/>
             <w:tcMar>
               <w:left w:w="88" w:type="dxa"/>
             </w:tcMar>
           </w:tcPr>
           <w:p>
             <w:pPr>
-              <w:pStyle w:val="Normal"/>
-              <w:spacing w:before="0" w:after="0"/>
-              <w:jc w:val="both"/>
-              <w:rPr>
-                <w:rFonts w:cs="Arial"/>
-                <w:color w:val="222222"/>
-                <w:sz w:val="28"/>
-                <w:szCs w:val="28"/>
-                <w:shd w:fill="FFFFFF" w:val="clear"/>
-                <w:lang w:val="en-US"/>
-              </w:rPr>
-            </w:pPr>
-            <w:r>
-              <w:rPr>
-                <w:rFonts w:cs="Arial"/>
-                <w:color w:val="222222"/>
-                <w:sz w:val="28"/>
-                <w:szCs w:val="28"/>
-                <w:shd w:fill="FFFFFF" w:val="clear"/>
+              <w:spacing w:after="0"/>
+              <w:jc w:val="both"/>
+              <w:rPr>
+                <w:rFonts w:cs="Arial"/>
+                <w:color w:val="222222"/>
+                <w:sz w:val="28"/>
+                <w:szCs w:val="28"/>
+                <w:shd w:val="clear" w:color="auto" w:fill="FFFFFF"/>
+                <w:lang w:val="en-US"/>
+              </w:rPr>
+            </w:pPr>
+            <w:r>
+              <w:rPr>
+                <w:rFonts w:cs="Arial"/>
+                <w:color w:val="222222"/>
+                <w:sz w:val="28"/>
+                <w:szCs w:val="28"/>
+                <w:shd w:val="clear" w:color="auto" w:fill="FFFFFF"/>
                 <w:lang w:val="en-US"/>
               </w:rPr>
               <w:t>Respect</w:t>
@@ -449,26 +416,23 @@
               <w:top w:val="single" w:sz="4" w:space="0" w:color="00000A"/>
               <w:left w:val="single" w:sz="4" w:space="0" w:color="00000A"/>
               <w:bottom w:val="single" w:sz="4" w:space="0" w:color="00000A"/>
-              <w:insideH w:val="single" w:sz="4" w:space="0" w:color="00000A"/>
-              <w:right w:val="single" w:sz="4" w:space="0" w:color="00000A"/>
-              <w:insideV w:val="single" w:sz="4" w:space="0" w:color="00000A"/>
-            </w:tcBorders>
-            <w:shd w:fill="FFFFFF" w:val="clear"/>
+              <w:right w:val="single" w:sz="4" w:space="0" w:color="00000A"/>
+            </w:tcBorders>
+            <w:shd w:val="clear" w:color="auto" w:fill="FFFFFF"/>
             <w:tcMar>
               <w:left w:w="88" w:type="dxa"/>
             </w:tcMar>
           </w:tcPr>
           <w:p>
             <w:pPr>
-              <w:pStyle w:val="Normal"/>
-              <w:spacing w:before="0" w:after="0"/>
-              <w:jc w:val="both"/>
-              <w:rPr>
-                <w:rFonts w:cs="Arial"/>
-                <w:color w:val="222222"/>
-                <w:sz w:val="28"/>
-                <w:szCs w:val="28"/>
-                <w:shd w:fill="FFFFFF" w:val="clear"/>
+              <w:spacing w:after="0"/>
+              <w:jc w:val="both"/>
+              <w:rPr>
+                <w:rFonts w:cs="Arial"/>
+                <w:color w:val="222222"/>
+                <w:sz w:val="28"/>
+                <w:szCs w:val="28"/>
+                <w:shd w:val="clear" w:color="auto" w:fill="FFFFFF"/>
                 <w:lang w:val="en-US"/>
               </w:rPr>
             </w:pPr>
@@ -480,7 +444,7 @@
                 <w:color w:val="222222"/>
                 <w:sz w:val="28"/>
                 <w:szCs w:val="28"/>
-                <w:shd w:fill="FFFFFF" w:val="clear"/>
+                <w:shd w:val="clear" w:color="auto" w:fill="FFFFFF"/>
                 <w:lang w:val="en-US"/>
               </w:rPr>
               <w:t>Decorator</w:t>
@@ -494,33 +458,30 @@
               <w:top w:val="single" w:sz="4" w:space="0" w:color="00000A"/>
               <w:left w:val="single" w:sz="4" w:space="0" w:color="00000A"/>
               <w:bottom w:val="single" w:sz="4" w:space="0" w:color="00000A"/>
-              <w:insideH w:val="single" w:sz="4" w:space="0" w:color="00000A"/>
-              <w:right w:val="single" w:sz="4" w:space="0" w:color="00000A"/>
-              <w:insideV w:val="single" w:sz="4" w:space="0" w:color="00000A"/>
-            </w:tcBorders>
-            <w:shd w:fill="FFFFFF" w:val="clear"/>
-          </w:tcPr>
-          <w:p>
-            <w:pPr>
-              <w:pStyle w:val="Normal"/>
-              <w:spacing w:before="0" w:after="0"/>
-              <w:jc w:val="both"/>
-              <w:rPr>
-                <w:rFonts w:cs="Arial"/>
-                <w:color w:val="222222"/>
-                <w:sz w:val="28"/>
-                <w:szCs w:val="28"/>
-                <w:shd w:fill="FFFFFF" w:val="clear"/>
-                <w:lang w:val="en-US"/>
-              </w:rPr>
-            </w:pPr>
-            <w:r>
-              <w:rPr>
-                <w:rFonts w:cs="Arial"/>
-                <w:color w:val="222222"/>
-                <w:sz w:val="28"/>
-                <w:szCs w:val="28"/>
-                <w:shd w:fill="FFFFFF" w:val="clear"/>
+              <w:right w:val="single" w:sz="4" w:space="0" w:color="00000A"/>
+            </w:tcBorders>
+            <w:shd w:val="clear" w:color="auto" w:fill="FFFFFF"/>
+          </w:tcPr>
+          <w:p>
+            <w:pPr>
+              <w:spacing w:after="0"/>
+              <w:jc w:val="both"/>
+              <w:rPr>
+                <w:rFonts w:cs="Arial"/>
+                <w:color w:val="222222"/>
+                <w:sz w:val="28"/>
+                <w:szCs w:val="28"/>
+                <w:shd w:val="clear" w:color="auto" w:fill="FFFFFF"/>
+                <w:lang w:val="en-US"/>
+              </w:rPr>
+            </w:pPr>
+            <w:r>
+              <w:rPr>
+                <w:rFonts w:cs="Arial"/>
+                <w:color w:val="222222"/>
+                <w:sz w:val="28"/>
+                <w:szCs w:val="28"/>
+                <w:shd w:val="clear" w:color="auto" w:fill="FFFFFF"/>
                 <w:lang w:val="en-US"/>
               </w:rPr>
               <w:t>Ankil0007</w:t>
@@ -529,9 +490,6 @@
         </w:tc>
       </w:tr>
       <w:tr>
-        <w:trPr>
-          <w:cantSplit w:val="false"/>
-        </w:trPr>
         <w:tc>
           <w:tcPr>
             <w:tcW w:w="1241" w:type="dxa"/>
@@ -539,19 +497,16 @@
               <w:top w:val="single" w:sz="4" w:space="0" w:color="00000A"/>
               <w:left w:val="single" w:sz="4" w:space="0" w:color="00000A"/>
               <w:bottom w:val="single" w:sz="4" w:space="0" w:color="00000A"/>
-              <w:insideH w:val="single" w:sz="4" w:space="0" w:color="00000A"/>
-              <w:right w:val="single" w:sz="4" w:space="0" w:color="00000A"/>
-              <w:insideV w:val="single" w:sz="4" w:space="0" w:color="00000A"/>
-            </w:tcBorders>
-            <w:shd w:fill="FFFFFF" w:val="clear"/>
+              <w:right w:val="single" w:sz="4" w:space="0" w:color="00000A"/>
+            </w:tcBorders>
+            <w:shd w:val="clear" w:color="auto" w:fill="FFFFFF"/>
             <w:tcMar>
               <w:left w:w="88" w:type="dxa"/>
             </w:tcMar>
           </w:tcPr>
           <w:p>
             <w:pPr>
-              <w:pStyle w:val="Normal"/>
-              <w:spacing w:before="0" w:after="0"/>
+              <w:spacing w:after="0"/>
               <w:jc w:val="both"/>
               <w:rPr>
                 <w:sz w:val="28"/>
@@ -576,36 +531,33 @@
               <w:top w:val="single" w:sz="4" w:space="0" w:color="00000A"/>
               <w:left w:val="single" w:sz="4" w:space="0" w:color="00000A"/>
               <w:bottom w:val="single" w:sz="4" w:space="0" w:color="00000A"/>
-              <w:insideH w:val="single" w:sz="4" w:space="0" w:color="00000A"/>
-              <w:right w:val="single" w:sz="4" w:space="0" w:color="00000A"/>
-              <w:insideV w:val="single" w:sz="4" w:space="0" w:color="00000A"/>
-            </w:tcBorders>
-            <w:shd w:fill="FFFFFF" w:val="clear"/>
+              <w:right w:val="single" w:sz="4" w:space="0" w:color="00000A"/>
+            </w:tcBorders>
+            <w:shd w:val="clear" w:color="auto" w:fill="FFFFFF"/>
             <w:tcMar>
               <w:left w:w="88" w:type="dxa"/>
             </w:tcMar>
           </w:tcPr>
           <w:p>
             <w:pPr>
-              <w:pStyle w:val="Normal"/>
-              <w:spacing w:before="0" w:after="0"/>
-              <w:jc w:val="both"/>
-              <w:rPr>
-                <w:rFonts w:cs="Arial"/>
-                <w:color w:val="222222"/>
-                <w:sz w:val="28"/>
-                <w:szCs w:val="28"/>
-                <w:shd w:fill="FFFFFF" w:val="clear"/>
-                <w:lang w:val="en-US"/>
-              </w:rPr>
-            </w:pPr>
-            <w:r>
-              <w:rPr>
-                <w:rFonts w:cs="Arial"/>
-                <w:color w:val="222222"/>
-                <w:sz w:val="28"/>
-                <w:szCs w:val="28"/>
-                <w:shd w:fill="FFFFFF" w:val="clear"/>
+              <w:spacing w:after="0"/>
+              <w:jc w:val="both"/>
+              <w:rPr>
+                <w:rFonts w:cs="Arial"/>
+                <w:color w:val="222222"/>
+                <w:sz w:val="28"/>
+                <w:szCs w:val="28"/>
+                <w:shd w:val="clear" w:color="auto" w:fill="FFFFFF"/>
+                <w:lang w:val="en-US"/>
+              </w:rPr>
+            </w:pPr>
+            <w:r>
+              <w:rPr>
+                <w:rFonts w:cs="Arial"/>
+                <w:color w:val="222222"/>
+                <w:sz w:val="28"/>
+                <w:szCs w:val="28"/>
+                <w:shd w:val="clear" w:color="auto" w:fill="FFFFFF"/>
                 <w:lang w:val="en-US"/>
               </w:rPr>
               <w:t>010806510</w:t>
@@ -619,36 +571,33 @@
               <w:top w:val="single" w:sz="4" w:space="0" w:color="00000A"/>
               <w:left w:val="single" w:sz="4" w:space="0" w:color="00000A"/>
               <w:bottom w:val="single" w:sz="4" w:space="0" w:color="00000A"/>
-              <w:insideH w:val="single" w:sz="4" w:space="0" w:color="00000A"/>
-              <w:right w:val="single" w:sz="4" w:space="0" w:color="00000A"/>
-              <w:insideV w:val="single" w:sz="4" w:space="0" w:color="00000A"/>
-            </w:tcBorders>
-            <w:shd w:fill="FFFFFF" w:val="clear"/>
+              <w:right w:val="single" w:sz="4" w:space="0" w:color="00000A"/>
+            </w:tcBorders>
+            <w:shd w:val="clear" w:color="auto" w:fill="FFFFFF"/>
             <w:tcMar>
               <w:left w:w="88" w:type="dxa"/>
             </w:tcMar>
           </w:tcPr>
           <w:p>
             <w:pPr>
-              <w:pStyle w:val="Normal"/>
-              <w:spacing w:before="0" w:after="0"/>
-              <w:jc w:val="both"/>
-              <w:rPr>
-                <w:rFonts w:cs="Arial"/>
-                <w:color w:val="222222"/>
-                <w:sz w:val="28"/>
-                <w:szCs w:val="28"/>
-                <w:shd w:fill="FFFFFF" w:val="clear"/>
-                <w:lang w:val="en-US"/>
-              </w:rPr>
-            </w:pPr>
-            <w:r>
-              <w:rPr>
-                <w:rFonts w:cs="Arial"/>
-                <w:color w:val="222222"/>
-                <w:sz w:val="28"/>
-                <w:szCs w:val="28"/>
-                <w:shd w:fill="FFFFFF" w:val="clear"/>
+              <w:spacing w:after="0"/>
+              <w:jc w:val="both"/>
+              <w:rPr>
+                <w:rFonts w:cs="Arial"/>
+                <w:color w:val="222222"/>
+                <w:sz w:val="28"/>
+                <w:szCs w:val="28"/>
+                <w:shd w:val="clear" w:color="auto" w:fill="FFFFFF"/>
+                <w:lang w:val="en-US"/>
+              </w:rPr>
+            </w:pPr>
+            <w:r>
+              <w:rPr>
+                <w:rFonts w:cs="Arial"/>
+                <w:color w:val="222222"/>
+                <w:sz w:val="28"/>
+                <w:szCs w:val="28"/>
+                <w:shd w:val="clear" w:color="auto" w:fill="FFFFFF"/>
                 <w:lang w:val="en-US"/>
               </w:rPr>
               <w:t>Communication</w:t>
@@ -662,36 +611,33 @@
               <w:top w:val="single" w:sz="4" w:space="0" w:color="00000A"/>
               <w:left w:val="single" w:sz="4" w:space="0" w:color="00000A"/>
               <w:bottom w:val="single" w:sz="4" w:space="0" w:color="00000A"/>
-              <w:insideH w:val="single" w:sz="4" w:space="0" w:color="00000A"/>
-              <w:right w:val="single" w:sz="4" w:space="0" w:color="00000A"/>
-              <w:insideV w:val="single" w:sz="4" w:space="0" w:color="00000A"/>
-            </w:tcBorders>
-            <w:shd w:fill="FFFFFF" w:val="clear"/>
+              <w:right w:val="single" w:sz="4" w:space="0" w:color="00000A"/>
+            </w:tcBorders>
+            <w:shd w:val="clear" w:color="auto" w:fill="FFFFFF"/>
             <w:tcMar>
               <w:left w:w="88" w:type="dxa"/>
             </w:tcMar>
           </w:tcPr>
           <w:p>
             <w:pPr>
-              <w:pStyle w:val="Normal"/>
-              <w:spacing w:before="0" w:after="0"/>
-              <w:jc w:val="both"/>
-              <w:rPr>
-                <w:rFonts w:cs="Arial"/>
-                <w:color w:val="222222"/>
-                <w:sz w:val="28"/>
-                <w:szCs w:val="28"/>
-                <w:shd w:fill="FFFFFF" w:val="clear"/>
-                <w:lang w:val="en-US"/>
-              </w:rPr>
-            </w:pPr>
-            <w:r>
-              <w:rPr>
-                <w:rFonts w:cs="Arial"/>
-                <w:color w:val="222222"/>
-                <w:sz w:val="28"/>
-                <w:szCs w:val="28"/>
-                <w:shd w:fill="FFFFFF" w:val="clear"/>
+              <w:spacing w:after="0"/>
+              <w:jc w:val="both"/>
+              <w:rPr>
+                <w:rFonts w:cs="Arial"/>
+                <w:color w:val="222222"/>
+                <w:sz w:val="28"/>
+                <w:szCs w:val="28"/>
+                <w:shd w:val="clear" w:color="auto" w:fill="FFFFFF"/>
+                <w:lang w:val="en-US"/>
+              </w:rPr>
+            </w:pPr>
+            <w:r>
+              <w:rPr>
+                <w:rFonts w:cs="Arial"/>
+                <w:color w:val="222222"/>
+                <w:sz w:val="28"/>
+                <w:szCs w:val="28"/>
+                <w:shd w:val="clear" w:color="auto" w:fill="FFFFFF"/>
                 <w:lang w:val="en-US"/>
               </w:rPr>
               <w:t>Decorator</w:t>
@@ -705,33 +651,30 @@
               <w:top w:val="single" w:sz="4" w:space="0" w:color="00000A"/>
               <w:left w:val="single" w:sz="4" w:space="0" w:color="00000A"/>
               <w:bottom w:val="single" w:sz="4" w:space="0" w:color="00000A"/>
-              <w:insideH w:val="single" w:sz="4" w:space="0" w:color="00000A"/>
-              <w:right w:val="single" w:sz="4" w:space="0" w:color="00000A"/>
-              <w:insideV w:val="single" w:sz="4" w:space="0" w:color="00000A"/>
-            </w:tcBorders>
-            <w:shd w:fill="FFFFFF" w:val="clear"/>
-          </w:tcPr>
-          <w:p>
-            <w:pPr>
-              <w:pStyle w:val="Normal"/>
-              <w:spacing w:before="0" w:after="0"/>
-              <w:jc w:val="both"/>
-              <w:rPr>
-                <w:rFonts w:cs="Arial"/>
-                <w:color w:val="222222"/>
-                <w:sz w:val="28"/>
-                <w:szCs w:val="28"/>
-                <w:shd w:fill="FFFFFF" w:val="clear"/>
-                <w:lang w:val="en-US"/>
-              </w:rPr>
-            </w:pPr>
-            <w:r>
-              <w:rPr>
-                <w:rFonts w:cs="Arial"/>
-                <w:color w:val="222222"/>
-                <w:sz w:val="28"/>
-                <w:szCs w:val="28"/>
-                <w:shd w:fill="FFFFFF" w:val="clear"/>
+              <w:right w:val="single" w:sz="4" w:space="0" w:color="00000A"/>
+            </w:tcBorders>
+            <w:shd w:val="clear" w:color="auto" w:fill="FFFFFF"/>
+          </w:tcPr>
+          <w:p>
+            <w:pPr>
+              <w:spacing w:after="0"/>
+              <w:jc w:val="both"/>
+              <w:rPr>
+                <w:rFonts w:cs="Arial"/>
+                <w:color w:val="222222"/>
+                <w:sz w:val="28"/>
+                <w:szCs w:val="28"/>
+                <w:shd w:val="clear" w:color="auto" w:fill="FFFFFF"/>
+                <w:lang w:val="en-US"/>
+              </w:rPr>
+            </w:pPr>
+            <w:r>
+              <w:rPr>
+                <w:rFonts w:cs="Arial"/>
+                <w:color w:val="222222"/>
+                <w:sz w:val="28"/>
+                <w:szCs w:val="28"/>
+                <w:shd w:val="clear" w:color="auto" w:fill="FFFFFF"/>
                 <w:lang w:val="en-US"/>
               </w:rPr>
               <w:t>jainbhargav</w:t>
@@ -740,9 +683,6 @@
         </w:tc>
       </w:tr>
       <w:tr>
-        <w:trPr>
-          <w:cantSplit w:val="false"/>
-        </w:trPr>
         <w:tc>
           <w:tcPr>
             <w:tcW w:w="1241" w:type="dxa"/>
@@ -750,19 +690,16 @@
               <w:top w:val="single" w:sz="4" w:space="0" w:color="00000A"/>
               <w:left w:val="single" w:sz="4" w:space="0" w:color="00000A"/>
               <w:bottom w:val="single" w:sz="4" w:space="0" w:color="00000A"/>
-              <w:insideH w:val="single" w:sz="4" w:space="0" w:color="00000A"/>
-              <w:right w:val="single" w:sz="4" w:space="0" w:color="00000A"/>
-              <w:insideV w:val="single" w:sz="4" w:space="0" w:color="00000A"/>
-            </w:tcBorders>
-            <w:shd w:fill="FFFFFF" w:val="clear"/>
+              <w:right w:val="single" w:sz="4" w:space="0" w:color="00000A"/>
+            </w:tcBorders>
+            <w:shd w:val="clear" w:color="auto" w:fill="FFFFFF"/>
             <w:tcMar>
               <w:left w:w="88" w:type="dxa"/>
             </w:tcMar>
           </w:tcPr>
           <w:p>
             <w:pPr>
-              <w:pStyle w:val="Normal"/>
-              <w:spacing w:before="0" w:after="0"/>
+              <w:spacing w:after="0"/>
               <w:jc w:val="both"/>
               <w:rPr>
                 <w:sz w:val="28"/>
@@ -787,36 +724,33 @@
               <w:top w:val="single" w:sz="4" w:space="0" w:color="00000A"/>
               <w:left w:val="single" w:sz="4" w:space="0" w:color="00000A"/>
               <w:bottom w:val="single" w:sz="4" w:space="0" w:color="00000A"/>
-              <w:insideH w:val="single" w:sz="4" w:space="0" w:color="00000A"/>
-              <w:right w:val="single" w:sz="4" w:space="0" w:color="00000A"/>
-              <w:insideV w:val="single" w:sz="4" w:space="0" w:color="00000A"/>
-            </w:tcBorders>
-            <w:shd w:fill="FFFFFF" w:val="clear"/>
+              <w:right w:val="single" w:sz="4" w:space="0" w:color="00000A"/>
+            </w:tcBorders>
+            <w:shd w:val="clear" w:color="auto" w:fill="FFFFFF"/>
             <w:tcMar>
               <w:left w:w="88" w:type="dxa"/>
             </w:tcMar>
           </w:tcPr>
           <w:p>
             <w:pPr>
-              <w:pStyle w:val="Normal"/>
-              <w:spacing w:before="0" w:after="0"/>
-              <w:jc w:val="both"/>
-              <w:rPr>
-                <w:rFonts w:cs="Arial"/>
-                <w:color w:val="222222"/>
-                <w:sz w:val="28"/>
-                <w:szCs w:val="28"/>
-                <w:shd w:fill="FFFFFF" w:val="clear"/>
-                <w:lang w:val="en-US"/>
-              </w:rPr>
-            </w:pPr>
-            <w:r>
-              <w:rPr>
-                <w:rFonts w:cs="Arial"/>
-                <w:color w:val="222222"/>
-                <w:sz w:val="28"/>
-                <w:szCs w:val="28"/>
-                <w:shd w:fill="FFFFFF" w:val="clear"/>
+              <w:spacing w:after="0"/>
+              <w:jc w:val="both"/>
+              <w:rPr>
+                <w:rFonts w:cs="Arial"/>
+                <w:color w:val="222222"/>
+                <w:sz w:val="28"/>
+                <w:szCs w:val="28"/>
+                <w:shd w:val="clear" w:color="auto" w:fill="FFFFFF"/>
+                <w:lang w:val="en-US"/>
+              </w:rPr>
+            </w:pPr>
+            <w:r>
+              <w:rPr>
+                <w:rFonts w:cs="Arial"/>
+                <w:color w:val="222222"/>
+                <w:sz w:val="28"/>
+                <w:szCs w:val="28"/>
+                <w:shd w:val="clear" w:color="auto" w:fill="FFFFFF"/>
                 <w:lang w:val="en-US"/>
               </w:rPr>
               <w:t>010827206</w:t>
@@ -830,36 +764,33 @@
               <w:top w:val="single" w:sz="4" w:space="0" w:color="00000A"/>
               <w:left w:val="single" w:sz="4" w:space="0" w:color="00000A"/>
               <w:bottom w:val="single" w:sz="4" w:space="0" w:color="00000A"/>
-              <w:insideH w:val="single" w:sz="4" w:space="0" w:color="00000A"/>
-              <w:right w:val="single" w:sz="4" w:space="0" w:color="00000A"/>
-              <w:insideV w:val="single" w:sz="4" w:space="0" w:color="00000A"/>
-            </w:tcBorders>
-            <w:shd w:fill="FFFFFF" w:val="clear"/>
+              <w:right w:val="single" w:sz="4" w:space="0" w:color="00000A"/>
+            </w:tcBorders>
+            <w:shd w:val="clear" w:color="auto" w:fill="FFFFFF"/>
             <w:tcMar>
               <w:left w:w="88" w:type="dxa"/>
             </w:tcMar>
           </w:tcPr>
           <w:p>
             <w:pPr>
-              <w:pStyle w:val="Normal"/>
-              <w:spacing w:before="0" w:after="0"/>
-              <w:jc w:val="both"/>
-              <w:rPr>
-                <w:rFonts w:cs="Arial"/>
-                <w:color w:val="222222"/>
-                <w:sz w:val="28"/>
-                <w:szCs w:val="28"/>
-                <w:shd w:fill="FFFFFF" w:val="clear"/>
-                <w:lang w:val="en-US"/>
-              </w:rPr>
-            </w:pPr>
-            <w:r>
-              <w:rPr>
-                <w:rFonts w:cs="Arial"/>
-                <w:color w:val="222222"/>
-                <w:sz w:val="28"/>
-                <w:szCs w:val="28"/>
-                <w:shd w:fill="FFFFFF" w:val="clear"/>
+              <w:spacing w:after="0"/>
+              <w:jc w:val="both"/>
+              <w:rPr>
+                <w:rFonts w:cs="Arial"/>
+                <w:color w:val="222222"/>
+                <w:sz w:val="28"/>
+                <w:szCs w:val="28"/>
+                <w:shd w:val="clear" w:color="auto" w:fill="FFFFFF"/>
+                <w:lang w:val="en-US"/>
+              </w:rPr>
+            </w:pPr>
+            <w:r>
+              <w:rPr>
+                <w:rFonts w:cs="Arial"/>
+                <w:color w:val="222222"/>
+                <w:sz w:val="28"/>
+                <w:szCs w:val="28"/>
+                <w:shd w:val="clear" w:color="auto" w:fill="FFFFFF"/>
                 <w:lang w:val="en-US"/>
               </w:rPr>
               <w:t>Courage</w:t>
@@ -873,36 +804,33 @@
               <w:top w:val="single" w:sz="4" w:space="0" w:color="00000A"/>
               <w:left w:val="single" w:sz="4" w:space="0" w:color="00000A"/>
               <w:bottom w:val="single" w:sz="4" w:space="0" w:color="00000A"/>
-              <w:insideH w:val="single" w:sz="4" w:space="0" w:color="00000A"/>
-              <w:right w:val="single" w:sz="4" w:space="0" w:color="00000A"/>
-              <w:insideV w:val="single" w:sz="4" w:space="0" w:color="00000A"/>
-            </w:tcBorders>
-            <w:shd w:fill="FFFFFF" w:val="clear"/>
+              <w:right w:val="single" w:sz="4" w:space="0" w:color="00000A"/>
+            </w:tcBorders>
+            <w:shd w:val="clear" w:color="auto" w:fill="FFFFFF"/>
             <w:tcMar>
               <w:left w:w="88" w:type="dxa"/>
             </w:tcMar>
           </w:tcPr>
           <w:p>
             <w:pPr>
-              <w:pStyle w:val="Normal"/>
-              <w:spacing w:before="0" w:after="0"/>
-              <w:jc w:val="both"/>
-              <w:rPr>
-                <w:rFonts w:cs="Arial"/>
-                <w:color w:val="222222"/>
-                <w:sz w:val="28"/>
-                <w:szCs w:val="28"/>
-                <w:shd w:fill="FFFFFF" w:val="clear"/>
-                <w:lang w:val="en-US"/>
-              </w:rPr>
-            </w:pPr>
-            <w:r>
-              <w:rPr>
-                <w:rFonts w:cs="Arial"/>
-                <w:color w:val="222222"/>
-                <w:sz w:val="28"/>
-                <w:szCs w:val="28"/>
-                <w:shd w:fill="FFFFFF" w:val="clear"/>
+              <w:spacing w:after="0"/>
+              <w:jc w:val="both"/>
+              <w:rPr>
+                <w:rFonts w:cs="Arial"/>
+                <w:color w:val="222222"/>
+                <w:sz w:val="28"/>
+                <w:szCs w:val="28"/>
+                <w:shd w:val="clear" w:color="auto" w:fill="FFFFFF"/>
+                <w:lang w:val="en-US"/>
+              </w:rPr>
+            </w:pPr>
+            <w:r>
+              <w:rPr>
+                <w:rFonts w:cs="Arial"/>
+                <w:color w:val="222222"/>
+                <w:sz w:val="28"/>
+                <w:szCs w:val="28"/>
+                <w:shd w:val="clear" w:color="auto" w:fill="FFFFFF"/>
                 <w:lang w:val="en-US"/>
               </w:rPr>
               <w:t>Observer</w:t>
@@ -916,33 +844,30 @@
               <w:top w:val="single" w:sz="4" w:space="0" w:color="00000A"/>
               <w:left w:val="single" w:sz="4" w:space="0" w:color="00000A"/>
               <w:bottom w:val="single" w:sz="4" w:space="0" w:color="00000A"/>
-              <w:insideH w:val="single" w:sz="4" w:space="0" w:color="00000A"/>
-              <w:right w:val="single" w:sz="4" w:space="0" w:color="00000A"/>
-              <w:insideV w:val="single" w:sz="4" w:space="0" w:color="00000A"/>
-            </w:tcBorders>
-            <w:shd w:fill="FFFFFF" w:val="clear"/>
-          </w:tcPr>
-          <w:p>
-            <w:pPr>
-              <w:pStyle w:val="Normal"/>
-              <w:spacing w:before="0" w:after="0"/>
-              <w:jc w:val="both"/>
-              <w:rPr>
-                <w:rFonts w:cs="Arial"/>
-                <w:color w:val="222222"/>
-                <w:sz w:val="28"/>
-                <w:szCs w:val="28"/>
-                <w:shd w:fill="FFFFFF" w:val="clear"/>
-                <w:lang w:val="en-US"/>
-              </w:rPr>
-            </w:pPr>
-            <w:r>
-              <w:rPr>
-                <w:rFonts w:cs="Arial"/>
-                <w:color w:val="222222"/>
-                <w:sz w:val="28"/>
-                <w:szCs w:val="28"/>
-                <w:shd w:fill="FFFFFF" w:val="clear"/>
+              <w:right w:val="single" w:sz="4" w:space="0" w:color="00000A"/>
+            </w:tcBorders>
+            <w:shd w:val="clear" w:color="auto" w:fill="FFFFFF"/>
+          </w:tcPr>
+          <w:p>
+            <w:pPr>
+              <w:spacing w:after="0"/>
+              <w:jc w:val="both"/>
+              <w:rPr>
+                <w:rFonts w:cs="Arial"/>
+                <w:color w:val="222222"/>
+                <w:sz w:val="28"/>
+                <w:szCs w:val="28"/>
+                <w:shd w:val="clear" w:color="auto" w:fill="FFFFFF"/>
+                <w:lang w:val="en-US"/>
+              </w:rPr>
+            </w:pPr>
+            <w:r>
+              <w:rPr>
+                <w:rFonts w:cs="Arial"/>
+                <w:color w:val="222222"/>
+                <w:sz w:val="28"/>
+                <w:szCs w:val="28"/>
+                <w:shd w:val="clear" w:color="auto" w:fill="FFFFFF"/>
                 <w:lang w:val="en-US"/>
               </w:rPr>
               <w:t>Bhavin7181</w:t>
@@ -951,9 +876,6 @@
         </w:tc>
       </w:tr>
       <w:tr>
-        <w:trPr>
-          <w:cantSplit w:val="false"/>
-        </w:trPr>
         <w:tc>
           <w:tcPr>
             <w:tcW w:w="1241" w:type="dxa"/>
@@ -961,19 +883,16 @@
               <w:top w:val="single" w:sz="4" w:space="0" w:color="00000A"/>
               <w:left w:val="single" w:sz="4" w:space="0" w:color="00000A"/>
               <w:bottom w:val="single" w:sz="4" w:space="0" w:color="00000A"/>
-              <w:insideH w:val="single" w:sz="4" w:space="0" w:color="00000A"/>
-              <w:right w:val="single" w:sz="4" w:space="0" w:color="00000A"/>
-              <w:insideV w:val="single" w:sz="4" w:space="0" w:color="00000A"/>
-            </w:tcBorders>
-            <w:shd w:fill="FFFFFF" w:val="clear"/>
+              <w:right w:val="single" w:sz="4" w:space="0" w:color="00000A"/>
+            </w:tcBorders>
+            <w:shd w:val="clear" w:color="auto" w:fill="FFFFFF"/>
             <w:tcMar>
               <w:left w:w="88" w:type="dxa"/>
             </w:tcMar>
           </w:tcPr>
           <w:p>
             <w:pPr>
-              <w:pStyle w:val="Normal"/>
-              <w:spacing w:before="0" w:after="0"/>
+              <w:spacing w:after="0"/>
               <w:jc w:val="both"/>
               <w:rPr>
                 <w:sz w:val="28"/>
@@ -998,36 +917,33 @@
               <w:top w:val="single" w:sz="4" w:space="0" w:color="00000A"/>
               <w:left w:val="single" w:sz="4" w:space="0" w:color="00000A"/>
               <w:bottom w:val="single" w:sz="4" w:space="0" w:color="00000A"/>
-              <w:insideH w:val="single" w:sz="4" w:space="0" w:color="00000A"/>
-              <w:right w:val="single" w:sz="4" w:space="0" w:color="00000A"/>
-              <w:insideV w:val="single" w:sz="4" w:space="0" w:color="00000A"/>
-            </w:tcBorders>
-            <w:shd w:fill="FFFFFF" w:val="clear"/>
+              <w:right w:val="single" w:sz="4" w:space="0" w:color="00000A"/>
+            </w:tcBorders>
+            <w:shd w:val="clear" w:color="auto" w:fill="FFFFFF"/>
             <w:tcMar>
               <w:left w:w="88" w:type="dxa"/>
             </w:tcMar>
           </w:tcPr>
           <w:p>
             <w:pPr>
-              <w:pStyle w:val="Normal"/>
-              <w:spacing w:before="0" w:after="0"/>
-              <w:jc w:val="both"/>
-              <w:rPr>
-                <w:rFonts w:cs="Arial"/>
-                <w:color w:val="222222"/>
-                <w:sz w:val="28"/>
-                <w:szCs w:val="28"/>
-                <w:shd w:fill="FFFFFF" w:val="clear"/>
-                <w:lang w:val="en-US"/>
-              </w:rPr>
-            </w:pPr>
-            <w:r>
-              <w:rPr>
-                <w:rFonts w:cs="Arial"/>
-                <w:color w:val="222222"/>
-                <w:sz w:val="28"/>
-                <w:szCs w:val="28"/>
-                <w:shd w:fill="FFFFFF" w:val="clear"/>
+              <w:spacing w:after="0"/>
+              <w:jc w:val="both"/>
+              <w:rPr>
+                <w:rFonts w:cs="Arial"/>
+                <w:color w:val="222222"/>
+                <w:sz w:val="28"/>
+                <w:szCs w:val="28"/>
+                <w:shd w:val="clear" w:color="auto" w:fill="FFFFFF"/>
+                <w:lang w:val="en-US"/>
+              </w:rPr>
+            </w:pPr>
+            <w:r>
+              <w:rPr>
+                <w:rFonts w:cs="Arial"/>
+                <w:color w:val="222222"/>
+                <w:sz w:val="28"/>
+                <w:szCs w:val="28"/>
+                <w:shd w:val="clear" w:color="auto" w:fill="FFFFFF"/>
                 <w:lang w:val="en-US"/>
               </w:rPr>
               <w:t>010809344</w:t>
@@ -1041,36 +957,33 @@
               <w:top w:val="single" w:sz="4" w:space="0" w:color="00000A"/>
               <w:left w:val="single" w:sz="4" w:space="0" w:color="00000A"/>
               <w:bottom w:val="single" w:sz="4" w:space="0" w:color="00000A"/>
-              <w:insideH w:val="single" w:sz="4" w:space="0" w:color="00000A"/>
-              <w:right w:val="single" w:sz="4" w:space="0" w:color="00000A"/>
-              <w:insideV w:val="single" w:sz="4" w:space="0" w:color="00000A"/>
-            </w:tcBorders>
-            <w:shd w:fill="FFFFFF" w:val="clear"/>
+              <w:right w:val="single" w:sz="4" w:space="0" w:color="00000A"/>
+            </w:tcBorders>
+            <w:shd w:val="clear" w:color="auto" w:fill="FFFFFF"/>
             <w:tcMar>
               <w:left w:w="88" w:type="dxa"/>
             </w:tcMar>
           </w:tcPr>
           <w:p>
             <w:pPr>
-              <w:pStyle w:val="Normal"/>
-              <w:spacing w:before="0" w:after="0"/>
-              <w:jc w:val="both"/>
-              <w:rPr>
-                <w:rFonts w:cs="Arial"/>
-                <w:color w:val="222222"/>
-                <w:sz w:val="28"/>
-                <w:szCs w:val="28"/>
-                <w:shd w:fill="FFFFFF" w:val="clear"/>
-                <w:lang w:val="en-US"/>
-              </w:rPr>
-            </w:pPr>
-            <w:r>
-              <w:rPr>
-                <w:rFonts w:cs="Arial"/>
-                <w:color w:val="222222"/>
-                <w:sz w:val="28"/>
-                <w:szCs w:val="28"/>
-                <w:shd w:fill="FFFFFF" w:val="clear"/>
+              <w:spacing w:after="0"/>
+              <w:jc w:val="both"/>
+              <w:rPr>
+                <w:rFonts w:cs="Arial"/>
+                <w:color w:val="222222"/>
+                <w:sz w:val="28"/>
+                <w:szCs w:val="28"/>
+                <w:shd w:val="clear" w:color="auto" w:fill="FFFFFF"/>
+                <w:lang w:val="en-US"/>
+              </w:rPr>
+            </w:pPr>
+            <w:r>
+              <w:rPr>
+                <w:rFonts w:cs="Arial"/>
+                <w:color w:val="222222"/>
+                <w:sz w:val="28"/>
+                <w:szCs w:val="28"/>
+                <w:shd w:val="clear" w:color="auto" w:fill="FFFFFF"/>
                 <w:lang w:val="en-US"/>
               </w:rPr>
               <w:t>Simplicity</w:t>
@@ -1084,36 +997,33 @@
               <w:top w:val="single" w:sz="4" w:space="0" w:color="00000A"/>
               <w:left w:val="single" w:sz="4" w:space="0" w:color="00000A"/>
               <w:bottom w:val="single" w:sz="4" w:space="0" w:color="00000A"/>
-              <w:insideH w:val="single" w:sz="4" w:space="0" w:color="00000A"/>
-              <w:right w:val="single" w:sz="4" w:space="0" w:color="00000A"/>
-              <w:insideV w:val="single" w:sz="4" w:space="0" w:color="00000A"/>
-            </w:tcBorders>
-            <w:shd w:fill="FFFFFF" w:val="clear"/>
+              <w:right w:val="single" w:sz="4" w:space="0" w:color="00000A"/>
+            </w:tcBorders>
+            <w:shd w:val="clear" w:color="auto" w:fill="FFFFFF"/>
             <w:tcMar>
               <w:left w:w="88" w:type="dxa"/>
             </w:tcMar>
           </w:tcPr>
           <w:p>
             <w:pPr>
-              <w:pStyle w:val="Normal"/>
-              <w:spacing w:before="0" w:after="0"/>
-              <w:jc w:val="both"/>
-              <w:rPr>
-                <w:rFonts w:cs="Arial"/>
-                <w:color w:val="222222"/>
-                <w:sz w:val="28"/>
-                <w:szCs w:val="28"/>
-                <w:shd w:fill="FFFFFF" w:val="clear"/>
-                <w:lang w:val="en-US"/>
-              </w:rPr>
-            </w:pPr>
-            <w:r>
-              <w:rPr>
-                <w:rFonts w:cs="Arial"/>
-                <w:color w:val="222222"/>
-                <w:sz w:val="28"/>
-                <w:szCs w:val="28"/>
-                <w:shd w:fill="FFFFFF" w:val="clear"/>
+              <w:spacing w:after="0"/>
+              <w:jc w:val="both"/>
+              <w:rPr>
+                <w:rFonts w:cs="Arial"/>
+                <w:color w:val="222222"/>
+                <w:sz w:val="28"/>
+                <w:szCs w:val="28"/>
+                <w:shd w:val="clear" w:color="auto" w:fill="FFFFFF"/>
+                <w:lang w:val="en-US"/>
+              </w:rPr>
+            </w:pPr>
+            <w:r>
+              <w:rPr>
+                <w:rFonts w:cs="Arial"/>
+                <w:color w:val="222222"/>
+                <w:sz w:val="28"/>
+                <w:szCs w:val="28"/>
+                <w:shd w:val="clear" w:color="auto" w:fill="FFFFFF"/>
                 <w:lang w:val="en-US"/>
               </w:rPr>
               <w:t>Prototype</w:t>
@@ -1127,33 +1037,30 @@
               <w:top w:val="single" w:sz="4" w:space="0" w:color="00000A"/>
               <w:left w:val="single" w:sz="4" w:space="0" w:color="00000A"/>
               <w:bottom w:val="single" w:sz="4" w:space="0" w:color="00000A"/>
-              <w:insideH w:val="single" w:sz="4" w:space="0" w:color="00000A"/>
-              <w:right w:val="single" w:sz="4" w:space="0" w:color="00000A"/>
-              <w:insideV w:val="single" w:sz="4" w:space="0" w:color="00000A"/>
-            </w:tcBorders>
-            <w:shd w:fill="FFFFFF" w:val="clear"/>
-          </w:tcPr>
-          <w:p>
-            <w:pPr>
-              <w:pStyle w:val="Normal"/>
-              <w:spacing w:before="0" w:after="0"/>
-              <w:jc w:val="both"/>
-              <w:rPr>
-                <w:rFonts w:cs="Arial"/>
-                <w:color w:val="222222"/>
-                <w:sz w:val="28"/>
-                <w:szCs w:val="28"/>
-                <w:shd w:fill="FFFFFF" w:val="clear"/>
-                <w:lang w:val="en-US"/>
-              </w:rPr>
-            </w:pPr>
-            <w:r>
-              <w:rPr>
-                <w:rFonts w:cs="Arial"/>
-                <w:color w:val="222222"/>
-                <w:sz w:val="28"/>
-                <w:szCs w:val="28"/>
-                <w:shd w:fill="FFFFFF" w:val="clear"/>
+              <w:right w:val="single" w:sz="4" w:space="0" w:color="00000A"/>
+            </w:tcBorders>
+            <w:shd w:val="clear" w:color="auto" w:fill="FFFFFF"/>
+          </w:tcPr>
+          <w:p>
+            <w:pPr>
+              <w:spacing w:after="0"/>
+              <w:jc w:val="both"/>
+              <w:rPr>
+                <w:rFonts w:cs="Arial"/>
+                <w:color w:val="222222"/>
+                <w:sz w:val="28"/>
+                <w:szCs w:val="28"/>
+                <w:shd w:val="clear" w:color="auto" w:fill="FFFFFF"/>
+                <w:lang w:val="en-US"/>
+              </w:rPr>
+            </w:pPr>
+            <w:r>
+              <w:rPr>
+                <w:rFonts w:cs="Arial"/>
+                <w:color w:val="222222"/>
+                <w:sz w:val="28"/>
+                <w:szCs w:val="28"/>
+                <w:shd w:val="clear" w:color="auto" w:fill="FFFFFF"/>
                 <w:lang w:val="en-US"/>
               </w:rPr>
               <w:t>saurabhjain071993</w:t>
@@ -1162,9 +1069,6 @@
         </w:tc>
       </w:tr>
       <w:tr>
-        <w:trPr>
-          <w:cantSplit w:val="false"/>
-        </w:trPr>
         <w:tc>
           <w:tcPr>
             <w:tcW w:w="1241" w:type="dxa"/>
@@ -1172,19 +1076,16 @@
               <w:top w:val="single" w:sz="4" w:space="0" w:color="00000A"/>
               <w:left w:val="single" w:sz="4" w:space="0" w:color="00000A"/>
               <w:bottom w:val="single" w:sz="4" w:space="0" w:color="00000A"/>
-              <w:insideH w:val="single" w:sz="4" w:space="0" w:color="00000A"/>
-              <w:right w:val="single" w:sz="4" w:space="0" w:color="00000A"/>
-              <w:insideV w:val="single" w:sz="4" w:space="0" w:color="00000A"/>
-            </w:tcBorders>
-            <w:shd w:fill="FFFFFF" w:val="clear"/>
+              <w:right w:val="single" w:sz="4" w:space="0" w:color="00000A"/>
+            </w:tcBorders>
+            <w:shd w:val="clear" w:color="auto" w:fill="FFFFFF"/>
             <w:tcMar>
               <w:left w:w="88" w:type="dxa"/>
             </w:tcMar>
           </w:tcPr>
           <w:p>
             <w:pPr>
-              <w:pStyle w:val="Normal"/>
-              <w:spacing w:before="0" w:after="0"/>
+              <w:spacing w:after="0"/>
               <w:jc w:val="both"/>
               <w:rPr>
                 <w:sz w:val="28"/>
@@ -1209,19 +1110,16 @@
               <w:top w:val="single" w:sz="4" w:space="0" w:color="00000A"/>
               <w:left w:val="single" w:sz="4" w:space="0" w:color="00000A"/>
               <w:bottom w:val="single" w:sz="4" w:space="0" w:color="00000A"/>
-              <w:insideH w:val="single" w:sz="4" w:space="0" w:color="00000A"/>
-              <w:right w:val="single" w:sz="4" w:space="0" w:color="00000A"/>
-              <w:insideV w:val="single" w:sz="4" w:space="0" w:color="00000A"/>
-            </w:tcBorders>
-            <w:shd w:fill="FFFFFF" w:val="clear"/>
+              <w:right w:val="single" w:sz="4" w:space="0" w:color="00000A"/>
+            </w:tcBorders>
+            <w:shd w:val="clear" w:color="auto" w:fill="FFFFFF"/>
             <w:tcMar>
               <w:left w:w="88" w:type="dxa"/>
             </w:tcMar>
           </w:tcPr>
           <w:p>
             <w:pPr>
-              <w:pStyle w:val="Normal"/>
-              <w:spacing w:before="0" w:after="0"/>
+              <w:spacing w:after="0"/>
               <w:jc w:val="both"/>
               <w:rPr>
                 <w:sz w:val="28"/>
@@ -1246,19 +1144,16 @@
               <w:top w:val="single" w:sz="4" w:space="0" w:color="00000A"/>
               <w:left w:val="single" w:sz="4" w:space="0" w:color="00000A"/>
               <w:bottom w:val="single" w:sz="4" w:space="0" w:color="00000A"/>
-              <w:insideH w:val="single" w:sz="4" w:space="0" w:color="00000A"/>
-              <w:right w:val="single" w:sz="4" w:space="0" w:color="00000A"/>
-              <w:insideV w:val="single" w:sz="4" w:space="0" w:color="00000A"/>
-            </w:tcBorders>
-            <w:shd w:fill="FFFFFF" w:val="clear"/>
+              <w:right w:val="single" w:sz="4" w:space="0" w:color="00000A"/>
+            </w:tcBorders>
+            <w:shd w:val="clear" w:color="auto" w:fill="FFFFFF"/>
             <w:tcMar>
               <w:left w:w="88" w:type="dxa"/>
             </w:tcMar>
           </w:tcPr>
           <w:p>
             <w:pPr>
-              <w:pStyle w:val="Normal"/>
-              <w:spacing w:before="0" w:after="0"/>
+              <w:spacing w:after="0"/>
               <w:jc w:val="both"/>
               <w:rPr>
                 <w:sz w:val="28"/>
@@ -1283,19 +1178,16 @@
               <w:top w:val="single" w:sz="4" w:space="0" w:color="00000A"/>
               <w:left w:val="single" w:sz="4" w:space="0" w:color="00000A"/>
               <w:bottom w:val="single" w:sz="4" w:space="0" w:color="00000A"/>
-              <w:insideH w:val="single" w:sz="4" w:space="0" w:color="00000A"/>
-              <w:right w:val="single" w:sz="4" w:space="0" w:color="00000A"/>
-              <w:insideV w:val="single" w:sz="4" w:space="0" w:color="00000A"/>
-            </w:tcBorders>
-            <w:shd w:fill="FFFFFF" w:val="clear"/>
+              <w:right w:val="single" w:sz="4" w:space="0" w:color="00000A"/>
+            </w:tcBorders>
+            <w:shd w:val="clear" w:color="auto" w:fill="FFFFFF"/>
             <w:tcMar>
               <w:left w:w="88" w:type="dxa"/>
             </w:tcMar>
           </w:tcPr>
           <w:p>
             <w:pPr>
-              <w:pStyle w:val="Normal"/>
-              <w:spacing w:before="0" w:after="0"/>
+              <w:spacing w:after="0"/>
               <w:jc w:val="both"/>
               <w:rPr>
                 <w:sz w:val="28"/>
@@ -1320,16 +1212,13 @@
               <w:top w:val="single" w:sz="4" w:space="0" w:color="00000A"/>
               <w:left w:val="single" w:sz="4" w:space="0" w:color="00000A"/>
               <w:bottom w:val="single" w:sz="4" w:space="0" w:color="00000A"/>
-              <w:insideH w:val="single" w:sz="4" w:space="0" w:color="00000A"/>
-              <w:right w:val="single" w:sz="4" w:space="0" w:color="00000A"/>
-              <w:insideV w:val="single" w:sz="4" w:space="0" w:color="00000A"/>
-            </w:tcBorders>
-            <w:shd w:fill="FFFFFF" w:val="clear"/>
-          </w:tcPr>
-          <w:p>
-            <w:pPr>
-              <w:pStyle w:val="Normal"/>
-              <w:spacing w:before="0" w:after="0"/>
+              <w:right w:val="single" w:sz="4" w:space="0" w:color="00000A"/>
+            </w:tcBorders>
+            <w:shd w:val="clear" w:color="auto" w:fill="FFFFFF"/>
+          </w:tcPr>
+          <w:p>
+            <w:pPr>
+              <w:spacing w:after="0"/>
               <w:jc w:val="both"/>
               <w:rPr>
                 <w:sz w:val="28"/>
@@ -1349,18 +1238,9 @@
         </w:tc>
       </w:tr>
     </w:tbl>
+    <w:p/>
     <w:p>
       <w:pPr>
-        <w:pStyle w:val="Normal"/>
-        <w:rPr/>
-      </w:pPr>
-      <w:r>
-        <w:rPr/>
-      </w:r>
-    </w:p>
-    <w:p>
-      <w:pPr>
-        <w:pStyle w:val="Normal"/>
         <w:jc w:val="center"/>
         <w:rPr>
           <w:b/>
@@ -1402,8 +1282,7 @@
     </w:p>
     <w:p>
       <w:pPr>
-        <w:pStyle w:val="Normal"/>
-        <w:ind w:left="360" w:right="0" w:hanging="0"/>
+        <w:ind w:left="360"/>
         <w:jc w:val="both"/>
         <w:rPr>
           <w:sz w:val="24"/>
@@ -1419,8 +1298,6 @@
       </w:r>
       <w:r>
         <w:rPr>
-          <w:b w:val="false"/>
-          <w:bCs w:val="false"/>
           <w:sz w:val="24"/>
           <w:szCs w:val="24"/>
         </w:rPr>
@@ -1431,22 +1308,33 @@
           <w:sz w:val="24"/>
           <w:szCs w:val="24"/>
         </w:rPr>
-        <w:t xml:space="preserve"> this week and I ensured that the designs were simple. Initially while designing the game we did decide about different patterns but while implementing I came across more simple designing patterns. After designing our class diagram we started with the implementations of the designing patterns in our code. I made the Prototype Designing pattern. With the right designing of the class diagram the implementation was very easy. I redesigned the designing patterns and ensured that the team mates individual designing patterns were simple</w:t>
-      </w:r>
-      <w:bookmarkStart w:id="1" w:name="_GoBack"/>
-      <w:bookmarkEnd w:id="1"/>
-      <w:r>
-        <w:rPr>
-          <w:sz w:val="24"/>
-          <w:szCs w:val="24"/>
-        </w:rPr>
-        <w:t xml:space="preserve">. I have ensured that the game is in the deliverable state with basic functionalities working which were initially proposed. We have other features to add which will enhance the levels and complexity in the game. We will do that if time permits. In the last week I observed that proper planning helped us for simple designing and keep our complexity low. </w:t>
+        <w:t xml:space="preserve"> this week and I ensured that the designs were simple. Initially while designing the game we did decide about different patterns but while implementing I came across more simple designing patterns. After designing our class diagram we started with the impl</w:t>
+      </w:r>
+      <w:r>
+        <w:rPr>
+          <w:sz w:val="24"/>
+          <w:szCs w:val="24"/>
+        </w:rPr>
+        <w:t>ementations of the designing patterns in our code. I made the Prototype Designing pattern. With the right designing of the class diagram the implementation was very easy. I redesigned the designing patterns and ensured that the team mates individual design</w:t>
+      </w:r>
+      <w:r>
+        <w:rPr>
+          <w:sz w:val="24"/>
+          <w:szCs w:val="24"/>
+        </w:rPr>
+        <w:t xml:space="preserve">ing patterns were simple. I have ensured that the game is in the deliverable state with basic functionalities working which were initially proposed. We have other features to add which will enhance the levels and complexity in the game. We will do that if </w:t>
+      </w:r>
+      <w:r>
+        <w:rPr>
+          <w:sz w:val="24"/>
+          <w:szCs w:val="24"/>
+        </w:rPr>
+        <w:t xml:space="preserve">time permits. In the last week I observed that proper planning helped us for simple designing and keep our complexity low. </w:t>
       </w:r>
     </w:p>
     <w:p>
       <w:pPr>
-        <w:pStyle w:val="Normal"/>
-        <w:ind w:left="360" w:right="0" w:hanging="0"/>
+        <w:ind w:left="360"/>
         <w:jc w:val="both"/>
         <w:rPr>
           <w:sz w:val="24"/>
@@ -1458,7 +1346,14 @@
           <w:sz w:val="24"/>
           <w:szCs w:val="24"/>
         </w:rPr>
-        <w:t>I am writing the test cases for different scenarios and making sure that the game is running for different situation. We are ready with the final code to present.</w:t>
+        <w:t>I am writing the test cases for different scenarios and making sure that the game is running for different situation. We are ready w</w:t>
+      </w:r>
+      <w:r>
+        <w:rPr>
+          <w:sz w:val="24"/>
+          <w:szCs w:val="24"/>
+        </w:rPr>
+        <w:t>ith the final code to present.</w:t>
       </w:r>
     </w:p>
     <w:p>
@@ -1481,6 +1376,7 @@
           <w:sz w:val="30"/>
           <w:szCs w:val="30"/>
         </w:rPr>
+        <w:lastRenderedPageBreak/>
         <w:t>Communication</w:t>
       </w:r>
     </w:p>
@@ -1488,115 +1384,69 @@
       <w:pPr>
         <w:pStyle w:val="ListParagraph"/>
         <w:jc w:val="both"/>
-        <w:rPr/>
-      </w:pPr>
-      <w:r>
-        <w:rPr/>
-      </w:r>
+      </w:pPr>
     </w:p>
     <w:p>
       <w:pPr>
         <w:pStyle w:val="ListParagraph"/>
-        <w:ind w:left="720" w:right="0" w:hanging="0"/>
         <w:jc w:val="both"/>
-        <w:rPr>
-          <w:b w:val="false"/>
-          <w:bCs w:val="false"/>
-        </w:rPr>
-      </w:pPr>
-      <w:r>
-        <w:rPr>
-          <w:b w:val="false"/>
-          <w:bCs w:val="false"/>
-        </w:rPr>
-        <w:t>In this week, we decided to implement the design pattern for the code and as well as decided to revised the criteria to implement the design pattern for the particular functionality in the code base.We made sure that everyone gets enough space to work on own pattern and communicate if any problem is faced in implementing the design pattern as decided earlier.</w:t>
+      </w:pPr>
+      <w:r>
+        <w:t xml:space="preserve">In this week, we decided to implement the design pattern for the code and as well as decided to revised the criteria to implement the design pattern for the particular functionality in the code base.We made </w:t>
+      </w:r>
+      <w:r>
+        <w:t>sure that everyone gets enough space to work on own pattern and communicate if any problem is faced in implementing the design pattern as decided earlier.</w:t>
       </w:r>
     </w:p>
     <w:p>
       <w:pPr>
         <w:pStyle w:val="ListParagraph"/>
-        <w:ind w:left="1440" w:right="0" w:hanging="360"/>
+        <w:ind w:left="1440" w:hanging="360"/>
         <w:jc w:val="both"/>
-        <w:rPr>
-          <w:b w:val="false"/>
-          <w:bCs w:val="false"/>
-        </w:rPr>
-      </w:pPr>
-      <w:r>
-        <w:rPr>
-          <w:b w:val="false"/>
-          <w:bCs w:val="false"/>
-        </w:rPr>
-      </w:r>
+      </w:pPr>
     </w:p>
     <w:p>
       <w:pPr>
         <w:pStyle w:val="ListParagraph"/>
-        <w:ind w:left="720" w:right="0" w:hanging="0"/>
         <w:jc w:val="both"/>
-        <w:rPr>
-          <w:b w:val="false"/>
-          <w:bCs w:val="false"/>
-        </w:rPr>
-      </w:pPr>
-      <w:r>
-        <w:rPr>
-          <w:b w:val="false"/>
-          <w:bCs w:val="false"/>
-        </w:rPr>
-        <w:t>We communicated to everyone about the area of the design pattern one using to implement in the codebase and if there is any problem in implementing particular pattern.We also added some criteria where the pattern can be implemented in better way and put the choice to the individual about the same.</w:t>
+      </w:pPr>
+      <w:r>
+        <w:t>We communicated to everyone about the area of the design pattern one using to implement in the codeb</w:t>
+      </w:r>
+      <w:r>
+        <w:t>ase and if there is any problem in implementing particular pattern.We also added some criteria where the pattern can be implemented in better way and put the choice to the individual about the same.</w:t>
       </w:r>
     </w:p>
     <w:p>
       <w:pPr>
         <w:pStyle w:val="ListParagraph"/>
-        <w:ind w:left="1440" w:right="0" w:hanging="360"/>
+        <w:ind w:left="1440" w:hanging="360"/>
         <w:jc w:val="both"/>
-        <w:rPr>
-          <w:b w:val="false"/>
-          <w:bCs w:val="false"/>
-        </w:rPr>
-      </w:pPr>
-      <w:r>
-        <w:rPr>
-          <w:b w:val="false"/>
-          <w:bCs w:val="false"/>
-        </w:rPr>
-      </w:r>
+      </w:pPr>
     </w:p>
     <w:p>
       <w:pPr>
         <w:pStyle w:val="ListParagraph"/>
-        <w:ind w:left="720" w:right="0" w:hanging="0"/>
         <w:jc w:val="both"/>
-        <w:rPr>
-          <w:b w:val="false"/>
-          <w:bCs w:val="false"/>
-        </w:rPr>
-      </w:pPr>
-      <w:r>
-        <w:rPr>
-          <w:b w:val="false"/>
-          <w:bCs w:val="false"/>
-        </w:rPr>
-        <w:t>We also decided about the selection of the character and communicated everyone about the decision.We decided to implement the two character unanimously. We also jumped into the designing the class diagram for the pattens implemented by an individual particularly.The main challenge was to collaborate the code of all patterns implemented without disrupting the functionality of each separated module.We decided to meet and work collaboratively for this part as we felt the presence of each member necessary.Everyone communicated about the code he implemented and we made sure the functionality of the game remains same and intact after implementation of each design pattern.</w:t>
+      </w:pPr>
+      <w:r>
+        <w:t>We also decided about the selection of the character and</w:t>
+      </w:r>
+      <w:r>
+        <w:t xml:space="preserve"> communicated everyone about the decision.We decided to implement the two character unanimously. We also jumped into the designing the class diagram for the pattens implemented by an individual particularly.The main challenge was to collaborate the code of</w:t>
+      </w:r>
+      <w:r>
+        <w:t xml:space="preserve"> all patterns implemented without disrupting the functionality of each separated module.We decided to meet and work collaboratively for this part as we felt the presence of each member necessary.Everyone communicated about the code he implemented and we ma</w:t>
+      </w:r>
+      <w:r>
+        <w:t>de sure the functionality of the game remains same and intact after implementation of each design pattern.</w:t>
       </w:r>
     </w:p>
     <w:p>
       <w:pPr>
         <w:pStyle w:val="ListParagraph"/>
         <w:jc w:val="both"/>
-        <w:rPr>
-          <w:b w:val="false"/>
-          <w:bCs w:val="false"/>
-        </w:rPr>
-      </w:pPr>
-      <w:r>
-        <w:rPr>
-          <w:b w:val="false"/>
-          <w:bCs w:val="false"/>
-        </w:rPr>
-      </w:r>
+      </w:pPr>
     </w:p>
     <w:p>
       <w:pPr>
@@ -1624,7 +1474,7 @@
     <w:p>
       <w:pPr>
         <w:pStyle w:val="ListParagraph"/>
-        <w:ind w:left="360" w:right="0" w:hanging="0"/>
+        <w:ind w:left="360"/>
         <w:jc w:val="both"/>
         <w:rPr>
           <w:sz w:val="24"/>
@@ -1636,13 +1486,27 @@
           <w:sz w:val="24"/>
           <w:szCs w:val="24"/>
         </w:rPr>
-        <w:t xml:space="preserve">In this week, my team was working on the implementation part.  We as a team worked on each module together and finished the code. Our next task was to implement the patterns which we decided for each team member. Owing to facing difficulties initially, we discussed patterns concept again. Apart from this, we also discussed where and how we can apply these patterns and what will be the challenges. </w:t>
+        <w:t>In this week, my team was working on the implementation part.  We as a team worked on each module together and finished the code. Our next t</w:t>
+      </w:r>
+      <w:r>
+        <w:rPr>
+          <w:sz w:val="24"/>
+          <w:szCs w:val="24"/>
+        </w:rPr>
+        <w:t>ask was to implement the patterns which we decided for each team member. Owing to facing difficulties initially, we discussed patterns concept again. Apart from this, we also discussed where and how we can apply these patterns and what will be the challeng</w:t>
+      </w:r>
+      <w:r>
+        <w:rPr>
+          <w:sz w:val="24"/>
+          <w:szCs w:val="24"/>
+        </w:rPr>
+        <w:t xml:space="preserve">es. </w:t>
       </w:r>
     </w:p>
     <w:p>
       <w:pPr>
         <w:pStyle w:val="ListParagraph"/>
-        <w:ind w:left="360" w:right="0" w:hanging="0"/>
+        <w:ind w:left="360"/>
         <w:jc w:val="both"/>
         <w:rPr>
           <w:sz w:val="24"/>
@@ -1654,13 +1518,27 @@
           <w:sz w:val="24"/>
           <w:szCs w:val="24"/>
         </w:rPr>
-        <w:t xml:space="preserve">As we had to make changes into one shared file, we encountered lots of conflicts. Upon discussion, we decided to sit together and implement the patterns individually. Some of my team members were not comfortable on patterns but I made sure nobody gets stuck at any point by encouraging everyone to be truthful about their current progress. I implemented Observer pattern which involved highest complexity compared to all other patterns as I had to integrate other patterns into Observer pattern. I started implementation after my team members completed their code and could complete successfully with the inputs from them. I made sure no other modules are affected with my pattern's implementation. </w:t>
+        <w:t>As we had to make changes into one shared file, we encountered lots of conflicts. Upon discussion, we decided to sit together and implement the patterns individually. Some of my team members were not comfortable on patterns but I made sure nobody gets</w:t>
+      </w:r>
+      <w:r>
+        <w:rPr>
+          <w:sz w:val="24"/>
+          <w:szCs w:val="24"/>
+        </w:rPr>
+        <w:t xml:space="preserve"> stuck at any point by encouraging everyone to be truthful about their current progress. I implemented Observer pattern which involved highest complexity compared to all other patterns as I had to integrate other patterns into Observer pattern. I started i</w:t>
+      </w:r>
+      <w:r>
+        <w:rPr>
+          <w:sz w:val="24"/>
+          <w:szCs w:val="24"/>
+        </w:rPr>
+        <w:t xml:space="preserve">mplementation after my team members completed their code and could complete successfully with the inputs from them. I made sure no other modules are affected with my pattern's implementation. </w:t>
       </w:r>
     </w:p>
     <w:p>
       <w:pPr>
         <w:pStyle w:val="ListParagraph"/>
-        <w:ind w:left="360" w:right="0" w:hanging="0"/>
+        <w:ind w:left="360"/>
         <w:jc w:val="both"/>
         <w:rPr>
           <w:sz w:val="24"/>
@@ -1672,25 +1550,26 @@
           <w:sz w:val="24"/>
           <w:szCs w:val="24"/>
         </w:rPr>
-        <w:t>By maintaining the true definition of Courage value of XP, we could successfully reach our milestone to create the Chicken Runner game.</w:t>
+        <w:t>By maintaining the true definition of Courage value of XP, we c</w:t>
+      </w:r>
+      <w:r>
+        <w:rPr>
+          <w:sz w:val="24"/>
+          <w:szCs w:val="24"/>
+        </w:rPr>
+        <w:t>ould successfully reach our milestone to create the Chicken Runner game.</w:t>
       </w:r>
     </w:p>
     <w:p>
       <w:pPr>
         <w:pStyle w:val="ListParagraph"/>
-        <w:ind w:left="360" w:right="0" w:hanging="0"/>
+        <w:ind w:left="360"/>
         <w:jc w:val="both"/>
         <w:rPr>
           <w:sz w:val="24"/>
           <w:szCs w:val="24"/>
         </w:rPr>
       </w:pPr>
-      <w:r>
-        <w:rPr>
-          <w:sz w:val="24"/>
-          <w:szCs w:val="24"/>
-        </w:rPr>
-      </w:r>
     </w:p>
     <w:p>
       <w:pPr>
@@ -1717,8 +1596,7 @@
     </w:p>
     <w:p>
       <w:pPr>
-        <w:pStyle w:val="Normal"/>
-        <w:ind w:left="360" w:right="0" w:hanging="0"/>
+        <w:ind w:left="360"/>
         <w:jc w:val="both"/>
         <w:rPr>
           <w:sz w:val="24"/>
@@ -1730,13 +1608,27 @@
           <w:sz w:val="24"/>
           <w:szCs w:val="24"/>
         </w:rPr>
-        <w:t xml:space="preserve">Our main task in this week is to implement design patterns to different modules of the game. With this we were required to implement remaining operations of the game like character selections. We collaboratively require to decide which characters should be included and which should be not. We have finalized three characters which are Chicken which is selected by default, Chicken Brown and Duck. One of our team member designed and implemented character selection functionality in the game. After implementing all the functionalities, it was required to design class diagram for each and every pattern. </w:t>
+        <w:lastRenderedPageBreak/>
+        <w:t>Our main task in this week is to implement design patterns to different modules of the game. With this we were required to implement remaining operations of the game like cha</w:t>
+      </w:r>
+      <w:r>
+        <w:rPr>
+          <w:sz w:val="24"/>
+          <w:szCs w:val="24"/>
+        </w:rPr>
+        <w:t xml:space="preserve">racter selections. We collaboratively require to decide which characters should be included and which should be not. We have finalized three characters which are Chicken which is selected by default, Chicken Brown and Duck. One of our team member designed </w:t>
+      </w:r>
+      <w:r>
+        <w:rPr>
+          <w:sz w:val="24"/>
+          <w:szCs w:val="24"/>
+        </w:rPr>
+        <w:t xml:space="preserve">and implemented character selection functionality in the game. After implementing all the functionalities, it was required to design class diagram for each and every pattern. </w:t>
       </w:r>
     </w:p>
     <w:p>
       <w:pPr>
-        <w:pStyle w:val="Normal"/>
-        <w:ind w:left="360" w:right="0" w:hanging="0"/>
+        <w:ind w:left="360"/>
         <w:jc w:val="both"/>
         <w:rPr>
           <w:sz w:val="24"/>
@@ -1748,7 +1640,28 @@
           <w:sz w:val="24"/>
           <w:szCs w:val="24"/>
         </w:rPr>
-        <w:t>My part was to design class diagram for Score Module in which I am implementing decorator pattern. I have designed classes and implemented my pattern to the score module. Main challenge for me was to integrate my pattern to one of our team member’s pattern Observer. It was not difficult to implement pattern individually but for us both pattern should go hand on hand and it was quite difficult to maintain behaviour of both patterns. We have implemented both the patterns successfully without disturbing behaviour of each pattern. It was required to change some implementation part of both the patterns to work with each other and we have achieved it successfully. My XP value is respect and in this way we have respected each other's implementation.</w:t>
+        <w:t xml:space="preserve">My part was to design class diagram for Score Module in which I am implementing </w:t>
+      </w:r>
+      <w:r>
+        <w:rPr>
+          <w:sz w:val="24"/>
+          <w:szCs w:val="24"/>
+        </w:rPr>
+        <w:t>decorator pattern. I have designed classes and implemented my pattern to the score module. Main challenge for me was to integrate my pattern to one of our team member’s pattern Observer. It was not difficult to implement pattern individually but for us bot</w:t>
+      </w:r>
+      <w:r>
+        <w:rPr>
+          <w:sz w:val="24"/>
+          <w:szCs w:val="24"/>
+        </w:rPr>
+        <w:t xml:space="preserve">h pattern should go hand on hand and it was quite difficult to maintain behaviour of both patterns. We have implemented both the patterns successfully without disturbing behaviour of each pattern. It was required to change some implementation part of both </w:t>
+      </w:r>
+      <w:r>
+        <w:rPr>
+          <w:sz w:val="24"/>
+          <w:szCs w:val="24"/>
+        </w:rPr>
+        <w:t>the patterns to work with each other and we have achieved it successfully. My XP value is respect and in this way we have respected each other's implementation.</w:t>
       </w:r>
     </w:p>
     <w:p>
@@ -1777,31 +1690,195 @@
     <w:p>
       <w:pPr>
         <w:pStyle w:val="ListParagraph"/>
-        <w:spacing w:before="0" w:after="200"/>
-        <w:contextualSpacing/>
         <w:jc w:val="both"/>
-        <w:rPr/>
-      </w:pPr>
-      <w:r>
-        <w:rPr/>
+      </w:pPr>
+      <w:r>
+        <w:t xml:space="preserve">Our main task for this week was to implement design patterns to different modules of the game and improve some functionality within the game. We implemented a lot of things in the game this week like collecting coins, pausing during the game, counter of score, adding the audio functionality on every event and selecting different characters for the game. We finalised 3 characters and I implemented that functionality to change the character in the game screen as the player chooses his desired character. Once we were done with the game, we discussed about each design patterns and made a solution of how it will be implemented. </w:t>
+      </w:r>
+    </w:p>
+    <w:p>
+      <w:pPr>
+        <w:pStyle w:val="ListParagraph"/>
+        <w:jc w:val="both"/>
+      </w:pPr>
+      <w:r>
+        <w:t xml:space="preserve">Before implementing the design patterns, we all made class diagrams of respective design patterns to get a brief idea and I made class diagram of the Factory method design pattern. While implementing design pattern, I faced few difficulties with the Creator part as it was not implementing correctly. With </w:t>
+      </w:r>
+      <w:r>
+        <w:t xml:space="preserve">some help of team members, I finally found my error and tried to solve that. Once my design pattern was successfully implemented within the main player character script, I separated entire factory method code and kept them into different class files. </w:t>
+      </w:r>
+    </w:p>
+    <w:p>
+      <w:pPr>
+        <w:pStyle w:val="ListParagraph"/>
+        <w:jc w:val="both"/>
+      </w:pPr>
+      <w:r>
+        <w:t>As always</w:t>
+      </w:r>
+      <w:r>
+        <w:t>,</w:t>
+      </w:r>
+      <w:bookmarkStart w:id="1" w:name="_GoBack"/>
+      <w:bookmarkEnd w:id="1"/>
+      <w:r>
+        <w:t xml:space="preserve"> I gave feedback periodically </w:t>
+      </w:r>
+      <w:r>
+        <w:t xml:space="preserve">in this week </w:t>
+      </w:r>
+      <w:r>
+        <w:t>about what we have done so far and how ef</w:t>
+      </w:r>
+      <w:r>
+        <w:t>ficiently we are doing our task</w:t>
+      </w:r>
+      <w:r>
+        <w:t xml:space="preserve">s. </w:t>
+      </w:r>
+      <w:r>
+        <w:t xml:space="preserve"> </w:t>
       </w:r>
     </w:p>
     <w:sectPr>
-      <w:type w:val="nextPage"/>
       <w:pgSz w:w="11906" w:h="16838"/>
-      <w:pgMar w:left="1440" w:right="1440" w:header="0" w:top="1440" w:footer="0" w:bottom="1440" w:gutter="0"/>
-      <w:pgNumType w:fmt="decimal"/>
-      <w:formProt w:val="false"/>
-      <w:textDirection w:val="lrTb"/>
-      <w:docGrid w:type="default" w:linePitch="360" w:charSpace="4294965247"/>
+      <w:pgMar w:top="1440" w:right="1440" w:bottom="1440" w:left="1440" w:header="0" w:footer="0" w:gutter="0"/>
+      <w:cols w:space="720"/>
+      <w:formProt w:val="0"/>
+      <w:docGrid w:linePitch="360" w:charSpace="-2049"/>
     </w:sectPr>
   </w:body>
 </w:document>
 </file>
 
 <file path=word/numbering.xml><?xml version="1.0" encoding="utf-8"?>
-<w:numbering xmlns:w="http://schemas.openxmlformats.org/wordprocessingml/2006/main" xmlns:o="urn:schemas-microsoft-com:office:office" xmlns:r="http://schemas.openxmlformats.org/officeDocument/2006/relationships" xmlns:v="urn:schemas-microsoft-com:vml">
-  <w:abstractNum w:abstractNumId="1">
+<w:numbering xmlns:wpc="http://schemas.microsoft.com/office/word/2010/wordprocessingCanvas" xmlns:cx="http://schemas.microsoft.com/office/drawing/2014/chartex" xmlns:cx1="http://schemas.microsoft.com/office/drawing/2015/9/8/chartex" xmlns:cx2="http://schemas.microsoft.com/office/drawing/2015/10/21/chartex" xmlns:mc="http://schemas.openxmlformats.org/markup-compatibility/2006" xmlns:o="urn:schemas-microsoft-com:office:office" xmlns:r="http://schemas.openxmlformats.org/officeDocument/2006/relationships" xmlns:m="http://schemas.openxmlformats.org/officeDocument/2006/math" xmlns:v="urn:schemas-microsoft-com:vml" xmlns:wp14="http://schemas.microsoft.com/office/word/2010/wordprocessingDrawing" xmlns:wp="http://schemas.openxmlformats.org/drawingml/2006/wordprocessingDrawing" xmlns:w10="urn:schemas-microsoft-com:office:word" xmlns:w="http://schemas.openxmlformats.org/wordprocessingml/2006/main" xmlns:w14="http://schemas.microsoft.com/office/word/2010/wordml" xmlns:w15="http://schemas.microsoft.com/office/word/2012/wordml" xmlns:w16se="http://schemas.microsoft.com/office/word/2015/wordml/symex" xmlns:wpg="http://schemas.microsoft.com/office/word/2010/wordprocessingGroup" xmlns:wpi="http://schemas.microsoft.com/office/word/2010/wordprocessingInk" xmlns:wne="http://schemas.microsoft.com/office/word/2006/wordml" xmlns:wps="http://schemas.microsoft.com/office/word/2010/wordprocessingShape" mc:Ignorable="w14 w15 w16se wp14">
+  <w:abstractNum w:abstractNumId="0" w15:restartNumberingAfterBreak="0">
+    <w:nsid w:val="02E53356"/>
+    <w:multiLevelType w:val="multilevel"/>
+    <w:tmpl w:val="3A6C9DBA"/>
+    <w:lvl w:ilvl="0">
+      <w:start w:val="1"/>
+      <w:numFmt w:val="none"/>
+      <w:suff w:val="nothing"/>
+      <w:lvlText w:val=""/>
+      <w:lvlJc w:val="left"/>
+      <w:pPr>
+        <w:tabs>
+          <w:tab w:val="num" w:pos="432"/>
+        </w:tabs>
+        <w:ind w:left="432" w:hanging="432"/>
+      </w:pPr>
+    </w:lvl>
+    <w:lvl w:ilvl="1">
+      <w:start w:val="1"/>
+      <w:numFmt w:val="none"/>
+      <w:suff w:val="nothing"/>
+      <w:lvlText w:val=""/>
+      <w:lvlJc w:val="left"/>
+      <w:pPr>
+        <w:tabs>
+          <w:tab w:val="num" w:pos="576"/>
+        </w:tabs>
+        <w:ind w:left="576" w:hanging="576"/>
+      </w:pPr>
+    </w:lvl>
+    <w:lvl w:ilvl="2">
+      <w:start w:val="1"/>
+      <w:numFmt w:val="none"/>
+      <w:suff w:val="nothing"/>
+      <w:lvlText w:val=""/>
+      <w:lvlJc w:val="left"/>
+      <w:pPr>
+        <w:tabs>
+          <w:tab w:val="num" w:pos="720"/>
+        </w:tabs>
+        <w:ind w:left="720" w:hanging="720"/>
+      </w:pPr>
+    </w:lvl>
+    <w:lvl w:ilvl="3">
+      <w:start w:val="1"/>
+      <w:numFmt w:val="none"/>
+      <w:suff w:val="nothing"/>
+      <w:lvlText w:val=""/>
+      <w:lvlJc w:val="left"/>
+      <w:pPr>
+        <w:tabs>
+          <w:tab w:val="num" w:pos="864"/>
+        </w:tabs>
+        <w:ind w:left="864" w:hanging="864"/>
+      </w:pPr>
+    </w:lvl>
+    <w:lvl w:ilvl="4">
+      <w:start w:val="1"/>
+      <w:numFmt w:val="none"/>
+      <w:suff w:val="nothing"/>
+      <w:lvlText w:val=""/>
+      <w:lvlJc w:val="left"/>
+      <w:pPr>
+        <w:tabs>
+          <w:tab w:val="num" w:pos="1008"/>
+        </w:tabs>
+        <w:ind w:left="1008" w:hanging="1008"/>
+      </w:pPr>
+    </w:lvl>
+    <w:lvl w:ilvl="5">
+      <w:start w:val="1"/>
+      <w:numFmt w:val="none"/>
+      <w:suff w:val="nothing"/>
+      <w:lvlText w:val=""/>
+      <w:lvlJc w:val="left"/>
+      <w:pPr>
+        <w:tabs>
+          <w:tab w:val="num" w:pos="1152"/>
+        </w:tabs>
+        <w:ind w:left="1152" w:hanging="1152"/>
+      </w:pPr>
+    </w:lvl>
+    <w:lvl w:ilvl="6">
+      <w:start w:val="1"/>
+      <w:numFmt w:val="none"/>
+      <w:suff w:val="nothing"/>
+      <w:lvlText w:val=""/>
+      <w:lvlJc w:val="left"/>
+      <w:pPr>
+        <w:tabs>
+          <w:tab w:val="num" w:pos="1296"/>
+        </w:tabs>
+        <w:ind w:left="1296" w:hanging="1296"/>
+      </w:pPr>
+    </w:lvl>
+    <w:lvl w:ilvl="7">
+      <w:start w:val="1"/>
+      <w:numFmt w:val="none"/>
+      <w:suff w:val="nothing"/>
+      <w:lvlText w:val=""/>
+      <w:lvlJc w:val="left"/>
+      <w:pPr>
+        <w:tabs>
+          <w:tab w:val="num" w:pos="1440"/>
+        </w:tabs>
+        <w:ind w:left="1440" w:hanging="1440"/>
+      </w:pPr>
+    </w:lvl>
+    <w:lvl w:ilvl="8">
+      <w:start w:val="1"/>
+      <w:numFmt w:val="none"/>
+      <w:suff w:val="nothing"/>
+      <w:lvlText w:val=""/>
+      <w:lvlJc w:val="left"/>
+      <w:pPr>
+        <w:tabs>
+          <w:tab w:val="num" w:pos="1584"/>
+        </w:tabs>
+        <w:ind w:left="1584" w:hanging="1584"/>
+      </w:pPr>
+    </w:lvl>
+  </w:abstractNum>
+  <w:abstractNum w:abstractNumId="1" w15:restartNumberingAfterBreak="0">
+    <w:nsid w:val="3CAC6295"/>
+    <w:multiLevelType w:val="multilevel"/>
+    <w:tmpl w:val="94D4F1DC"/>
     <w:lvl w:ilvl="0">
       <w:start w:val="1"/>
       <w:numFmt w:val="decimal"/>
@@ -1811,8 +1888,8 @@
         <w:ind w:left="720" w:hanging="360"/>
       </w:pPr>
       <w:rPr>
+        <w:b/>
         <w:sz w:val="30"/>
-        <w:b/>
         <w:szCs w:val="30"/>
       </w:rPr>
     </w:lvl>
@@ -1889,140 +1966,21 @@
       </w:pPr>
     </w:lvl>
   </w:abstractNum>
-  <w:abstractNum w:abstractNumId="2">
-    <w:lvl w:ilvl="0">
-      <w:start w:val="1"/>
-      <w:numFmt w:val="none"/>
-      <w:suff w:val="nothing"/>
-      <w:lvlText w:val=""/>
-      <w:lvlJc w:val="left"/>
-      <w:pPr>
-        <w:tabs>
-          <w:tab w:val="num" w:pos="432"/>
-        </w:tabs>
-        <w:ind w:left="432" w:hanging="432"/>
-      </w:pPr>
-    </w:lvl>
-    <w:lvl w:ilvl="1">
-      <w:start w:val="1"/>
-      <w:numFmt w:val="none"/>
-      <w:suff w:val="nothing"/>
-      <w:lvlText w:val=""/>
-      <w:lvlJc w:val="left"/>
-      <w:pPr>
-        <w:tabs>
-          <w:tab w:val="num" w:pos="576"/>
-        </w:tabs>
-        <w:ind w:left="576" w:hanging="576"/>
-      </w:pPr>
-    </w:lvl>
-    <w:lvl w:ilvl="2">
-      <w:start w:val="1"/>
-      <w:numFmt w:val="none"/>
-      <w:suff w:val="nothing"/>
-      <w:lvlText w:val=""/>
-      <w:lvlJc w:val="left"/>
-      <w:pPr>
-        <w:tabs>
-          <w:tab w:val="num" w:pos="720"/>
-        </w:tabs>
-        <w:ind w:left="720" w:hanging="720"/>
-      </w:pPr>
-    </w:lvl>
-    <w:lvl w:ilvl="3">
-      <w:start w:val="1"/>
-      <w:numFmt w:val="none"/>
-      <w:suff w:val="nothing"/>
-      <w:lvlText w:val=""/>
-      <w:lvlJc w:val="left"/>
-      <w:pPr>
-        <w:tabs>
-          <w:tab w:val="num" w:pos="864"/>
-        </w:tabs>
-        <w:ind w:left="864" w:hanging="864"/>
-      </w:pPr>
-    </w:lvl>
-    <w:lvl w:ilvl="4">
-      <w:start w:val="1"/>
-      <w:numFmt w:val="none"/>
-      <w:suff w:val="nothing"/>
-      <w:lvlText w:val=""/>
-      <w:lvlJc w:val="left"/>
-      <w:pPr>
-        <w:tabs>
-          <w:tab w:val="num" w:pos="1008"/>
-        </w:tabs>
-        <w:ind w:left="1008" w:hanging="1008"/>
-      </w:pPr>
-    </w:lvl>
-    <w:lvl w:ilvl="5">
-      <w:start w:val="1"/>
-      <w:numFmt w:val="none"/>
-      <w:suff w:val="nothing"/>
-      <w:lvlText w:val=""/>
-      <w:lvlJc w:val="left"/>
-      <w:pPr>
-        <w:tabs>
-          <w:tab w:val="num" w:pos="1152"/>
-        </w:tabs>
-        <w:ind w:left="1152" w:hanging="1152"/>
-      </w:pPr>
-    </w:lvl>
-    <w:lvl w:ilvl="6">
-      <w:start w:val="1"/>
-      <w:numFmt w:val="none"/>
-      <w:suff w:val="nothing"/>
-      <w:lvlText w:val=""/>
-      <w:lvlJc w:val="left"/>
-      <w:pPr>
-        <w:tabs>
-          <w:tab w:val="num" w:pos="1296"/>
-        </w:tabs>
-        <w:ind w:left="1296" w:hanging="1296"/>
-      </w:pPr>
-    </w:lvl>
-    <w:lvl w:ilvl="7">
-      <w:start w:val="1"/>
-      <w:numFmt w:val="none"/>
-      <w:suff w:val="nothing"/>
-      <w:lvlText w:val=""/>
-      <w:lvlJc w:val="left"/>
-      <w:pPr>
-        <w:tabs>
-          <w:tab w:val="num" w:pos="1440"/>
-        </w:tabs>
-        <w:ind w:left="1440" w:hanging="1440"/>
-      </w:pPr>
-    </w:lvl>
-    <w:lvl w:ilvl="8">
-      <w:start w:val="1"/>
-      <w:numFmt w:val="none"/>
-      <w:suff w:val="nothing"/>
-      <w:lvlText w:val=""/>
-      <w:lvlJc w:val="left"/>
-      <w:pPr>
-        <w:tabs>
-          <w:tab w:val="num" w:pos="1584"/>
-        </w:tabs>
-        <w:ind w:left="1584" w:hanging="1584"/>
-      </w:pPr>
-    </w:lvl>
-  </w:abstractNum>
   <w:num w:numId="1">
     <w:abstractNumId w:val="1"/>
   </w:num>
   <w:num w:numId="2">
-    <w:abstractNumId w:val="2"/>
+    <w:abstractNumId w:val="0"/>
   </w:num>
 </w:numbering>
 </file>
 
 <file path=word/styles.xml><?xml version="1.0" encoding="utf-8"?>
-<w:styles xmlns:w="http://schemas.openxmlformats.org/wordprocessingml/2006/main">
+<w:styles xmlns:mc="http://schemas.openxmlformats.org/markup-compatibility/2006" xmlns:r="http://schemas.openxmlformats.org/officeDocument/2006/relationships" xmlns:w="http://schemas.openxmlformats.org/wordprocessingml/2006/main" xmlns:w14="http://schemas.microsoft.com/office/word/2010/wordml" xmlns:w15="http://schemas.microsoft.com/office/word/2012/wordml" xmlns:w16se="http://schemas.microsoft.com/office/word/2015/wordml/symex" mc:Ignorable="w14 w15 w16se">
   <w:docDefaults>
     <w:rPrDefault>
       <w:rPr>
-        <w:rFonts w:ascii="Calibri" w:hAnsi="Calibri" w:eastAsia="Droid Sans Fallback" w:cs="Calibri"/>
+        <w:rFonts w:ascii="Calibri" w:eastAsia="Droid Sans Fallback" w:hAnsi="Calibri" w:cs="Calibri"/>
         <w:sz w:val="22"/>
         <w:szCs w:val="22"/>
         <w:lang w:val="en-IN" w:eastAsia="en-US" w:bidi="ar-SA"/>
@@ -2030,222 +1988,465 @@
     </w:rPrDefault>
     <w:pPrDefault>
       <w:pPr>
-        <w:spacing w:lineRule="auto" w:line="276"/>
+        <w:spacing w:line="276" w:lineRule="auto"/>
       </w:pPr>
     </w:pPrDefault>
   </w:docDefaults>
-  <w:latentStyles w:count="267" w:defQFormat="0" w:defUnhideWhenUsed="1" w:defSemiHidden="1" w:defUIPriority="99" w:defLockedState="0">
-    <w:lsdException w:qFormat="1" w:semiHidden="0" w:uiPriority="0" w:unhideWhenUsed="0" w:name="Normal"/>
-    <w:lsdException w:qFormat="1" w:semiHidden="0" w:uiPriority="9" w:unhideWhenUsed="0" w:name="heading 1"/>
-    <w:lsdException w:qFormat="1" w:uiPriority="9" w:name="heading 2"/>
-    <w:lsdException w:qFormat="1" w:uiPriority="9" w:name="heading 3"/>
-    <w:lsdException w:qFormat="1" w:uiPriority="9" w:name="heading 4"/>
-    <w:lsdException w:qFormat="1" w:uiPriority="9" w:name="heading 5"/>
-    <w:lsdException w:qFormat="1" w:uiPriority="9" w:name="heading 6"/>
-    <w:lsdException w:qFormat="1" w:uiPriority="9" w:name="heading 7"/>
-    <w:lsdException w:qFormat="1" w:uiPriority="9" w:name="heading 8"/>
-    <w:lsdException w:qFormat="1" w:uiPriority="9" w:name="heading 9"/>
-    <w:lsdException w:uiPriority="39" w:name="toc 1"/>
-    <w:lsdException w:uiPriority="39" w:name="toc 2"/>
-    <w:lsdException w:uiPriority="39" w:name="toc 3"/>
-    <w:lsdException w:uiPriority="39" w:name="toc 4"/>
-    <w:lsdException w:uiPriority="39" w:name="toc 5"/>
-    <w:lsdException w:uiPriority="39" w:name="toc 6"/>
-    <w:lsdException w:uiPriority="39" w:name="toc 7"/>
-    <w:lsdException w:uiPriority="39" w:name="toc 8"/>
-    <w:lsdException w:uiPriority="39" w:name="toc 9"/>
-    <w:lsdException w:qFormat="1" w:uiPriority="35" w:name="caption"/>
-    <w:lsdException w:qFormat="1" w:semiHidden="0" w:uiPriority="10" w:unhideWhenUsed="0" w:name="Title"/>
-    <w:lsdException w:uiPriority="1" w:name="Default Paragraph Font"/>
-    <w:lsdException w:qFormat="1" w:semiHidden="0" w:uiPriority="11" w:unhideWhenUsed="0" w:name="Subtitle"/>
-    <w:lsdException w:qFormat="1" w:semiHidden="0" w:uiPriority="22" w:unhideWhenUsed="0" w:name="Strong"/>
-    <w:lsdException w:qFormat="1" w:semiHidden="0" w:uiPriority="20" w:unhideWhenUsed="0" w:name="Emphasis"/>
-    <w:lsdException w:semiHidden="0" w:uiPriority="59" w:unhideWhenUsed="0" w:name="Table Grid"/>
-    <w:lsdException w:unhideWhenUsed="0" w:name="Placeholder Text"/>
-    <w:lsdException w:qFormat="1" w:semiHidden="0" w:uiPriority="1" w:unhideWhenUsed="0" w:name="No Spacing"/>
-    <w:lsdException w:semiHidden="0" w:uiPriority="60" w:unhideWhenUsed="0" w:name="Light Shading"/>
-    <w:lsdException w:semiHidden="0" w:uiPriority="61" w:unhideWhenUsed="0" w:name="Light List"/>
-    <w:lsdException w:semiHidden="0" w:uiPriority="62" w:unhideWhenUsed="0" w:name="Light Grid"/>
-    <w:lsdException w:semiHidden="0" w:uiPriority="63" w:unhideWhenUsed="0" w:name="Medium Shading 1"/>
-    <w:lsdException w:semiHidden="0" w:uiPriority="64" w:unhideWhenUsed="0" w:name="Medium Shading 2"/>
-    <w:lsdException w:semiHidden="0" w:uiPriority="65" w:unhideWhenUsed="0" w:name="Medium List 1"/>
-    <w:lsdException w:semiHidden="0" w:uiPriority="66" w:unhideWhenUsed="0" w:name="Medium List 2"/>
-    <w:lsdException w:semiHidden="0" w:uiPriority="67" w:unhideWhenUsed="0" w:name="Medium Grid 1"/>
-    <w:lsdException w:semiHidden="0" w:uiPriority="68" w:unhideWhenUsed="0" w:name="Medium Grid 2"/>
-    <w:lsdException w:semiHidden="0" w:uiPriority="69" w:unhideWhenUsed="0" w:name="Medium Grid 3"/>
-    <w:lsdException w:semiHidden="0" w:uiPriority="70" w:unhideWhenUsed="0" w:name="Dark List"/>
-    <w:lsdException w:semiHidden="0" w:uiPriority="71" w:unhideWhenUsed="0" w:name="Colorful Shading"/>
-    <w:lsdException w:semiHidden="0" w:uiPriority="72" w:unhideWhenUsed="0" w:name="Colorful List"/>
-    <w:lsdException w:semiHidden="0" w:uiPriority="73" w:unhideWhenUsed="0" w:name="Colorful Grid"/>
-    <w:lsdException w:semiHidden="0" w:uiPriority="60" w:unhideWhenUsed="0" w:name="Light Shading Accent 1"/>
-    <w:lsdException w:semiHidden="0" w:uiPriority="61" w:unhideWhenUsed="0" w:name="Light List Accent 1"/>
-    <w:lsdException w:semiHidden="0" w:uiPriority="62" w:unhideWhenUsed="0" w:name="Light Grid Accent 1"/>
-    <w:lsdException w:semiHidden="0" w:uiPriority="63" w:unhideWhenUsed="0" w:name="Medium Shading 1 Accent 1"/>
-    <w:lsdException w:semiHidden="0" w:uiPriority="64" w:unhideWhenUsed="0" w:name="Medium Shading 2 Accent 1"/>
-    <w:lsdException w:semiHidden="0" w:uiPriority="65" w:unhideWhenUsed="0" w:name="Medium List 1 Accent 1"/>
-    <w:lsdException w:unhideWhenUsed="0" w:name="Revision"/>
-    <w:lsdException w:qFormat="1" w:semiHidden="0" w:uiPriority="34" w:unhideWhenUsed="0" w:name="List Paragraph"/>
-    <w:lsdException w:qFormat="1" w:semiHidden="0" w:uiPriority="29" w:unhideWhenUsed="0" w:name="Quote"/>
-    <w:lsdException w:qFormat="1" w:semiHidden="0" w:uiPriority="30" w:unhideWhenUsed="0" w:name="Intense Quote"/>
-    <w:lsdException w:semiHidden="0" w:uiPriority="66" w:unhideWhenUsed="0" w:name="Medium List 2 Accent 1"/>
-    <w:lsdException w:semiHidden="0" w:uiPriority="67" w:unhideWhenUsed="0" w:name="Medium Grid 1 Accent 1"/>
-    <w:lsdException w:semiHidden="0" w:uiPriority="68" w:unhideWhenUsed="0" w:name="Medium Grid 2 Accent 1"/>
-    <w:lsdException w:semiHidden="0" w:uiPriority="69" w:unhideWhenUsed="0" w:name="Medium Grid 3 Accent 1"/>
-    <w:lsdException w:semiHidden="0" w:uiPriority="70" w:unhideWhenUsed="0" w:name="Dark List Accent 1"/>
-    <w:lsdException w:semiHidden="0" w:uiPriority="71" w:unhideWhenUsed="0" w:name="Colorful Shading Accent 1"/>
-    <w:lsdException w:semiHidden="0" w:uiPriority="72" w:unhideWhenUsed="0" w:name="Colorful List Accent 1"/>
-    <w:lsdException w:semiHidden="0" w:uiPriority="73" w:unhideWhenUsed="0" w:name="Colorful Grid Accent 1"/>
-    <w:lsdException w:semiHidden="0" w:uiPriority="60" w:unhideWhenUsed="0" w:name="Light Shading Accent 2"/>
-    <w:lsdException w:semiHidden="0" w:uiPriority="61" w:unhideWhenUsed="0" w:name="Light List Accent 2"/>
-    <w:lsdException w:semiHidden="0" w:uiPriority="62" w:unhideWhenUsed="0" w:name="Light Grid Accent 2"/>
-    <w:lsdException w:semiHidden="0" w:uiPriority="63" w:unhideWhenUsed="0" w:name="Medium Shading 1 Accent 2"/>
-    <w:lsdException w:semiHidden="0" w:uiPriority="64" w:unhideWhenUsed="0" w:name="Medium Shading 2 Accent 2"/>
-    <w:lsdException w:semiHidden="0" w:uiPriority="65" w:unhideWhenUsed="0" w:name="Medium List 1 Accent 2"/>
-    <w:lsdException w:semiHidden="0" w:uiPriority="66" w:unhideWhenUsed="0" w:name="Medium List 2 Accent 2"/>
-    <w:lsdException w:semiHidden="0" w:uiPriority="67" w:unhideWhenUsed="0" w:name="Medium Grid 1 Accent 2"/>
-    <w:lsdException w:semiHidden="0" w:uiPriority="68" w:unhideWhenUsed="0" w:name="Medium Grid 2 Accent 2"/>
-    <w:lsdException w:semiHidden="0" w:uiPriority="69" w:unhideWhenUsed="0" w:name="Medium Grid 3 Accent 2"/>
-    <w:lsdException w:semiHidden="0" w:uiPriority="70" w:unhideWhenUsed="0" w:name="Dark List Accent 2"/>
-    <w:lsdException w:semiHidden="0" w:uiPriority="71" w:unhideWhenUsed="0" w:name="Colorful Shading Accent 2"/>
-    <w:lsdException w:semiHidden="0" w:uiPriority="72" w:unhideWhenUsed="0" w:name="Colorful List Accent 2"/>
-    <w:lsdException w:semiHidden="0" w:uiPriority="73" w:unhideWhenUsed="0" w:name="Colorful Grid Accent 2"/>
-    <w:lsdException w:semiHidden="0" w:uiPriority="60" w:unhideWhenUsed="0" w:name="Light Shading Accent 3"/>
-    <w:lsdException w:semiHidden="0" w:uiPriority="61" w:unhideWhenUsed="0" w:name="Light List Accent 3"/>
-    <w:lsdException w:semiHidden="0" w:uiPriority="62" w:unhideWhenUsed="0" w:name="Light Grid Accent 3"/>
-    <w:lsdException w:semiHidden="0" w:uiPriority="63" w:unhideWhenUsed="0" w:name="Medium Shading 1 Accent 3"/>
-    <w:lsdException w:semiHidden="0" w:uiPriority="64" w:unhideWhenUsed="0" w:name="Medium Shading 2 Accent 3"/>
-    <w:lsdException w:semiHidden="0" w:uiPriority="65" w:unhideWhenUsed="0" w:name="Medium List 1 Accent 3"/>
-    <w:lsdException w:semiHidden="0" w:uiPriority="66" w:unhideWhenUsed="0" w:name="Medium List 2 Accent 3"/>
-    <w:lsdException w:semiHidden="0" w:uiPriority="67" w:unhideWhenUsed="0" w:name="Medium Grid 1 Accent 3"/>
-    <w:lsdException w:semiHidden="0" w:uiPriority="68" w:unhideWhenUsed="0" w:name="Medium Grid 2 Accent 3"/>
-    <w:lsdException w:semiHidden="0" w:uiPriority="69" w:unhideWhenUsed="0" w:name="Medium Grid 3 Accent 3"/>
-    <w:lsdException w:semiHidden="0" w:uiPriority="70" w:unhideWhenUsed="0" w:name="Dark List Accent 3"/>
-    <w:lsdException w:semiHidden="0" w:uiPriority="71" w:unhideWhenUsed="0" w:name="Colorful Shading Accent 3"/>
-    <w:lsdException w:semiHidden="0" w:uiPriority="72" w:unhideWhenUsed="0" w:name="Colorful List Accent 3"/>
-    <w:lsdException w:semiHidden="0" w:uiPriority="73" w:unhideWhenUsed="0" w:name="Colorful Grid Accent 3"/>
-    <w:lsdException w:semiHidden="0" w:uiPriority="60" w:unhideWhenUsed="0" w:name="Light Shading Accent 4"/>
-    <w:lsdException w:semiHidden="0" w:uiPriority="61" w:unhideWhenUsed="0" w:name="Light List Accent 4"/>
-    <w:lsdException w:semiHidden="0" w:uiPriority="62" w:unhideWhenUsed="0" w:name="Light Grid Accent 4"/>
-    <w:lsdException w:semiHidden="0" w:uiPriority="63" w:unhideWhenUsed="0" w:name="Medium Shading 1 Accent 4"/>
-    <w:lsdException w:semiHidden="0" w:uiPriority="64" w:unhideWhenUsed="0" w:name="Medium Shading 2 Accent 4"/>
-    <w:lsdException w:semiHidden="0" w:uiPriority="65" w:unhideWhenUsed="0" w:name="Medium List 1 Accent 4"/>
-    <w:lsdException w:semiHidden="0" w:uiPriority="66" w:unhideWhenUsed="0" w:name="Medium List 2 Accent 4"/>
-    <w:lsdException w:semiHidden="0" w:uiPriority="67" w:unhideWhenUsed="0" w:name="Medium Grid 1 Accent 4"/>
-    <w:lsdException w:semiHidden="0" w:uiPriority="68" w:unhideWhenUsed="0" w:name="Medium Grid 2 Accent 4"/>
-    <w:lsdException w:semiHidden="0" w:uiPriority="69" w:unhideWhenUsed="0" w:name="Medium Grid 3 Accent 4"/>
-    <w:lsdException w:semiHidden="0" w:uiPriority="70" w:unhideWhenUsed="0" w:name="Dark List Accent 4"/>
-    <w:lsdException w:semiHidden="0" w:uiPriority="71" w:unhideWhenUsed="0" w:name="Colorful Shading Accent 4"/>
-    <w:lsdException w:semiHidden="0" w:uiPriority="72" w:unhideWhenUsed="0" w:name="Colorful List Accent 4"/>
-    <w:lsdException w:semiHidden="0" w:uiPriority="73" w:unhideWhenUsed="0" w:name="Colorful Grid Accent 4"/>
-    <w:lsdException w:semiHidden="0" w:uiPriority="60" w:unhideWhenUsed="0" w:name="Light Shading Accent 5"/>
-    <w:lsdException w:semiHidden="0" w:uiPriority="61" w:unhideWhenUsed="0" w:name="Light List Accent 5"/>
-    <w:lsdException w:semiHidden="0" w:uiPriority="62" w:unhideWhenUsed="0" w:name="Light Grid Accent 5"/>
-    <w:lsdException w:semiHidden="0" w:uiPriority="63" w:unhideWhenUsed="0" w:name="Medium Shading 1 Accent 5"/>
-    <w:lsdException w:semiHidden="0" w:uiPriority="64" w:unhideWhenUsed="0" w:name="Medium Shading 2 Accent 5"/>
-    <w:lsdException w:semiHidden="0" w:uiPriority="65" w:unhideWhenUsed="0" w:name="Medium List 1 Accent 5"/>
-    <w:lsdException w:semiHidden="0" w:uiPriority="66" w:unhideWhenUsed="0" w:name="Medium List 2 Accent 5"/>
-    <w:lsdException w:semiHidden="0" w:uiPriority="67" w:unhideWhenUsed="0" w:name="Medium Grid 1 Accent 5"/>
-    <w:lsdException w:semiHidden="0" w:uiPriority="68" w:unhideWhenUsed="0" w:name="Medium Grid 2 Accent 5"/>
-    <w:lsdException w:semiHidden="0" w:uiPriority="69" w:unhideWhenUsed="0" w:name="Medium Grid 3 Accent 5"/>
-    <w:lsdException w:semiHidden="0" w:uiPriority="70" w:unhideWhenUsed="0" w:name="Dark List Accent 5"/>
-    <w:lsdException w:semiHidden="0" w:uiPriority="71" w:unhideWhenUsed="0" w:name="Colorful Shading Accent 5"/>
-    <w:lsdException w:semiHidden="0" w:uiPriority="72" w:unhideWhenUsed="0" w:name="Colorful List Accent 5"/>
-    <w:lsdException w:semiHidden="0" w:uiPriority="73" w:unhideWhenUsed="0" w:name="Colorful Grid Accent 5"/>
-    <w:lsdException w:semiHidden="0" w:uiPriority="60" w:unhideWhenUsed="0" w:name="Light Shading Accent 6"/>
-    <w:lsdException w:semiHidden="0" w:uiPriority="61" w:unhideWhenUsed="0" w:name="Light List Accent 6"/>
-    <w:lsdException w:semiHidden="0" w:uiPriority="62" w:unhideWhenUsed="0" w:name="Light Grid Accent 6"/>
-    <w:lsdException w:semiHidden="0" w:uiPriority="63" w:unhideWhenUsed="0" w:name="Medium Shading 1 Accent 6"/>
-    <w:lsdException w:semiHidden="0" w:uiPriority="64" w:unhideWhenUsed="0" w:name="Medium Shading 2 Accent 6"/>
-    <w:lsdException w:semiHidden="0" w:uiPriority="65" w:unhideWhenUsed="0" w:name="Medium List 1 Accent 6"/>
-    <w:lsdException w:semiHidden="0" w:uiPriority="66" w:unhideWhenUsed="0" w:name="Medium List 2 Accent 6"/>
-    <w:lsdException w:semiHidden="0" w:uiPriority="67" w:unhideWhenUsed="0" w:name="Medium Grid 1 Accent 6"/>
-    <w:lsdException w:semiHidden="0" w:uiPriority="68" w:unhideWhenUsed="0" w:name="Medium Grid 2 Accent 6"/>
-    <w:lsdException w:semiHidden="0" w:uiPriority="69" w:unhideWhenUsed="0" w:name="Medium Grid 3 Accent 6"/>
-    <w:lsdException w:semiHidden="0" w:uiPriority="70" w:unhideWhenUsed="0" w:name="Dark List Accent 6"/>
-    <w:lsdException w:semiHidden="0" w:uiPriority="71" w:unhideWhenUsed="0" w:name="Colorful Shading Accent 6"/>
-    <w:lsdException w:semiHidden="0" w:uiPriority="72" w:unhideWhenUsed="0" w:name="Colorful List Accent 6"/>
-    <w:lsdException w:semiHidden="0" w:uiPriority="73" w:unhideWhenUsed="0" w:name="Colorful Grid Accent 6"/>
-    <w:lsdException w:qFormat="1" w:semiHidden="0" w:uiPriority="19" w:unhideWhenUsed="0" w:name="Subtle Emphasis"/>
-    <w:lsdException w:qFormat="1" w:semiHidden="0" w:uiPriority="21" w:unhideWhenUsed="0" w:name="Intense Emphasis"/>
-    <w:lsdException w:qFormat="1" w:semiHidden="0" w:uiPriority="31" w:unhideWhenUsed="0" w:name="Subtle Reference"/>
-    <w:lsdException w:qFormat="1" w:semiHidden="0" w:uiPriority="32" w:unhideWhenUsed="0" w:name="Intense Reference"/>
-    <w:lsdException w:qFormat="1" w:semiHidden="0" w:uiPriority="33" w:unhideWhenUsed="0" w:name="Book Title"/>
-    <w:lsdException w:uiPriority="37" w:name="Bibliography"/>
-    <w:lsdException w:qFormat="1" w:uiPriority="39" w:name="TOC Heading"/>
+  <w:latentStyles w:defLockedState="0" w:defUIPriority="99" w:defSemiHidden="0" w:defUnhideWhenUsed="0" w:defQFormat="0" w:count="372">
+    <w:lsdException w:name="Normal" w:uiPriority="0" w:qFormat="1"/>
+    <w:lsdException w:name="heading 1" w:uiPriority="9" w:qFormat="1"/>
+    <w:lsdException w:name="heading 2" w:semiHidden="1" w:uiPriority="9" w:unhideWhenUsed="1" w:qFormat="1"/>
+    <w:lsdException w:name="heading 3" w:semiHidden="1" w:uiPriority="9" w:unhideWhenUsed="1" w:qFormat="1"/>
+    <w:lsdException w:name="heading 4" w:semiHidden="1" w:uiPriority="9" w:unhideWhenUsed="1" w:qFormat="1"/>
+    <w:lsdException w:name="heading 5" w:semiHidden="1" w:uiPriority="9" w:unhideWhenUsed="1" w:qFormat="1"/>
+    <w:lsdException w:name="heading 6" w:semiHidden="1" w:uiPriority="9" w:unhideWhenUsed="1" w:qFormat="1"/>
+    <w:lsdException w:name="heading 7" w:semiHidden="1" w:uiPriority="9" w:unhideWhenUsed="1" w:qFormat="1"/>
+    <w:lsdException w:name="heading 8" w:semiHidden="1" w:uiPriority="9" w:unhideWhenUsed="1" w:qFormat="1"/>
+    <w:lsdException w:name="heading 9" w:semiHidden="1" w:uiPriority="9" w:unhideWhenUsed="1" w:qFormat="1"/>
+    <w:lsdException w:name="index 1" w:semiHidden="1" w:unhideWhenUsed="1"/>
+    <w:lsdException w:name="index 2" w:semiHidden="1" w:unhideWhenUsed="1"/>
+    <w:lsdException w:name="index 3" w:semiHidden="1" w:unhideWhenUsed="1"/>
+    <w:lsdException w:name="index 4" w:semiHidden="1" w:unhideWhenUsed="1"/>
+    <w:lsdException w:name="index 5" w:semiHidden="1" w:unhideWhenUsed="1"/>
+    <w:lsdException w:name="index 6" w:semiHidden="1" w:unhideWhenUsed="1"/>
+    <w:lsdException w:name="index 7" w:semiHidden="1" w:unhideWhenUsed="1"/>
+    <w:lsdException w:name="index 8" w:semiHidden="1" w:unhideWhenUsed="1"/>
+    <w:lsdException w:name="index 9" w:semiHidden="1" w:unhideWhenUsed="1"/>
+    <w:lsdException w:name="toc 1" w:semiHidden="1" w:uiPriority="39" w:unhideWhenUsed="1"/>
+    <w:lsdException w:name="toc 2" w:semiHidden="1" w:uiPriority="39" w:unhideWhenUsed="1"/>
+    <w:lsdException w:name="toc 3" w:semiHidden="1" w:uiPriority="39" w:unhideWhenUsed="1"/>
+    <w:lsdException w:name="toc 4" w:semiHidden="1" w:uiPriority="39" w:unhideWhenUsed="1"/>
+    <w:lsdException w:name="toc 5" w:semiHidden="1" w:uiPriority="39" w:unhideWhenUsed="1"/>
+    <w:lsdException w:name="toc 6" w:semiHidden="1" w:uiPriority="39" w:unhideWhenUsed="1"/>
+    <w:lsdException w:name="toc 7" w:semiHidden="1" w:uiPriority="39" w:unhideWhenUsed="1"/>
+    <w:lsdException w:name="toc 8" w:semiHidden="1" w:uiPriority="39" w:unhideWhenUsed="1"/>
+    <w:lsdException w:name="toc 9" w:semiHidden="1" w:uiPriority="39" w:unhideWhenUsed="1"/>
+    <w:lsdException w:name="Normal Indent" w:semiHidden="1" w:unhideWhenUsed="1"/>
+    <w:lsdException w:name="footnote text" w:semiHidden="1" w:unhideWhenUsed="1"/>
+    <w:lsdException w:name="annotation text" w:semiHidden="1" w:unhideWhenUsed="1"/>
+    <w:lsdException w:name="header" w:semiHidden="1" w:unhideWhenUsed="1"/>
+    <w:lsdException w:name="footer" w:semiHidden="1" w:unhideWhenUsed="1"/>
+    <w:lsdException w:name="index heading" w:semiHidden="1" w:unhideWhenUsed="1"/>
+    <w:lsdException w:name="caption" w:semiHidden="1" w:uiPriority="35" w:unhideWhenUsed="1" w:qFormat="1"/>
+    <w:lsdException w:name="table of figures" w:semiHidden="1" w:unhideWhenUsed="1"/>
+    <w:lsdException w:name="envelope address" w:semiHidden="1" w:unhideWhenUsed="1"/>
+    <w:lsdException w:name="envelope return" w:semiHidden="1" w:unhideWhenUsed="1"/>
+    <w:lsdException w:name="footnote reference" w:semiHidden="1" w:unhideWhenUsed="1"/>
+    <w:lsdException w:name="annotation reference" w:semiHidden="1" w:unhideWhenUsed="1"/>
+    <w:lsdException w:name="line number" w:semiHidden="1" w:unhideWhenUsed="1"/>
+    <w:lsdException w:name="page number" w:semiHidden="1" w:unhideWhenUsed="1"/>
+    <w:lsdException w:name="endnote reference" w:semiHidden="1" w:unhideWhenUsed="1"/>
+    <w:lsdException w:name="endnote text" w:semiHidden="1" w:unhideWhenUsed="1"/>
+    <w:lsdException w:name="table of authorities" w:semiHidden="1" w:unhideWhenUsed="1"/>
+    <w:lsdException w:name="macro" w:semiHidden="1" w:unhideWhenUsed="1"/>
+    <w:lsdException w:name="toa heading" w:semiHidden="1" w:unhideWhenUsed="1"/>
+    <w:lsdException w:name="List" w:semiHidden="1" w:unhideWhenUsed="1"/>
+    <w:lsdException w:name="List Bullet" w:semiHidden="1" w:unhideWhenUsed="1"/>
+    <w:lsdException w:name="List Number" w:semiHidden="1" w:unhideWhenUsed="1"/>
+    <w:lsdException w:name="List 2" w:semiHidden="1" w:unhideWhenUsed="1"/>
+    <w:lsdException w:name="List 3" w:semiHidden="1" w:unhideWhenUsed="1"/>
+    <w:lsdException w:name="List 4" w:semiHidden="1" w:unhideWhenUsed="1"/>
+    <w:lsdException w:name="List 5" w:semiHidden="1" w:unhideWhenUsed="1"/>
+    <w:lsdException w:name="List Bullet 2" w:semiHidden="1" w:unhideWhenUsed="1"/>
+    <w:lsdException w:name="List Bullet 3" w:semiHidden="1" w:unhideWhenUsed="1"/>
+    <w:lsdException w:name="List Bullet 4" w:semiHidden="1" w:unhideWhenUsed="1"/>
+    <w:lsdException w:name="List Bullet 5" w:semiHidden="1" w:unhideWhenUsed="1"/>
+    <w:lsdException w:name="List Number 2" w:semiHidden="1" w:unhideWhenUsed="1"/>
+    <w:lsdException w:name="List Number 3" w:semiHidden="1" w:unhideWhenUsed="1"/>
+    <w:lsdException w:name="List Number 4" w:semiHidden="1" w:unhideWhenUsed="1"/>
+    <w:lsdException w:name="List Number 5" w:semiHidden="1" w:unhideWhenUsed="1"/>
+    <w:lsdException w:name="Title" w:uiPriority="10" w:qFormat="1"/>
+    <w:lsdException w:name="Closing" w:semiHidden="1" w:unhideWhenUsed="1"/>
+    <w:lsdException w:name="Signature" w:semiHidden="1" w:unhideWhenUsed="1"/>
+    <w:lsdException w:name="Default Paragraph Font" w:semiHidden="1" w:uiPriority="1" w:unhideWhenUsed="1"/>
+    <w:lsdException w:name="Body Text" w:semiHidden="1" w:unhideWhenUsed="1"/>
+    <w:lsdException w:name="Body Text Indent" w:semiHidden="1" w:unhideWhenUsed="1"/>
+    <w:lsdException w:name="List Continue" w:semiHidden="1" w:unhideWhenUsed="1"/>
+    <w:lsdException w:name="List Continue 2" w:semiHidden="1" w:unhideWhenUsed="1"/>
+    <w:lsdException w:name="List Continue 3" w:semiHidden="1" w:unhideWhenUsed="1"/>
+    <w:lsdException w:name="List Continue 4" w:semiHidden="1" w:unhideWhenUsed="1"/>
+    <w:lsdException w:name="List Continue 5" w:semiHidden="1" w:unhideWhenUsed="1"/>
+    <w:lsdException w:name="Message Header" w:semiHidden="1" w:unhideWhenUsed="1"/>
+    <w:lsdException w:name="Subtitle" w:uiPriority="11" w:qFormat="1"/>
+    <w:lsdException w:name="Salutation" w:semiHidden="1" w:unhideWhenUsed="1"/>
+    <w:lsdException w:name="Date" w:semiHidden="1" w:unhideWhenUsed="1"/>
+    <w:lsdException w:name="Body Text First Indent" w:semiHidden="1" w:unhideWhenUsed="1"/>
+    <w:lsdException w:name="Body Text First Indent 2" w:semiHidden="1" w:unhideWhenUsed="1"/>
+    <w:lsdException w:name="Note Heading" w:semiHidden="1" w:unhideWhenUsed="1"/>
+    <w:lsdException w:name="Body Text 2" w:semiHidden="1" w:unhideWhenUsed="1"/>
+    <w:lsdException w:name="Body Text 3" w:semiHidden="1" w:unhideWhenUsed="1"/>
+    <w:lsdException w:name="Body Text Indent 2" w:semiHidden="1" w:unhideWhenUsed="1"/>
+    <w:lsdException w:name="Body Text Indent 3" w:semiHidden="1" w:unhideWhenUsed="1"/>
+    <w:lsdException w:name="Block Text" w:semiHidden="1" w:unhideWhenUsed="1"/>
+    <w:lsdException w:name="Hyperlink" w:semiHidden="1" w:unhideWhenUsed="1"/>
+    <w:lsdException w:name="FollowedHyperlink" w:semiHidden="1" w:unhideWhenUsed="1"/>
+    <w:lsdException w:name="Strong" w:uiPriority="22" w:qFormat="1"/>
+    <w:lsdException w:name="Emphasis" w:uiPriority="20" w:qFormat="1"/>
+    <w:lsdException w:name="Document Map" w:semiHidden="1" w:unhideWhenUsed="1"/>
+    <w:lsdException w:name="Plain Text" w:semiHidden="1" w:unhideWhenUsed="1"/>
+    <w:lsdException w:name="E-mail Signature" w:semiHidden="1" w:unhideWhenUsed="1"/>
+    <w:lsdException w:name="HTML Top of Form" w:semiHidden="1" w:unhideWhenUsed="1"/>
+    <w:lsdException w:name="HTML Bottom of Form" w:semiHidden="1" w:unhideWhenUsed="1"/>
+    <w:lsdException w:name="Normal (Web)" w:semiHidden="1" w:unhideWhenUsed="1"/>
+    <w:lsdException w:name="HTML Acronym" w:semiHidden="1" w:unhideWhenUsed="1"/>
+    <w:lsdException w:name="HTML Address" w:semiHidden="1" w:unhideWhenUsed="1"/>
+    <w:lsdException w:name="HTML Cite" w:semiHidden="1" w:unhideWhenUsed="1"/>
+    <w:lsdException w:name="HTML Code" w:semiHidden="1" w:unhideWhenUsed="1"/>
+    <w:lsdException w:name="HTML Definition" w:semiHidden="1" w:unhideWhenUsed="1"/>
+    <w:lsdException w:name="HTML Keyboard" w:semiHidden="1" w:unhideWhenUsed="1"/>
+    <w:lsdException w:name="HTML Preformatted" w:semiHidden="1" w:unhideWhenUsed="1"/>
+    <w:lsdException w:name="HTML Sample" w:semiHidden="1" w:unhideWhenUsed="1"/>
+    <w:lsdException w:name="HTML Typewriter" w:semiHidden="1" w:unhideWhenUsed="1"/>
+    <w:lsdException w:name="HTML Variable" w:semiHidden="1" w:unhideWhenUsed="1"/>
+    <w:lsdException w:name="Normal Table" w:semiHidden="1" w:unhideWhenUsed="1"/>
+    <w:lsdException w:name="annotation subject" w:semiHidden="1" w:unhideWhenUsed="1"/>
+    <w:lsdException w:name="No List" w:semiHidden="1" w:unhideWhenUsed="1"/>
+    <w:lsdException w:name="Outline List 1" w:semiHidden="1" w:unhideWhenUsed="1"/>
+    <w:lsdException w:name="Outline List 2" w:semiHidden="1" w:unhideWhenUsed="1"/>
+    <w:lsdException w:name="Outline List 3" w:semiHidden="1" w:unhideWhenUsed="1"/>
+    <w:lsdException w:name="Table Simple 1" w:semiHidden="1" w:unhideWhenUsed="1"/>
+    <w:lsdException w:name="Table Simple 2" w:semiHidden="1" w:unhideWhenUsed="1"/>
+    <w:lsdException w:name="Table Simple 3" w:semiHidden="1" w:unhideWhenUsed="1"/>
+    <w:lsdException w:name="Table Classic 1" w:semiHidden="1" w:unhideWhenUsed="1"/>
+    <w:lsdException w:name="Table Classic 2" w:semiHidden="1" w:unhideWhenUsed="1"/>
+    <w:lsdException w:name="Table Classic 3" w:semiHidden="1" w:unhideWhenUsed="1"/>
+    <w:lsdException w:name="Table Classic 4" w:semiHidden="1" w:unhideWhenUsed="1"/>
+    <w:lsdException w:name="Table Colorful 1" w:semiHidden="1" w:unhideWhenUsed="1"/>
+    <w:lsdException w:name="Table Colorful 2" w:semiHidden="1" w:unhideWhenUsed="1"/>
+    <w:lsdException w:name="Table Colorful 3" w:semiHidden="1" w:unhideWhenUsed="1"/>
+    <w:lsdException w:name="Table Columns 1" w:semiHidden="1" w:unhideWhenUsed="1"/>
+    <w:lsdException w:name="Table Columns 2" w:semiHidden="1" w:unhideWhenUsed="1"/>
+    <w:lsdException w:name="Table Columns 3" w:semiHidden="1" w:unhideWhenUsed="1"/>
+    <w:lsdException w:name="Table Columns 4" w:semiHidden="1" w:unhideWhenUsed="1"/>
+    <w:lsdException w:name="Table Columns 5" w:semiHidden="1" w:unhideWhenUsed="1"/>
+    <w:lsdException w:name="Table Grid 1" w:semiHidden="1" w:unhideWhenUsed="1"/>
+    <w:lsdException w:name="Table Grid 2" w:semiHidden="1" w:unhideWhenUsed="1"/>
+    <w:lsdException w:name="Table Grid 3" w:semiHidden="1" w:unhideWhenUsed="1"/>
+    <w:lsdException w:name="Table Grid 4" w:semiHidden="1" w:unhideWhenUsed="1"/>
+    <w:lsdException w:name="Table Grid 5" w:semiHidden="1" w:unhideWhenUsed="1"/>
+    <w:lsdException w:name="Table Grid 6" w:semiHidden="1" w:unhideWhenUsed="1"/>
+    <w:lsdException w:name="Table Grid 7" w:semiHidden="1" w:unhideWhenUsed="1"/>
+    <w:lsdException w:name="Table Grid 8" w:semiHidden="1" w:unhideWhenUsed="1"/>
+    <w:lsdException w:name="Table List 1" w:semiHidden="1" w:unhideWhenUsed="1"/>
+    <w:lsdException w:name="Table List 2" w:semiHidden="1" w:unhideWhenUsed="1"/>
+    <w:lsdException w:name="Table List 3" w:semiHidden="1" w:unhideWhenUsed="1"/>
+    <w:lsdException w:name="Table List 4" w:semiHidden="1" w:unhideWhenUsed="1"/>
+    <w:lsdException w:name="Table List 5" w:semiHidden="1" w:unhideWhenUsed="1"/>
+    <w:lsdException w:name="Table List 6" w:semiHidden="1" w:unhideWhenUsed="1"/>
+    <w:lsdException w:name="Table List 7" w:semiHidden="1" w:unhideWhenUsed="1"/>
+    <w:lsdException w:name="Table List 8" w:semiHidden="1" w:unhideWhenUsed="1"/>
+    <w:lsdException w:name="Table 3D effects 1" w:semiHidden="1" w:unhideWhenUsed="1"/>
+    <w:lsdException w:name="Table 3D effects 2" w:semiHidden="1" w:unhideWhenUsed="1"/>
+    <w:lsdException w:name="Table 3D effects 3" w:semiHidden="1" w:unhideWhenUsed="1"/>
+    <w:lsdException w:name="Table Contemporary" w:semiHidden="1" w:unhideWhenUsed="1"/>
+    <w:lsdException w:name="Table Elegant" w:semiHidden="1" w:unhideWhenUsed="1"/>
+    <w:lsdException w:name="Table Professional" w:semiHidden="1" w:unhideWhenUsed="1"/>
+    <w:lsdException w:name="Table Subtle 1" w:semiHidden="1" w:unhideWhenUsed="1"/>
+    <w:lsdException w:name="Table Subtle 2" w:semiHidden="1" w:unhideWhenUsed="1"/>
+    <w:lsdException w:name="Table Web 1" w:semiHidden="1" w:unhideWhenUsed="1"/>
+    <w:lsdException w:name="Table Web 2" w:semiHidden="1" w:unhideWhenUsed="1"/>
+    <w:lsdException w:name="Table Web 3" w:semiHidden="1" w:unhideWhenUsed="1"/>
+    <w:lsdException w:name="Balloon Text" w:semiHidden="1" w:unhideWhenUsed="1"/>
+    <w:lsdException w:name="Table Grid" w:uiPriority="59"/>
+    <w:lsdException w:name="Table Theme" w:semiHidden="1" w:unhideWhenUsed="1"/>
+    <w:lsdException w:name="Placeholder Text" w:semiHidden="1"/>
+    <w:lsdException w:name="No Spacing" w:uiPriority="1" w:qFormat="1"/>
+    <w:lsdException w:name="Light Shading" w:uiPriority="60"/>
+    <w:lsdException w:name="Light List" w:uiPriority="61"/>
+    <w:lsdException w:name="Light Grid" w:uiPriority="62"/>
+    <w:lsdException w:name="Medium Shading 1" w:uiPriority="63"/>
+    <w:lsdException w:name="Medium Shading 2" w:uiPriority="64"/>
+    <w:lsdException w:name="Medium List 1" w:uiPriority="65"/>
+    <w:lsdException w:name="Medium List 2" w:uiPriority="66"/>
+    <w:lsdException w:name="Medium Grid 1" w:uiPriority="67"/>
+    <w:lsdException w:name="Medium Grid 2" w:uiPriority="68"/>
+    <w:lsdException w:name="Medium Grid 3" w:uiPriority="69"/>
+    <w:lsdException w:name="Dark List" w:uiPriority="70"/>
+    <w:lsdException w:name="Colorful Shading" w:uiPriority="71"/>
+    <w:lsdException w:name="Colorful List" w:uiPriority="72"/>
+    <w:lsdException w:name="Colorful Grid" w:uiPriority="73"/>
+    <w:lsdException w:name="Light Shading Accent 1" w:uiPriority="60"/>
+    <w:lsdException w:name="Light List Accent 1" w:uiPriority="61"/>
+    <w:lsdException w:name="Light Grid Accent 1" w:uiPriority="62"/>
+    <w:lsdException w:name="Medium Shading 1 Accent 1" w:uiPriority="63"/>
+    <w:lsdException w:name="Medium Shading 2 Accent 1" w:uiPriority="64"/>
+    <w:lsdException w:name="Medium List 1 Accent 1" w:uiPriority="65"/>
+    <w:lsdException w:name="Revision" w:semiHidden="1"/>
+    <w:lsdException w:name="List Paragraph" w:uiPriority="34" w:qFormat="1"/>
+    <w:lsdException w:name="Quote" w:uiPriority="29" w:qFormat="1"/>
+    <w:lsdException w:name="Intense Quote" w:uiPriority="30" w:qFormat="1"/>
+    <w:lsdException w:name="Medium List 2 Accent 1" w:uiPriority="66"/>
+    <w:lsdException w:name="Medium Grid 1 Accent 1" w:uiPriority="67"/>
+    <w:lsdException w:name="Medium Grid 2 Accent 1" w:uiPriority="68"/>
+    <w:lsdException w:name="Medium Grid 3 Accent 1" w:uiPriority="69"/>
+    <w:lsdException w:name="Dark List Accent 1" w:uiPriority="70"/>
+    <w:lsdException w:name="Colorful Shading Accent 1" w:uiPriority="71"/>
+    <w:lsdException w:name="Colorful List Accent 1" w:uiPriority="72"/>
+    <w:lsdException w:name="Colorful Grid Accent 1" w:uiPriority="73"/>
+    <w:lsdException w:name="Light Shading Accent 2" w:uiPriority="60"/>
+    <w:lsdException w:name="Light List Accent 2" w:uiPriority="61"/>
+    <w:lsdException w:name="Light Grid Accent 2" w:uiPriority="62"/>
+    <w:lsdException w:name="Medium Shading 1 Accent 2" w:uiPriority="63"/>
+    <w:lsdException w:name="Medium Shading 2 Accent 2" w:uiPriority="64"/>
+    <w:lsdException w:name="Medium List 1 Accent 2" w:uiPriority="65"/>
+    <w:lsdException w:name="Medium List 2 Accent 2" w:uiPriority="66"/>
+    <w:lsdException w:name="Medium Grid 1 Accent 2" w:uiPriority="67"/>
+    <w:lsdException w:name="Medium Grid 2 Accent 2" w:uiPriority="68"/>
+    <w:lsdException w:name="Medium Grid 3 Accent 2" w:uiPriority="69"/>
+    <w:lsdException w:name="Dark List Accent 2" w:uiPriority="70"/>
+    <w:lsdException w:name="Colorful Shading Accent 2" w:uiPriority="71"/>
+    <w:lsdException w:name="Colorful List Accent 2" w:uiPriority="72"/>
+    <w:lsdException w:name="Colorful Grid Accent 2" w:uiPriority="73"/>
+    <w:lsdException w:name="Light Shading Accent 3" w:uiPriority="60"/>
+    <w:lsdException w:name="Light List Accent 3" w:uiPriority="61"/>
+    <w:lsdException w:name="Light Grid Accent 3" w:uiPriority="62"/>
+    <w:lsdException w:name="Medium Shading 1 Accent 3" w:uiPriority="63"/>
+    <w:lsdException w:name="Medium Shading 2 Accent 3" w:uiPriority="64"/>
+    <w:lsdException w:name="Medium List 1 Accent 3" w:uiPriority="65"/>
+    <w:lsdException w:name="Medium List 2 Accent 3" w:uiPriority="66"/>
+    <w:lsdException w:name="Medium Grid 1 Accent 3" w:uiPriority="67"/>
+    <w:lsdException w:name="Medium Grid 2 Accent 3" w:uiPriority="68"/>
+    <w:lsdException w:name="Medium Grid 3 Accent 3" w:uiPriority="69"/>
+    <w:lsdException w:name="Dark List Accent 3" w:uiPriority="70"/>
+    <w:lsdException w:name="Colorful Shading Accent 3" w:uiPriority="71"/>
+    <w:lsdException w:name="Colorful List Accent 3" w:uiPriority="72"/>
+    <w:lsdException w:name="Colorful Grid Accent 3" w:uiPriority="73"/>
+    <w:lsdException w:name="Light Shading Accent 4" w:uiPriority="60"/>
+    <w:lsdException w:name="Light List Accent 4" w:uiPriority="61"/>
+    <w:lsdException w:name="Light Grid Accent 4" w:uiPriority="62"/>
+    <w:lsdException w:name="Medium Shading 1 Accent 4" w:uiPriority="63"/>
+    <w:lsdException w:name="Medium Shading 2 Accent 4" w:uiPriority="64"/>
+    <w:lsdException w:name="Medium List 1 Accent 4" w:uiPriority="65"/>
+    <w:lsdException w:name="Medium List 2 Accent 4" w:uiPriority="66"/>
+    <w:lsdException w:name="Medium Grid 1 Accent 4" w:uiPriority="67"/>
+    <w:lsdException w:name="Medium Grid 2 Accent 4" w:uiPriority="68"/>
+    <w:lsdException w:name="Medium Grid 3 Accent 4" w:uiPriority="69"/>
+    <w:lsdException w:name="Dark List Accent 4" w:uiPriority="70"/>
+    <w:lsdException w:name="Colorful Shading Accent 4" w:uiPriority="71"/>
+    <w:lsdException w:name="Colorful List Accent 4" w:uiPriority="72"/>
+    <w:lsdException w:name="Colorful Grid Accent 4" w:uiPriority="73"/>
+    <w:lsdException w:name="Light Shading Accent 5" w:uiPriority="60"/>
+    <w:lsdException w:name="Light List Accent 5" w:uiPriority="61"/>
+    <w:lsdException w:name="Light Grid Accent 5" w:uiPriority="62"/>
+    <w:lsdException w:name="Medium Shading 1 Accent 5" w:uiPriority="63"/>
+    <w:lsdException w:name="Medium Shading 2 Accent 5" w:uiPriority="64"/>
+    <w:lsdException w:name="Medium List 1 Accent 5" w:uiPriority="65"/>
+    <w:lsdException w:name="Medium List 2 Accent 5" w:uiPriority="66"/>
+    <w:lsdException w:name="Medium Grid 1 Accent 5" w:uiPriority="67"/>
+    <w:lsdException w:name="Medium Grid 2 Accent 5" w:uiPriority="68"/>
+    <w:lsdException w:name="Medium Grid 3 Accent 5" w:uiPriority="69"/>
+    <w:lsdException w:name="Dark List Accent 5" w:uiPriority="70"/>
+    <w:lsdException w:name="Colorful Shading Accent 5" w:uiPriority="71"/>
+    <w:lsdException w:name="Colorful List Accent 5" w:uiPriority="72"/>
+    <w:lsdException w:name="Colorful Grid Accent 5" w:uiPriority="73"/>
+    <w:lsdException w:name="Light Shading Accent 6" w:uiPriority="60"/>
+    <w:lsdException w:name="Light List Accent 6" w:uiPriority="61"/>
+    <w:lsdException w:name="Light Grid Accent 6" w:uiPriority="62"/>
+    <w:lsdException w:name="Medium Shading 1 Accent 6" w:uiPriority="63"/>
+    <w:lsdException w:name="Medium Shading 2 Accent 6" w:uiPriority="64"/>
+    <w:lsdException w:name="Medium List 1 Accent 6" w:uiPriority="65"/>
+    <w:lsdException w:name="Medium List 2 Accent 6" w:uiPriority="66"/>
+    <w:lsdException w:name="Medium Grid 1 Accent 6" w:uiPriority="67"/>
+    <w:lsdException w:name="Medium Grid 2 Accent 6" w:uiPriority="68"/>
+    <w:lsdException w:name="Medium Grid 3 Accent 6" w:uiPriority="69"/>
+    <w:lsdException w:name="Dark List Accent 6" w:uiPriority="70"/>
+    <w:lsdException w:name="Colorful Shading Accent 6" w:uiPriority="71"/>
+    <w:lsdException w:name="Colorful List Accent 6" w:uiPriority="72"/>
+    <w:lsdException w:name="Colorful Grid Accent 6" w:uiPriority="73"/>
+    <w:lsdException w:name="Subtle Emphasis" w:uiPriority="19" w:qFormat="1"/>
+    <w:lsdException w:name="Intense Emphasis" w:uiPriority="21" w:qFormat="1"/>
+    <w:lsdException w:name="Subtle Reference" w:uiPriority="31" w:qFormat="1"/>
+    <w:lsdException w:name="Intense Reference" w:uiPriority="32" w:qFormat="1"/>
+    <w:lsdException w:name="Book Title" w:uiPriority="33" w:qFormat="1"/>
+    <w:lsdException w:name="Bibliography" w:semiHidden="1" w:uiPriority="37" w:unhideWhenUsed="1"/>
+    <w:lsdException w:name="TOC Heading" w:semiHidden="1" w:uiPriority="39" w:unhideWhenUsed="1" w:qFormat="1"/>
+    <w:lsdException w:name="Plain Table 1" w:uiPriority="41"/>
+    <w:lsdException w:name="Plain Table 2" w:uiPriority="42"/>
+    <w:lsdException w:name="Plain Table 3" w:uiPriority="43"/>
+    <w:lsdException w:name="Plain Table 4" w:uiPriority="44"/>
+    <w:lsdException w:name="Plain Table 5" w:uiPriority="45"/>
+    <w:lsdException w:name="Grid Table Light" w:uiPriority="40"/>
+    <w:lsdException w:name="Grid Table 1 Light" w:uiPriority="46"/>
+    <w:lsdException w:name="Grid Table 2" w:uiPriority="47"/>
+    <w:lsdException w:name="Grid Table 3" w:uiPriority="48"/>
+    <w:lsdException w:name="Grid Table 4" w:uiPriority="49"/>
+    <w:lsdException w:name="Grid Table 5 Dark" w:uiPriority="50"/>
+    <w:lsdException w:name="Grid Table 6 Colorful" w:uiPriority="51"/>
+    <w:lsdException w:name="Grid Table 7 Colorful" w:uiPriority="52"/>
+    <w:lsdException w:name="Grid Table 1 Light Accent 1" w:uiPriority="46"/>
+    <w:lsdException w:name="Grid Table 2 Accent 1" w:uiPriority="47"/>
+    <w:lsdException w:name="Grid Table 3 Accent 1" w:uiPriority="48"/>
+    <w:lsdException w:name="Grid Table 4 Accent 1" w:uiPriority="49"/>
+    <w:lsdException w:name="Grid Table 5 Dark Accent 1" w:uiPriority="50"/>
+    <w:lsdException w:name="Grid Table 6 Colorful Accent 1" w:uiPriority="51"/>
+    <w:lsdException w:name="Grid Table 7 Colorful Accent 1" w:uiPriority="52"/>
+    <w:lsdException w:name="Grid Table 1 Light Accent 2" w:uiPriority="46"/>
+    <w:lsdException w:name="Grid Table 2 Accent 2" w:uiPriority="47"/>
+    <w:lsdException w:name="Grid Table 3 Accent 2" w:uiPriority="48"/>
+    <w:lsdException w:name="Grid Table 4 Accent 2" w:uiPriority="49"/>
+    <w:lsdException w:name="Grid Table 5 Dark Accent 2" w:uiPriority="50"/>
+    <w:lsdException w:name="Grid Table 6 Colorful Accent 2" w:uiPriority="51"/>
+    <w:lsdException w:name="Grid Table 7 Colorful Accent 2" w:uiPriority="52"/>
+    <w:lsdException w:name="Grid Table 1 Light Accent 3" w:uiPriority="46"/>
+    <w:lsdException w:name="Grid Table 2 Accent 3" w:uiPriority="47"/>
+    <w:lsdException w:name="Grid Table 3 Accent 3" w:uiPriority="48"/>
+    <w:lsdException w:name="Grid Table 4 Accent 3" w:uiPriority="49"/>
+    <w:lsdException w:name="Grid Table 5 Dark Accent 3" w:uiPriority="50"/>
+    <w:lsdException w:name="Grid Table 6 Colorful Accent 3" w:uiPriority="51"/>
+    <w:lsdException w:name="Grid Table 7 Colorful Accent 3" w:uiPriority="52"/>
+    <w:lsdException w:name="Grid Table 1 Light Accent 4" w:uiPriority="46"/>
+    <w:lsdException w:name="Grid Table 2 Accent 4" w:uiPriority="47"/>
+    <w:lsdException w:name="Grid Table 3 Accent 4" w:uiPriority="48"/>
+    <w:lsdException w:name="Grid Table 4 Accent 4" w:uiPriority="49"/>
+    <w:lsdException w:name="Grid Table 5 Dark Accent 4" w:uiPriority="50"/>
+    <w:lsdException w:name="Grid Table 6 Colorful Accent 4" w:uiPriority="51"/>
+    <w:lsdException w:name="Grid Table 7 Colorful Accent 4" w:uiPriority="52"/>
+    <w:lsdException w:name="Grid Table 1 Light Accent 5" w:uiPriority="46"/>
+    <w:lsdException w:name="Grid Table 2 Accent 5" w:uiPriority="47"/>
+    <w:lsdException w:name="Grid Table 3 Accent 5" w:uiPriority="48"/>
+    <w:lsdException w:name="Grid Table 4 Accent 5" w:uiPriority="49"/>
+    <w:lsdException w:name="Grid Table 5 Dark Accent 5" w:uiPriority="50"/>
+    <w:lsdException w:name="Grid Table 6 Colorful Accent 5" w:uiPriority="51"/>
+    <w:lsdException w:name="Grid Table 7 Colorful Accent 5" w:uiPriority="52"/>
+    <w:lsdException w:name="Grid Table 1 Light Accent 6" w:uiPriority="46"/>
+    <w:lsdException w:name="Grid Table 2 Accent 6" w:uiPriority="47"/>
+    <w:lsdException w:name="Grid Table 3 Accent 6" w:uiPriority="48"/>
+    <w:lsdException w:name="Grid Table 4 Accent 6" w:uiPriority="49"/>
+    <w:lsdException w:name="Grid Table 5 Dark Accent 6" w:uiPriority="50"/>
+    <w:lsdException w:name="Grid Table 6 Colorful Accent 6" w:uiPriority="51"/>
+    <w:lsdException w:name="Grid Table 7 Colorful Accent 6" w:uiPriority="52"/>
+    <w:lsdException w:name="List Table 1 Light" w:uiPriority="46"/>
+    <w:lsdException w:name="List Table 2" w:uiPriority="47"/>
+    <w:lsdException w:name="List Table 3" w:uiPriority="48"/>
+    <w:lsdException w:name="List Table 4" w:uiPriority="49"/>
+    <w:lsdException w:name="List Table 5 Dark" w:uiPriority="50"/>
+    <w:lsdException w:name="List Table 6 Colorful" w:uiPriority="51"/>
+    <w:lsdException w:name="List Table 7 Colorful" w:uiPriority="52"/>
+    <w:lsdException w:name="List Table 1 Light Accent 1" w:uiPriority="46"/>
+    <w:lsdException w:name="List Table 2 Accent 1" w:uiPriority="47"/>
+    <w:lsdException w:name="List Table 3 Accent 1" w:uiPriority="48"/>
+    <w:lsdException w:name="List Table 4 Accent 1" w:uiPriority="49"/>
+    <w:lsdException w:name="List Table 5 Dark Accent 1" w:uiPriority="50"/>
+    <w:lsdException w:name="List Table 6 Colorful Accent 1" w:uiPriority="51"/>
+    <w:lsdException w:name="List Table 7 Colorful Accent 1" w:uiPriority="52"/>
+    <w:lsdException w:name="List Table 1 Light Accent 2" w:uiPriority="46"/>
+    <w:lsdException w:name="List Table 2 Accent 2" w:uiPriority="47"/>
+    <w:lsdException w:name="List Table 3 Accent 2" w:uiPriority="48"/>
+    <w:lsdException w:name="List Table 4 Accent 2" w:uiPriority="49"/>
+    <w:lsdException w:name="List Table 5 Dark Accent 2" w:uiPriority="50"/>
+    <w:lsdException w:name="List Table 6 Colorful Accent 2" w:uiPriority="51"/>
+    <w:lsdException w:name="List Table 7 Colorful Accent 2" w:uiPriority="52"/>
+    <w:lsdException w:name="List Table 1 Light Accent 3" w:uiPriority="46"/>
+    <w:lsdException w:name="List Table 2 Accent 3" w:uiPriority="47"/>
+    <w:lsdException w:name="List Table 3 Accent 3" w:uiPriority="48"/>
+    <w:lsdException w:name="List Table 4 Accent 3" w:uiPriority="49"/>
+    <w:lsdException w:name="List Table 5 Dark Accent 3" w:uiPriority="50"/>
+    <w:lsdException w:name="List Table 6 Colorful Accent 3" w:uiPriority="51"/>
+    <w:lsdException w:name="List Table 7 Colorful Accent 3" w:uiPriority="52"/>
+    <w:lsdException w:name="List Table 1 Light Accent 4" w:uiPriority="46"/>
+    <w:lsdException w:name="List Table 2 Accent 4" w:uiPriority="47"/>
+    <w:lsdException w:name="List Table 3 Accent 4" w:uiPriority="48"/>
+    <w:lsdException w:name="List Table 4 Accent 4" w:uiPriority="49"/>
+    <w:lsdException w:name="List Table 5 Dark Accent 4" w:uiPriority="50"/>
+    <w:lsdException w:name="List Table 6 Colorful Accent 4" w:uiPriority="51"/>
+    <w:lsdException w:name="List Table 7 Colorful Accent 4" w:uiPriority="52"/>
+    <w:lsdException w:name="List Table 1 Light Accent 5" w:uiPriority="46"/>
+    <w:lsdException w:name="List Table 2 Accent 5" w:uiPriority="47"/>
+    <w:lsdException w:name="List Table 3 Accent 5" w:uiPriority="48"/>
+    <w:lsdException w:name="List Table 4 Accent 5" w:uiPriority="49"/>
+    <w:lsdException w:name="List Table 5 Dark Accent 5" w:uiPriority="50"/>
+    <w:lsdException w:name="List Table 6 Colorful Accent 5" w:uiPriority="51"/>
+    <w:lsdException w:name="List Table 7 Colorful Accent 5" w:uiPriority="52"/>
+    <w:lsdException w:name="List Table 1 Light Accent 6" w:uiPriority="46"/>
+    <w:lsdException w:name="List Table 2 Accent 6" w:uiPriority="47"/>
+    <w:lsdException w:name="List Table 3 Accent 6" w:uiPriority="48"/>
+    <w:lsdException w:name="List Table 4 Accent 6" w:uiPriority="49"/>
+    <w:lsdException w:name="List Table 5 Dark Accent 6" w:uiPriority="50"/>
+    <w:lsdException w:name="List Table 6 Colorful Accent 6" w:uiPriority="51"/>
+    <w:lsdException w:name="List Table 7 Colorful Accent 6" w:uiPriority="52"/>
+    <w:lsdException w:name="Mention" w:semiHidden="1" w:unhideWhenUsed="1"/>
   </w:latentStyles>
-  <w:style w:type="paragraph" w:styleId="Normal" w:default="1">
+  <w:style w:type="paragraph" w:default="1" w:styleId="Normal">
     <w:name w:val="Normal"/>
     <w:qFormat/>
-    <w:rsid w:val="009770f7"/>
+    <w:rsid w:val="009770F7"/>
     <w:pPr>
-      <w:widowControl/>
-      <w:suppressAutoHyphens w:val="true"/>
-      <w:bidi w:val="0"/>
-      <w:spacing w:before="0" w:after="200" w:lineRule="auto" w:line="276"/>
-      <w:jc w:val="left"/>
+      <w:suppressAutoHyphens/>
+      <w:spacing w:after="200"/>
     </w:pPr>
-    <w:rPr>
-      <w:rFonts w:ascii="Calibri" w:hAnsi="Calibri" w:eastAsia="Droid Sans Fallback" w:cs="Calibri"/>
-      <w:color w:val="auto"/>
-      <w:sz w:val="22"/>
-      <w:szCs w:val="22"/>
-      <w:lang w:val="en-IN" w:eastAsia="en-US" w:bidi="ar-SA"/>
-    </w:rPr>
   </w:style>
-  <w:style w:type="character" w:styleId="DefaultParagraphFont" w:default="1">
+  <w:style w:type="character" w:default="1" w:styleId="DefaultParagraphFont">
     <w:name w:val="Default Paragraph Font"/>
     <w:uiPriority w:val="1"/>
     <w:semiHidden/>
     <w:unhideWhenUsed/>
-    <w:rPr/>
   </w:style>
-  <w:style w:type="character" w:styleId="ListLabel1" w:customStyle="1">
+  <w:style w:type="table" w:default="1" w:styleId="TableNormal">
+    <w:name w:val="Normal Table"/>
+    <w:uiPriority w:val="99"/>
+    <w:semiHidden/>
+    <w:unhideWhenUsed/>
+    <w:tblPr>
+      <w:tblInd w:w="0" w:type="dxa"/>
+      <w:tblCellMar>
+        <w:top w:w="0" w:type="dxa"/>
+        <w:left w:w="108" w:type="dxa"/>
+        <w:bottom w:w="0" w:type="dxa"/>
+        <w:right w:w="108" w:type="dxa"/>
+      </w:tblCellMar>
+    </w:tblPr>
+  </w:style>
+  <w:style w:type="numbering" w:default="1" w:styleId="NoList">
+    <w:name w:val="No List"/>
+    <w:uiPriority w:val="99"/>
+    <w:semiHidden/>
+    <w:unhideWhenUsed/>
+  </w:style>
+  <w:style w:type="character" w:customStyle="1" w:styleId="ListLabel1">
     <w:name w:val="ListLabel 1"/>
-    <w:rsid w:val="00a25f35"/>
+    <w:rsid w:val="00A25F35"/>
     <w:rPr>
       <w:b/>
       <w:sz w:val="30"/>
       <w:szCs w:val="30"/>
     </w:rPr>
   </w:style>
-  <w:style w:type="character" w:styleId="Appleconvertedspace" w:customStyle="1">
+  <w:style w:type="character" w:customStyle="1" w:styleId="apple-converted-space">
     <w:name w:val="apple-converted-space"/>
-    <w:rsid w:val="006a00cf"/>
     <w:basedOn w:val="DefaultParagraphFont"/>
-    <w:rPr/>
+    <w:rsid w:val="006A00CF"/>
   </w:style>
-  <w:style w:type="character" w:styleId="InternetLink" w:customStyle="1">
+  <w:style w:type="character" w:customStyle="1" w:styleId="InternetLink">
     <w:name w:val="Internet Link"/>
+    <w:basedOn w:val="DefaultParagraphFont"/>
     <w:uiPriority w:val="99"/>
     <w:semiHidden/>
     <w:unhideWhenUsed/>
-    <w:rsid w:val="006a00cf"/>
-    <w:basedOn w:val="DefaultParagraphFont"/>
+    <w:rsid w:val="006A00CF"/>
     <w:rPr>
       <w:color w:val="0000FF"/>
       <w:u w:val="single"/>
-      <w:lang w:val="zxx" w:eastAsia="zxx" w:bidi="zxx"/>
     </w:rPr>
   </w:style>
-  <w:style w:type="character" w:styleId="ListLabel2" w:customStyle="1">
+  <w:style w:type="character" w:customStyle="1" w:styleId="ListLabel2">
     <w:name w:val="ListLabel 2"/>
-    <w:rsid w:val="00e03a6d"/>
+    <w:rsid w:val="00E03A6D"/>
     <w:rPr>
       <w:b/>
       <w:sz w:val="30"/>
       <w:szCs w:val="30"/>
     </w:rPr>
   </w:style>
-  <w:style w:type="character" w:styleId="ListLabel3" w:customStyle="1">
+  <w:style w:type="character" w:customStyle="1" w:styleId="ListLabel3">
     <w:name w:val="ListLabel 3"/>
-    <w:rsid w:val="0060468a"/>
+    <w:rsid w:val="0060468A"/>
     <w:rPr>
       <w:b/>
       <w:sz w:val="30"/>
       <w:szCs w:val="30"/>
     </w:rPr>
   </w:style>
-  <w:style w:type="character" w:styleId="ListLabel4">
+  <w:style w:type="character" w:customStyle="1" w:styleId="ListLabel4">
     <w:name w:val="ListLabel 4"/>
     <w:rPr>
       <w:b/>
@@ -2253,42 +2454,41 @@
       <w:szCs w:val="30"/>
     </w:rPr>
   </w:style>
-  <w:style w:type="paragraph" w:styleId="Heading" w:customStyle="1">
+  <w:style w:type="paragraph" w:customStyle="1" w:styleId="Heading">
     <w:name w:val="Heading"/>
-    <w:rsid w:val="00a25f35"/>
     <w:basedOn w:val="Normal"/>
     <w:next w:val="TextBody"/>
+    <w:rsid w:val="00A25F35"/>
     <w:pPr>
       <w:keepNext/>
       <w:spacing w:before="240" w:after="120"/>
     </w:pPr>
     <w:rPr>
-      <w:rFonts w:ascii="Liberation Sans" w:hAnsi="Liberation Sans" w:eastAsia="Droid Sans Fallback" w:cs="FreeSans"/>
+      <w:rFonts w:ascii="Liberation Sans" w:hAnsi="Liberation Sans" w:cs="FreeSans"/>
       <w:sz w:val="28"/>
       <w:szCs w:val="28"/>
     </w:rPr>
   </w:style>
-  <w:style w:type="paragraph" w:styleId="TextBody" w:customStyle="1">
+  <w:style w:type="paragraph" w:customStyle="1" w:styleId="TextBody">
     <w:name w:val="Text Body"/>
-    <w:rsid w:val="00a25f35"/>
     <w:basedOn w:val="Normal"/>
+    <w:rsid w:val="00A25F35"/>
     <w:pPr>
-      <w:spacing w:lineRule="auto" w:line="288" w:before="0" w:after="140"/>
+      <w:spacing w:after="140" w:line="288" w:lineRule="auto"/>
     </w:pPr>
-    <w:rPr/>
   </w:style>
   <w:style w:type="paragraph" w:styleId="List">
     <w:name w:val="List"/>
-    <w:rsid w:val="00a25f35"/>
     <w:basedOn w:val="TextBody"/>
-    <w:pPr/>
+    <w:rsid w:val="00A25F35"/>
     <w:rPr>
       <w:rFonts w:cs="FreeSans"/>
     </w:rPr>
   </w:style>
   <w:style w:type="paragraph" w:styleId="Caption">
-    <w:name w:val="Caption"/>
+    <w:name w:val="caption"/>
     <w:basedOn w:val="Normal"/>
+    <w:rsid w:val="00A25F35"/>
     <w:pPr>
       <w:suppressLineNumbers/>
       <w:spacing w:before="120" w:after="120"/>
@@ -2301,10 +2501,10 @@
       <w:szCs w:val="24"/>
     </w:rPr>
   </w:style>
-  <w:style w:type="paragraph" w:styleId="Index" w:customStyle="1">
+  <w:style w:type="paragraph" w:customStyle="1" w:styleId="Index">
     <w:name w:val="Index"/>
-    <w:rsid w:val="00a25f35"/>
     <w:basedOn w:val="Normal"/>
+    <w:rsid w:val="00A25F35"/>
     <w:pPr>
       <w:suppressLineNumbers/>
     </w:pPr>
@@ -2312,72 +2512,33 @@
       <w:rFonts w:cs="FreeSans"/>
     </w:rPr>
   </w:style>
-  <w:style w:type="paragraph" w:styleId="Caption1">
-    <w:name w:val="caption"/>
-    <w:rsid w:val="00a25f35"/>
-    <w:basedOn w:val="Normal"/>
-    <w:pPr>
-      <w:suppressLineNumbers/>
-      <w:spacing w:before="120" w:after="120"/>
-    </w:pPr>
-    <w:rPr>
-      <w:rFonts w:cs="FreeSans"/>
-      <w:i/>
-      <w:iCs/>
-      <w:sz w:val="24"/>
-      <w:szCs w:val="24"/>
-    </w:rPr>
-  </w:style>
   <w:style w:type="paragraph" w:styleId="ListParagraph">
     <w:name w:val="List Paragraph"/>
+    <w:basedOn w:val="Normal"/>
     <w:uiPriority w:val="34"/>
     <w:qFormat/>
-    <w:rsid w:val="003d383a"/>
-    <w:basedOn w:val="Normal"/>
+    <w:rsid w:val="003D383A"/>
     <w:pPr>
-      <w:spacing w:before="0" w:after="200"/>
-      <w:ind w:left="720" w:right="0" w:hanging="0"/>
+      <w:ind w:left="720"/>
       <w:contextualSpacing/>
     </w:pPr>
-    <w:rPr/>
   </w:style>
   <w:style w:type="paragraph" w:styleId="NormalWeb">
     <w:name w:val="Normal (Web)"/>
+    <w:basedOn w:val="Normal"/>
     <w:uiPriority w:val="99"/>
     <w:semiHidden/>
     <w:unhideWhenUsed/>
-    <w:rsid w:val="006a00cf"/>
-    <w:basedOn w:val="Normal"/>
+    <w:rsid w:val="006A00CF"/>
     <w:pPr>
-      <w:spacing w:before="0" w:after="280"/>
+      <w:spacing w:after="280"/>
     </w:pPr>
     <w:rPr>
-      <w:rFonts w:ascii="Times New Roman" w:hAnsi="Times New Roman" w:eastAsia="Times New Roman" w:cs="Times New Roman"/>
+      <w:rFonts w:ascii="Times New Roman" w:eastAsia="Times New Roman" w:hAnsi="Times New Roman" w:cs="Times New Roman"/>
       <w:sz w:val="24"/>
       <w:szCs w:val="24"/>
       <w:lang w:eastAsia="en-IN"/>
     </w:rPr>
-  </w:style>
-  <w:style w:type="numbering" w:styleId="NoList" w:default="1">
-    <w:name w:val="No List"/>
-    <w:uiPriority w:val="99"/>
-    <w:semiHidden/>
-    <w:unhideWhenUsed/>
-  </w:style>
-  <w:style w:type="table" w:default="1" w:styleId="TableNormal">
-    <w:name w:val="Normal Table"/>
-    <w:uiPriority w:val="99"/>
-    <w:semiHidden/>
-    <w:unhideWhenUsed/>
-    <w:tblPr>
-      <w:tblInd w:type="dxa" w:w="0"/>
-      <w:tblCellMar>
-        <w:top w:w="0" w:type="dxa"/>
-        <w:left w:w="108" w:type="dxa"/>
-        <w:bottom w:w="0" w:type="dxa"/>
-        <w:right w:w="108" w:type="dxa"/>
-      </w:tblCellMar>
-    </w:tblPr>
   </w:style>
 </w:styles>
 </file>

</xml_diff>